<commit_message>
tiny fix: undo apply orientation change
</commit_message>
<xml_diff>
--- a/notes/输入.docx
+++ b/notes/输入.docx
@@ -102,14 +102,12 @@
         </w:rPr>
         <w:t>以</w:t>
       </w:r>
-      <w:proofErr w:type="gramStart"/>
       <w:r>
         <w:rPr>
           <w:rFonts w:ascii="Times New Roman" w:eastAsia="宋体" w:hAnsi="Times New Roman" w:hint="eastAsia"/>
         </w:rPr>
         <w:t>枚举值</w:t>
       </w:r>
-      <w:proofErr w:type="gramEnd"/>
       <w:r>
         <w:rPr>
           <w:rFonts w:ascii="Times New Roman" w:eastAsia="宋体" w:hAnsi="Times New Roman" w:hint="eastAsia"/>
@@ -140,7 +138,6 @@
         </w:rPr>
         <w:t>（</w:t>
       </w:r>
-      <w:proofErr w:type="spellStart"/>
       <w:r>
         <w:rPr>
           <w:rFonts w:ascii="Times New Roman" w:eastAsia="宋体" w:hAnsi="Times New Roman" w:hint="eastAsia"/>
@@ -159,7 +156,6 @@
         </w:rPr>
         <w:t>Move</w:t>
       </w:r>
-      <w:proofErr w:type="spellEnd"/>
       <w:r>
         <w:rPr>
           <w:rFonts w:ascii="Times New Roman" w:eastAsia="宋体" w:hAnsi="Times New Roman" w:hint="eastAsia"/>
@@ -702,14 +698,7 @@
         <w:rPr>
           <w:rFonts w:ascii="Times New Roman" w:eastAsia="宋体" w:hAnsi="Times New Roman" w:hint="eastAsia"/>
         </w:rPr>
-        <w:t>检测单个</w:t>
-      </w:r>
-      <w:proofErr w:type="gramStart"/>
-      <w:r>
-        <w:rPr>
-          <w:rFonts w:ascii="Times New Roman" w:eastAsia="宋体" w:hAnsi="Times New Roman" w:hint="eastAsia"/>
-        </w:rPr>
-        <w:t>游戏帧</w:t>
+        <w:t>检测单个游戏帧</w:t>
       </w:r>
       <w:r>
         <w:rPr>
@@ -717,7 +706,6 @@
         </w:rPr>
         <w:t>内的</w:t>
       </w:r>
-      <w:proofErr w:type="gramEnd"/>
       <w:r>
         <w:rPr>
           <w:rFonts w:ascii="Times New Roman" w:eastAsia="宋体" w:hAnsi="Times New Roman" w:hint="eastAsia"/>
@@ -1085,7 +1073,6 @@
         </w:rPr>
         <w:t>在此</w:t>
       </w:r>
-      <w:proofErr w:type="gramStart"/>
       <w:r>
         <w:rPr>
           <w:rFonts w:ascii="Times New Roman" w:eastAsia="宋体" w:hAnsi="Times New Roman" w:hint="eastAsia"/>
@@ -1098,7 +1085,6 @@
         </w:rPr>
         <w:t>的</w:t>
       </w:r>
-      <w:proofErr w:type="gramEnd"/>
       <w:r>
         <w:rPr>
           <w:rFonts w:ascii="Times New Roman" w:eastAsia="宋体" w:hAnsi="Times New Roman" w:hint="eastAsia"/>
@@ -1217,7 +1203,6 @@
         </w:rPr>
         <w:t>（</w:t>
       </w:r>
-      <w:proofErr w:type="spellStart"/>
       <w:r>
         <w:rPr>
           <w:rFonts w:ascii="Times New Roman" w:eastAsia="宋体" w:hAnsi="Times New Roman" w:hint="eastAsia"/>
@@ -1230,7 +1215,6 @@
         </w:rPr>
         <w:t>_Proc_Move</w:t>
       </w:r>
-      <w:proofErr w:type="spellEnd"/>
       <w:r>
         <w:rPr>
           <w:rFonts w:ascii="Times New Roman" w:eastAsia="宋体" w:hAnsi="Times New Roman" w:hint="eastAsia"/>
@@ -1249,7 +1233,6 @@
         </w:rPr>
         <w:t>一个</w:t>
       </w:r>
-      <w:proofErr w:type="gramStart"/>
       <w:r>
         <w:rPr>
           <w:rFonts w:ascii="Times New Roman" w:eastAsia="宋体" w:hAnsi="Times New Roman" w:hint="eastAsia"/>
@@ -1260,14 +1243,7 @@
         <w:rPr>
           <w:rFonts w:ascii="Times New Roman" w:eastAsia="宋体" w:hAnsi="Times New Roman" w:hint="eastAsia"/>
         </w:rPr>
-        <w:t>只会</w:t>
-      </w:r>
-      <w:proofErr w:type="gramEnd"/>
-      <w:r>
-        <w:rPr>
-          <w:rFonts w:ascii="Times New Roman" w:eastAsia="宋体" w:hAnsi="Times New Roman" w:hint="eastAsia"/>
-        </w:rPr>
-        <w:t>被处理一次</w:t>
+        <w:t>只会被处理一次</w:t>
       </w:r>
       <w:r>
         <w:rPr>
@@ -1293,7 +1269,6 @@
         </w:rPr>
         <w:t>一个</w:t>
       </w:r>
-      <w:proofErr w:type="gramStart"/>
       <w:r>
         <w:rPr>
           <w:rFonts w:ascii="Times New Roman" w:eastAsia="宋体" w:hAnsi="Times New Roman" w:hint="eastAsia"/>
@@ -1306,7 +1281,6 @@
         </w:rPr>
         <w:t>连续</w:t>
       </w:r>
-      <w:proofErr w:type="gramEnd"/>
       <w:r>
         <w:rPr>
           <w:rFonts w:ascii="Times New Roman" w:eastAsia="宋体" w:hAnsi="Times New Roman" w:hint="eastAsia"/>
@@ -2143,7 +2117,6 @@
         </w:rPr>
         <w:t>触摸开始（</w:t>
       </w:r>
-      <w:proofErr w:type="spellStart"/>
       <w:r>
         <w:rPr>
           <w:rFonts w:ascii="Times New Roman" w:eastAsia="宋体" w:hAnsi="Times New Roman" w:hint="eastAsia"/>
@@ -2162,7 +2135,6 @@
         </w:rPr>
         <w:t>Start</w:t>
       </w:r>
-      <w:proofErr w:type="spellEnd"/>
       <w:r>
         <w:rPr>
           <w:rFonts w:ascii="Times New Roman" w:eastAsia="宋体" w:hAnsi="Times New Roman" w:hint="eastAsia"/>
@@ -2187,7 +2159,6 @@
         </w:rPr>
         <w:t>（</w:t>
       </w:r>
-      <w:proofErr w:type="spellStart"/>
       <w:r>
         <w:rPr>
           <w:rFonts w:ascii="Times New Roman" w:eastAsia="宋体" w:hAnsi="Times New Roman" w:hint="eastAsia"/>
@@ -2200,7 +2171,6 @@
         </w:rPr>
         <w:t>_Move</w:t>
       </w:r>
-      <w:proofErr w:type="spellEnd"/>
       <w:r>
         <w:rPr>
           <w:rFonts w:ascii="Times New Roman" w:eastAsia="宋体" w:hAnsi="Times New Roman" w:hint="eastAsia"/>
@@ -2231,7 +2201,6 @@
         </w:rPr>
         <w:t>（</w:t>
       </w:r>
-      <w:proofErr w:type="spellStart"/>
       <w:r>
         <w:rPr>
           <w:rFonts w:ascii="Times New Roman" w:eastAsia="宋体" w:hAnsi="Times New Roman" w:hint="eastAsia"/>
@@ -2244,7 +2213,6 @@
         </w:rPr>
         <w:t>ouch_End</w:t>
       </w:r>
-      <w:proofErr w:type="spellEnd"/>
       <w:r>
         <w:rPr>
           <w:rFonts w:ascii="Times New Roman" w:eastAsia="宋体" w:hAnsi="Times New Roman" w:hint="eastAsia"/>
@@ -2263,7 +2231,6 @@
         </w:rPr>
         <w:t>（</w:t>
       </w:r>
-      <w:proofErr w:type="spellStart"/>
       <w:r>
         <w:rPr>
           <w:rFonts w:ascii="Times New Roman" w:eastAsia="宋体" w:hAnsi="Times New Roman" w:hint="eastAsia"/>
@@ -2276,7 +2243,6 @@
         </w:rPr>
         <w:t>Cancel</w:t>
       </w:r>
-      <w:proofErr w:type="spellEnd"/>
       <w:r>
         <w:rPr>
           <w:rFonts w:ascii="Times New Roman" w:eastAsia="宋体" w:hAnsi="Times New Roman" w:hint="eastAsia"/>
@@ -2557,7 +2523,6 @@
         </w:rPr>
         <w:t>有</w:t>
       </w:r>
-      <w:proofErr w:type="spellStart"/>
       <w:r>
         <w:rPr>
           <w:rFonts w:ascii="Times New Roman" w:eastAsia="宋体" w:hAnsi="Times New Roman" w:hint="eastAsia"/>
@@ -2570,7 +2535,6 @@
         </w:rPr>
         <w:t>_Controller</w:t>
       </w:r>
-      <w:proofErr w:type="spellEnd"/>
       <w:r>
         <w:rPr>
           <w:rFonts w:ascii="Times New Roman" w:eastAsia="宋体" w:hAnsi="Times New Roman" w:hint="eastAsia"/>
@@ -2893,7 +2857,6 @@
         </w:rPr>
         <w:t>操作</w:t>
       </w:r>
-      <w:proofErr w:type="gramStart"/>
       <w:r>
         <w:rPr>
           <w:rFonts w:ascii="Times New Roman" w:eastAsia="宋体" w:hAnsi="Times New Roman" w:hint="eastAsia"/>
@@ -2904,14 +2867,7 @@
         <w:rPr>
           <w:rFonts w:ascii="Times New Roman" w:eastAsia="宋体" w:hAnsi="Times New Roman" w:hint="eastAsia"/>
         </w:rPr>
-        <w:t>需要</w:t>
-      </w:r>
-      <w:proofErr w:type="gramEnd"/>
-      <w:r>
-        <w:rPr>
-          <w:rFonts w:ascii="Times New Roman" w:eastAsia="宋体" w:hAnsi="Times New Roman" w:hint="eastAsia"/>
-        </w:rPr>
-        <w:t>注册</w:t>
+        <w:t>需要注册</w:t>
       </w:r>
       <w:r>
         <w:rPr>
@@ -3033,14 +2989,12 @@
         </w:rPr>
         <w:t>更新</w:t>
       </w:r>
-      <w:proofErr w:type="gramStart"/>
       <w:r>
         <w:rPr>
           <w:rFonts w:ascii="Times New Roman" w:eastAsia="宋体" w:hAnsi="Times New Roman" w:hint="eastAsia"/>
         </w:rPr>
         <w:t>新</w:t>
       </w:r>
-      <w:proofErr w:type="gramEnd"/>
       <w:r>
         <w:rPr>
           <w:rFonts w:ascii="Times New Roman" w:eastAsia="宋体" w:hAnsi="Times New Roman" w:hint="eastAsia"/>
@@ -3135,56 +3089,16 @@
         </w:rPr>
         <w:t>参考：</w:t>
       </w:r>
-      <w:r>
-        <w:rPr>
-          <w:rFonts w:ascii="Times New Roman" w:eastAsia="宋体" w:hAnsi="Times New Roman"/>
-          <w:highlight w:val="yellow"/>
-        </w:rPr>
-        <w:fldChar w:fldCharType="begin"/>
-      </w:r>
-      <w:r>
-        <w:rPr>
-          <w:rFonts w:ascii="Times New Roman" w:eastAsia="宋体" w:hAnsi="Times New Roman"/>
-          <w:highlight w:val="yellow"/>
-        </w:rPr>
-        <w:instrText xml:space="preserve"> HYPERLINK "</w:instrText>
-      </w:r>
-      <w:r>
-        <w:rPr>
-          <w:rFonts w:ascii="Times New Roman" w:eastAsia="宋体" w:hAnsi="Times New Roman"/>
-          <w:highlight w:val="yellow"/>
-        </w:rPr>
-        <w:instrText>https://docs.cocos.com/creator/manual/zh/engine/event/event-input.html</w:instrText>
-      </w:r>
-      <w:r>
-        <w:rPr>
-          <w:rFonts w:ascii="Times New Roman" w:eastAsia="宋体" w:hAnsi="Times New Roman"/>
-          <w:highlight w:val="yellow"/>
-        </w:rPr>
-        <w:instrText xml:space="preserve">" </w:instrText>
-      </w:r>
-      <w:r>
-        <w:rPr>
-          <w:rFonts w:ascii="Times New Roman" w:eastAsia="宋体" w:hAnsi="Times New Roman"/>
-          <w:highlight w:val="yellow"/>
-        </w:rPr>
-        <w:fldChar w:fldCharType="separate"/>
-      </w:r>
-      <w:r>
-        <w:rPr>
-          <w:rStyle w:val="af"/>
-          <w:rFonts w:ascii="Times New Roman" w:eastAsia="宋体" w:hAnsi="Times New Roman"/>
-          <w:highlight w:val="yellow"/>
-        </w:rPr>
-        <w:t>https://docs.cocos.com/creator/manual/zh/engine/event/event-input.html</w:t>
-      </w:r>
-      <w:r>
-        <w:rPr>
-          <w:rFonts w:ascii="Times New Roman" w:eastAsia="宋体" w:hAnsi="Times New Roman"/>
-          <w:highlight w:val="yellow"/>
-        </w:rPr>
-        <w:fldChar w:fldCharType="end"/>
-      </w:r>
+      <w:hyperlink r:id="rId14" w:history="1">
+        <w:r>
+          <w:rPr>
+            <w:rStyle w:val="af"/>
+            <w:rFonts w:ascii="Times New Roman" w:eastAsia="宋体" w:hAnsi="Times New Roman"/>
+            <w:highlight w:val="yellow"/>
+          </w:rPr>
+          <w:t>https://docs.cocos.com/creator/manual/zh/engine/event/event-input.html</w:t>
+        </w:r>
+      </w:hyperlink>
     </w:p>
     <w:p>
       <w:pPr>
@@ -3960,7 +3874,6 @@
         </w:rPr>
         <w:t>（</w:t>
       </w:r>
-      <w:proofErr w:type="spellStart"/>
       <w:r>
         <w:rPr>
           <w:rFonts w:ascii="Times New Roman" w:eastAsia="宋体" w:hAnsi="Times New Roman" w:hint="eastAsia"/>
@@ -3973,7 +3886,6 @@
         </w:rPr>
         <w:t>_Input</w:t>
       </w:r>
-      <w:proofErr w:type="spellEnd"/>
       <w:r>
         <w:rPr>
           <w:rFonts w:ascii="Times New Roman" w:eastAsia="宋体" w:hAnsi="Times New Roman" w:hint="eastAsia"/>
@@ -4008,14 +3920,7 @@
         <w:rPr>
           <w:rFonts w:ascii="Times New Roman" w:eastAsia="宋体" w:hAnsi="Times New Roman" w:hint="eastAsia"/>
         </w:rPr>
-        <w:t>由各个游戏设备的适配器</w:t>
-      </w:r>
-      <w:proofErr w:type="gramStart"/>
-      <w:r>
-        <w:rPr>
-          <w:rFonts w:ascii="Times New Roman" w:eastAsia="宋体" w:hAnsi="Times New Roman" w:hint="eastAsia"/>
-        </w:rPr>
-        <w:t>类</w:t>
+        <w:t>由各个游戏设备的适配器类</w:t>
       </w:r>
       <w:r>
         <w:rPr>
@@ -4023,7 +3928,6 @@
         </w:rPr>
         <w:t>独立</w:t>
       </w:r>
-      <w:proofErr w:type="gramEnd"/>
       <w:r>
         <w:rPr>
           <w:rFonts w:ascii="Times New Roman" w:eastAsia="宋体" w:hAnsi="Times New Roman" w:hint="eastAsia"/>
@@ -4044,763 +3948,10 @@
           <w:rFonts w:ascii="Times New Roman" w:eastAsia="宋体" w:hAnsi="Times New Roman"/>
         </w:rPr>
         <w:drawing>
-          <wp:inline distT="0" distB="0" distL="0" distR="0" wp14:anchorId="4163D2E2" wp14:editId="65754384">
-            <wp:extent cx="5274310" cy="2908300"/>
-            <wp:effectExtent l="0" t="0" r="2540" b="6350"/>
-            <wp:docPr id="9" name="图片 9"/>
-            <wp:cNvGraphicFramePr>
-              <a:graphicFrameLocks xmlns:a="http://schemas.openxmlformats.org/drawingml/2006/main" noChangeAspect="1"/>
-            </wp:cNvGraphicFramePr>
-            <a:graphic xmlns:a="http://schemas.openxmlformats.org/drawingml/2006/main">
-              <a:graphicData uri="http://schemas.openxmlformats.org/drawingml/2006/picture">
-                <pic:pic xmlns:pic="http://schemas.openxmlformats.org/drawingml/2006/picture">
-                  <pic:nvPicPr>
-                    <pic:cNvPr id="1" name=""/>
-                    <pic:cNvPicPr/>
-                  </pic:nvPicPr>
-                  <pic:blipFill>
-                    <a:blip r:embed="rId14"/>
-                    <a:stretch>
-                      <a:fillRect/>
-                    </a:stretch>
-                  </pic:blipFill>
-                  <pic:spPr>
-                    <a:xfrm>
-                      <a:off x="0" y="0"/>
-                      <a:ext cx="5274310" cy="2908300"/>
-                    </a:xfrm>
-                    <a:prstGeom prst="rect">
-                      <a:avLst/>
-                    </a:prstGeom>
-                  </pic:spPr>
-                </pic:pic>
-              </a:graphicData>
-            </a:graphic>
-          </wp:inline>
-        </w:drawing>
-      </w:r>
-    </w:p>
-    <w:p>
-      <w:pPr>
-        <w:ind w:firstLine="420"/>
-        <w:rPr>
-          <w:rFonts w:ascii="Times New Roman" w:eastAsia="宋体" w:hAnsi="Times New Roman" w:hint="eastAsia"/>
-        </w:rPr>
-      </w:pPr>
-      <w:r>
-        <w:rPr>
-          <w:rFonts w:ascii="Times New Roman" w:eastAsia="宋体" w:hAnsi="Times New Roman" w:hint="eastAsia"/>
-        </w:rPr>
-        <w:t>（</w:t>
-      </w:r>
-      <w:r>
-        <w:rPr>
-          <w:rFonts w:ascii="Times New Roman" w:eastAsia="宋体" w:hAnsi="Times New Roman"/>
-        </w:rPr>
-        <w:t>4</w:t>
-      </w:r>
-      <w:r>
-        <w:rPr>
-          <w:rFonts w:ascii="Times New Roman" w:eastAsia="宋体" w:hAnsi="Times New Roman" w:hint="eastAsia"/>
-        </w:rPr>
-        <w:t>）</w:t>
-      </w:r>
-      <w:r>
-        <w:rPr>
-          <w:rFonts w:ascii="Times New Roman" w:eastAsia="宋体" w:hAnsi="Times New Roman"/>
-        </w:rPr>
-        <w:t>持续</w:t>
-      </w:r>
-      <w:r>
-        <w:rPr>
-          <w:rFonts w:ascii="Times New Roman" w:eastAsia="宋体" w:hAnsi="Times New Roman"/>
-        </w:rPr>
-        <w:t>行为的实现</w:t>
-      </w:r>
-    </w:p>
-    <w:p>
-      <w:pPr>
-        <w:rPr>
-          <w:rFonts w:ascii="Times New Roman" w:eastAsia="宋体" w:hAnsi="Times New Roman" w:hint="eastAsia"/>
-        </w:rPr>
-      </w:pPr>
-      <w:r>
-        <w:rPr>
-          <w:rFonts w:ascii="Times New Roman" w:eastAsia="宋体" w:hAnsi="Times New Roman"/>
-        </w:rPr>
-        <w:tab/>
-      </w:r>
-      <w:r>
-        <w:rPr>
-          <w:rFonts w:ascii="Times New Roman" w:eastAsia="宋体" w:hAnsi="Times New Roman"/>
-        </w:rPr>
-        <w:tab/>
-      </w:r>
-      <w:r>
-        <w:rPr>
-          <w:rFonts w:ascii="Times New Roman" w:eastAsia="宋体" w:hAnsi="Times New Roman" w:hint="eastAsia"/>
-        </w:rPr>
-        <w:t>游戏按键状态类见</w:t>
-      </w:r>
-      <w:r>
-        <w:rPr>
-          <w:rFonts w:ascii="Times New Roman" w:eastAsia="宋体" w:hAnsi="Times New Roman" w:hint="eastAsia"/>
-          <w:highlight w:val="yellow"/>
-        </w:rPr>
-        <w:t>上</w:t>
-      </w:r>
-      <w:r>
-        <w:rPr>
-          <w:rFonts w:ascii="Times New Roman" w:eastAsia="宋体" w:hAnsi="Times New Roman" w:hint="eastAsia"/>
-          <w:highlight w:val="yellow"/>
-        </w:rPr>
-        <w:t>图</w:t>
-      </w:r>
-      <w:r>
-        <w:rPr>
-          <w:rFonts w:ascii="Times New Roman" w:eastAsia="宋体" w:hAnsi="Times New Roman" w:hint="eastAsia"/>
-        </w:rPr>
-        <w:t>，</w:t>
-      </w:r>
-      <w:r>
-        <w:rPr>
-          <w:rFonts w:ascii="Times New Roman" w:eastAsia="宋体" w:hAnsi="Times New Roman" w:hint="eastAsia"/>
-        </w:rPr>
-        <w:t>counter</w:t>
-      </w:r>
-      <w:r>
-        <w:rPr>
-          <w:rFonts w:ascii="Times New Roman" w:eastAsia="宋体" w:hAnsi="Times New Roman" w:hint="eastAsia"/>
-        </w:rPr>
-        <w:t>字段代表当前按键出于按压状态下，被游戏逻辑处理的次数，按键第一次按压时</w:t>
-      </w:r>
-      <w:r>
-        <w:rPr>
-          <w:rFonts w:ascii="Times New Roman" w:eastAsia="宋体" w:hAnsi="Times New Roman" w:hint="eastAsia"/>
-        </w:rPr>
-        <w:t>counter</w:t>
-      </w:r>
-      <w:r>
-        <w:rPr>
-          <w:rFonts w:ascii="Times New Roman" w:eastAsia="宋体" w:hAnsi="Times New Roman" w:hint="eastAsia"/>
-        </w:rPr>
-        <w:t>赋值为</w:t>
-      </w:r>
-      <w:r>
-        <w:rPr>
-          <w:rFonts w:ascii="Times New Roman" w:eastAsia="宋体" w:hAnsi="Times New Roman"/>
-        </w:rPr>
-        <w:t>1</w:t>
-      </w:r>
-      <w:r>
-        <w:rPr>
-          <w:rFonts w:ascii="Times New Roman" w:eastAsia="宋体" w:hAnsi="Times New Roman" w:hint="eastAsia"/>
-        </w:rPr>
-        <w:t>，</w:t>
-      </w:r>
-      <w:r>
-        <w:rPr>
-          <w:rFonts w:ascii="Times New Roman" w:eastAsia="宋体" w:hAnsi="Times New Roman" w:hint="eastAsia"/>
-        </w:rPr>
-        <w:t>同时立即</w:t>
-      </w:r>
-      <w:r>
-        <w:rPr>
-          <w:rFonts w:ascii="Times New Roman" w:eastAsia="宋体" w:hAnsi="Times New Roman" w:hint="eastAsia"/>
-        </w:rPr>
-        <w:t>加入</w:t>
-      </w:r>
-      <w:r>
-        <w:rPr>
-          <w:rFonts w:ascii="Times New Roman" w:eastAsia="宋体" w:hAnsi="Times New Roman" w:hint="eastAsia"/>
-        </w:rPr>
-        <w:t>暂存记录</w:t>
-      </w:r>
-      <w:r>
-        <w:rPr>
-          <w:rFonts w:ascii="Times New Roman" w:eastAsia="宋体" w:hAnsi="Times New Roman" w:hint="eastAsia"/>
-        </w:rPr>
-        <w:t>，</w:t>
-      </w:r>
-      <w:r>
-        <w:rPr>
-          <w:rFonts w:ascii="Times New Roman" w:eastAsia="宋体" w:hAnsi="Times New Roman" w:hint="eastAsia"/>
-        </w:rPr>
-        <w:t>以保证每</w:t>
-      </w:r>
-      <w:r>
-        <w:rPr>
-          <w:rFonts w:ascii="Times New Roman" w:eastAsia="宋体" w:hAnsi="Times New Roman" w:hint="eastAsia"/>
-        </w:rPr>
-        <w:t>个</w:t>
-      </w:r>
-      <w:r>
-        <w:rPr>
-          <w:rFonts w:ascii="Times New Roman" w:eastAsia="宋体" w:hAnsi="Times New Roman" w:hint="eastAsia"/>
-        </w:rPr>
-        <w:t>按键</w:t>
-      </w:r>
-      <w:r>
-        <w:rPr>
-          <w:rFonts w:ascii="Times New Roman" w:eastAsia="宋体" w:hAnsi="Times New Roman" w:hint="eastAsia"/>
-        </w:rPr>
-        <w:t>行为</w:t>
-      </w:r>
-      <w:r>
-        <w:rPr>
-          <w:rFonts w:ascii="Times New Roman" w:eastAsia="宋体" w:hAnsi="Times New Roman" w:hint="eastAsia"/>
-        </w:rPr>
-        <w:t>至少被成功处理一次，下面的程序是关于检查按压时间是否充分（应再次被处理）：</w:t>
-      </w:r>
-    </w:p>
-    <w:p>
-      <w:pPr>
-        <w:rPr>
-          <w:rFonts w:ascii="Times New Roman" w:eastAsia="宋体" w:hAnsi="Times New Roman"/>
-        </w:rPr>
-      </w:pPr>
-      <w:r>
-        <w:rPr>
-          <w:rFonts w:ascii="Times New Roman" w:eastAsia="宋体" w:hAnsi="Times New Roman" w:hint="eastAsia"/>
-        </w:rPr>
-        <w:t>PROCEDURE</w:t>
-      </w:r>
-      <w:r>
-        <w:rPr>
-          <w:rFonts w:ascii="Times New Roman" w:eastAsia="宋体" w:hAnsi="Times New Roman"/>
-        </w:rPr>
-        <w:t xml:space="preserve"> </w:t>
-      </w:r>
-      <w:proofErr w:type="spellStart"/>
-      <w:r>
-        <w:rPr>
-          <w:rFonts w:ascii="Times New Roman" w:eastAsia="宋体" w:hAnsi="Times New Roman"/>
-        </w:rPr>
-        <w:t>pressed_long_</w:t>
-      </w:r>
-      <w:proofErr w:type="gramStart"/>
-      <w:r>
-        <w:rPr>
-          <w:rFonts w:ascii="Times New Roman" w:eastAsia="宋体" w:hAnsi="Times New Roman"/>
-        </w:rPr>
-        <w:t>enough</w:t>
-      </w:r>
-      <w:proofErr w:type="spellEnd"/>
-      <w:r>
-        <w:rPr>
-          <w:rFonts w:ascii="Times New Roman" w:eastAsia="宋体" w:hAnsi="Times New Roman"/>
-        </w:rPr>
-        <w:t>(</w:t>
-      </w:r>
-      <w:proofErr w:type="gramEnd"/>
-      <w:r>
-        <w:rPr>
-          <w:rFonts w:ascii="Times New Roman" w:eastAsia="宋体" w:hAnsi="Times New Roman"/>
-        </w:rPr>
-        <w:t xml:space="preserve">Map&lt;Number, </w:t>
-      </w:r>
-      <w:proofErr w:type="spellStart"/>
-      <w:r>
-        <w:rPr>
-          <w:rFonts w:ascii="Times New Roman" w:eastAsia="宋体" w:hAnsi="Times New Roman"/>
-        </w:rPr>
-        <w:t>Button_State</w:t>
-      </w:r>
-      <w:proofErr w:type="spellEnd"/>
-      <w:r>
-        <w:rPr>
-          <w:rFonts w:ascii="Times New Roman" w:eastAsia="宋体" w:hAnsi="Times New Roman"/>
-        </w:rPr>
-        <w:t xml:space="preserve">&gt; map; Number </w:t>
-      </w:r>
-      <w:proofErr w:type="spellStart"/>
-      <w:r>
-        <w:rPr>
-          <w:rFonts w:ascii="Times New Roman" w:eastAsia="宋体" w:hAnsi="Times New Roman"/>
-        </w:rPr>
-        <w:t>idx</w:t>
-      </w:r>
-      <w:proofErr w:type="spellEnd"/>
-      <w:r>
-        <w:rPr>
-          <w:rFonts w:ascii="Times New Roman" w:eastAsia="宋体" w:hAnsi="Times New Roman"/>
-        </w:rPr>
-        <w:t>)</w:t>
-      </w:r>
-    </w:p>
-    <w:p>
-      <w:pPr>
-        <w:rPr>
-          <w:rFonts w:ascii="Times New Roman" w:eastAsia="宋体" w:hAnsi="Times New Roman"/>
-        </w:rPr>
-      </w:pPr>
-      <w:r>
-        <w:rPr>
-          <w:rFonts w:ascii="Times New Roman" w:eastAsia="宋体" w:hAnsi="Times New Roman"/>
-        </w:rPr>
-        <w:tab/>
-        <w:t>BEGIN</w:t>
-      </w:r>
-    </w:p>
-    <w:p>
-      <w:pPr>
-        <w:rPr>
-          <w:rFonts w:ascii="Times New Roman" w:eastAsia="宋体" w:hAnsi="Times New Roman" w:hint="eastAsia"/>
-        </w:rPr>
-      </w:pPr>
-      <w:r>
-        <w:rPr>
-          <w:rFonts w:ascii="Times New Roman" w:eastAsia="宋体" w:hAnsi="Times New Roman"/>
-        </w:rPr>
-        <w:tab/>
-        <w:t xml:space="preserve">state </w:t>
-      </w:r>
-      <w:r>
-        <w:rPr>
-          <w:rFonts w:ascii="Times New Roman" w:eastAsia="宋体" w:hAnsi="Times New Roman" w:hint="eastAsia"/>
-        </w:rPr>
-        <w:t>←</w:t>
-      </w:r>
-      <w:r>
-        <w:rPr>
-          <w:rFonts w:ascii="Times New Roman" w:eastAsia="宋体" w:hAnsi="Times New Roman"/>
-        </w:rPr>
-        <w:t xml:space="preserve"> </w:t>
-      </w:r>
-      <w:proofErr w:type="spellStart"/>
-      <w:r>
-        <w:rPr>
-          <w:rFonts w:ascii="Times New Roman" w:eastAsia="宋体" w:hAnsi="Times New Roman"/>
-        </w:rPr>
-        <w:t>map.get</w:t>
-      </w:r>
-      <w:proofErr w:type="spellEnd"/>
-      <w:r>
-        <w:rPr>
-          <w:rFonts w:ascii="Times New Roman" w:eastAsia="宋体" w:hAnsi="Times New Roman"/>
-        </w:rPr>
-        <w:t>(</w:t>
-      </w:r>
-      <w:proofErr w:type="spellStart"/>
-      <w:r>
-        <w:rPr>
-          <w:rFonts w:ascii="Times New Roman" w:eastAsia="宋体" w:hAnsi="Times New Roman"/>
-        </w:rPr>
-        <w:t>idx</w:t>
-      </w:r>
-      <w:proofErr w:type="spellEnd"/>
-      <w:r>
-        <w:rPr>
-          <w:rFonts w:ascii="Times New Roman" w:eastAsia="宋体" w:hAnsi="Times New Roman"/>
-        </w:rPr>
-        <w:t>);</w:t>
-      </w:r>
-    </w:p>
-    <w:p>
-      <w:pPr>
-        <w:rPr>
-          <w:rFonts w:ascii="Times New Roman" w:eastAsia="宋体" w:hAnsi="Times New Roman" w:hint="eastAsia"/>
-        </w:rPr>
-      </w:pPr>
-      <w:r>
-        <w:rPr>
-          <w:rFonts w:ascii="Times New Roman" w:eastAsia="宋体" w:hAnsi="Times New Roman"/>
-        </w:rPr>
-        <w:tab/>
-      </w:r>
-      <w:r>
-        <w:rPr>
-          <w:rFonts w:ascii="Times New Roman" w:eastAsia="宋体" w:hAnsi="Times New Roman" w:hint="eastAsia"/>
-        </w:rPr>
-        <w:t>UNLESS</w:t>
-      </w:r>
-      <w:r>
-        <w:rPr>
-          <w:rFonts w:ascii="Times New Roman" w:eastAsia="宋体" w:hAnsi="Times New Roman"/>
-        </w:rPr>
-        <w:t xml:space="preserve"> </w:t>
-      </w:r>
-      <w:proofErr w:type="spellStart"/>
-      <w:proofErr w:type="gramStart"/>
-      <w:r>
-        <w:rPr>
-          <w:rFonts w:ascii="Times New Roman" w:eastAsia="宋体" w:hAnsi="Times New Roman"/>
-        </w:rPr>
-        <w:t>state.ended</w:t>
-      </w:r>
-      <w:proofErr w:type="gramEnd"/>
-      <w:r>
-        <w:rPr>
-          <w:rFonts w:ascii="Times New Roman" w:eastAsia="宋体" w:hAnsi="Times New Roman"/>
-        </w:rPr>
-        <w:t>_down</w:t>
-      </w:r>
-      <w:proofErr w:type="spellEnd"/>
-      <w:r>
-        <w:rPr>
-          <w:rFonts w:ascii="Times New Roman" w:eastAsia="宋体" w:hAnsi="Times New Roman"/>
-        </w:rPr>
-        <w:t xml:space="preserve"> RETURN;</w:t>
-      </w:r>
-    </w:p>
-    <w:p>
-      <w:pPr>
-        <w:rPr>
-          <w:rFonts w:ascii="Times New Roman" w:eastAsia="宋体" w:hAnsi="Times New Roman"/>
-        </w:rPr>
-      </w:pPr>
-      <w:r>
-        <w:rPr>
-          <w:rFonts w:ascii="Times New Roman" w:eastAsia="宋体" w:hAnsi="Times New Roman"/>
-        </w:rPr>
-        <w:tab/>
-        <w:t xml:space="preserve">duration </w:t>
-      </w:r>
-      <w:r>
-        <w:rPr>
-          <w:rFonts w:ascii="Times New Roman" w:eastAsia="宋体" w:hAnsi="Times New Roman" w:hint="eastAsia"/>
-        </w:rPr>
-        <w:t>←</w:t>
-      </w:r>
-      <w:r>
-        <w:rPr>
-          <w:rFonts w:ascii="Times New Roman" w:eastAsia="宋体" w:hAnsi="Times New Roman"/>
-        </w:rPr>
-        <w:t xml:space="preserve"> </w:t>
-      </w:r>
-      <w:proofErr w:type="spellStart"/>
-      <w:r>
-        <w:rPr>
-          <w:rFonts w:ascii="Times New Roman" w:eastAsia="宋体" w:hAnsi="Times New Roman"/>
-        </w:rPr>
-        <w:t>get_gameplay_time</w:t>
-      </w:r>
-      <w:proofErr w:type="spellEnd"/>
-      <w:r>
-        <w:rPr>
-          <w:rFonts w:ascii="Times New Roman" w:eastAsia="宋体" w:hAnsi="Times New Roman"/>
-        </w:rPr>
-        <w:t xml:space="preserve">() – </w:t>
-      </w:r>
-      <w:proofErr w:type="spellStart"/>
-      <w:r>
-        <w:rPr>
-          <w:rFonts w:ascii="Times New Roman" w:eastAsia="宋体" w:hAnsi="Times New Roman"/>
-        </w:rPr>
-        <w:t>state.pressed_at</w:t>
-      </w:r>
-      <w:proofErr w:type="spellEnd"/>
-      <w:r>
-        <w:rPr>
-          <w:rFonts w:ascii="Times New Roman" w:eastAsia="宋体" w:hAnsi="Times New Roman"/>
-        </w:rPr>
-        <w:t>;</w:t>
-      </w:r>
-    </w:p>
-    <w:p>
-      <w:pPr>
-        <w:rPr>
-          <w:rFonts w:ascii="Times New Roman" w:eastAsia="宋体" w:hAnsi="Times New Roman"/>
-        </w:rPr>
-      </w:pPr>
-      <w:r>
-        <w:rPr>
-          <w:rFonts w:ascii="Times New Roman" w:eastAsia="宋体" w:hAnsi="Times New Roman"/>
-        </w:rPr>
-        <w:tab/>
-        <w:t xml:space="preserve">IF duration &gt;= </w:t>
-      </w:r>
-      <w:proofErr w:type="spellStart"/>
-      <w:proofErr w:type="gramStart"/>
-      <w:r>
-        <w:rPr>
-          <w:rFonts w:ascii="Times New Roman" w:eastAsia="宋体" w:hAnsi="Times New Roman"/>
-        </w:rPr>
-        <w:t>state.counter</w:t>
-      </w:r>
-      <w:proofErr w:type="spellEnd"/>
-      <w:proofErr w:type="gramEnd"/>
-      <w:r>
-        <w:rPr>
-          <w:rFonts w:ascii="Times New Roman" w:eastAsia="宋体" w:hAnsi="Times New Roman"/>
-        </w:rPr>
-        <w:t xml:space="preserve"> * </w:t>
-      </w:r>
-      <w:r>
-        <w:rPr>
-          <w:rFonts w:ascii="Times New Roman" w:eastAsia="宋体" w:hAnsi="Times New Roman" w:hint="eastAsia"/>
-        </w:rPr>
-        <w:t>VALID</w:t>
-      </w:r>
-      <w:r>
-        <w:rPr>
-          <w:rFonts w:ascii="Times New Roman" w:eastAsia="宋体" w:hAnsi="Times New Roman"/>
-        </w:rPr>
-        <w:t>_PRESSING_INTERVAL</w:t>
-      </w:r>
-    </w:p>
-    <w:p>
-      <w:pPr>
-        <w:rPr>
-          <w:rFonts w:ascii="Times New Roman" w:eastAsia="宋体" w:hAnsi="Times New Roman"/>
-        </w:rPr>
-      </w:pPr>
-      <w:r>
-        <w:rPr>
-          <w:rFonts w:ascii="Times New Roman" w:eastAsia="宋体" w:hAnsi="Times New Roman"/>
-        </w:rPr>
-        <w:tab/>
-      </w:r>
-      <w:r>
-        <w:rPr>
-          <w:rFonts w:ascii="Times New Roman" w:eastAsia="宋体" w:hAnsi="Times New Roman"/>
-        </w:rPr>
-        <w:tab/>
-        <w:t>THEN RETURN true;</w:t>
-      </w:r>
-    </w:p>
-    <w:p>
-      <w:pPr>
-        <w:rPr>
-          <w:rFonts w:ascii="Times New Roman" w:eastAsia="宋体" w:hAnsi="Times New Roman"/>
-        </w:rPr>
-      </w:pPr>
-      <w:r>
-        <w:rPr>
-          <w:rFonts w:ascii="Times New Roman" w:eastAsia="宋体" w:hAnsi="Times New Roman"/>
-        </w:rPr>
-        <w:tab/>
-        <w:t>ELSE</w:t>
-      </w:r>
-    </w:p>
-    <w:p>
-      <w:pPr>
-        <w:ind w:left="420" w:firstLine="420"/>
-        <w:rPr>
-          <w:rFonts w:ascii="Times New Roman" w:eastAsia="宋体" w:hAnsi="Times New Roman"/>
-        </w:rPr>
-      </w:pPr>
-      <w:r>
-        <w:rPr>
-          <w:rFonts w:ascii="Times New Roman" w:eastAsia="宋体" w:hAnsi="Times New Roman"/>
-        </w:rPr>
-        <w:t>RETURN false;</w:t>
-      </w:r>
-    </w:p>
-    <w:p>
-      <w:pPr>
-        <w:rPr>
-          <w:rFonts w:ascii="Times New Roman" w:eastAsia="宋体" w:hAnsi="Times New Roman"/>
-        </w:rPr>
-      </w:pPr>
-      <w:r>
-        <w:rPr>
-          <w:rFonts w:ascii="Times New Roman" w:eastAsia="宋体" w:hAnsi="Times New Roman"/>
-        </w:rPr>
-        <w:tab/>
-        <w:t>END</w:t>
-      </w:r>
-    </w:p>
-    <w:p>
-      <w:pPr>
-        <w:jc w:val="center"/>
-        <w:rPr>
-          <w:rFonts w:ascii="Times New Roman" w:eastAsia="宋体" w:hAnsi="Times New Roman" w:hint="eastAsia"/>
-        </w:rPr>
-      </w:pPr>
-    </w:p>
-    <w:p>
-      <w:pPr>
-        <w:ind w:firstLine="420"/>
-        <w:rPr>
-          <w:rFonts w:ascii="Times New Roman" w:eastAsia="宋体" w:hAnsi="Times New Roman"/>
-        </w:rPr>
-      </w:pPr>
-      <w:r>
-        <w:rPr>
-          <w:rFonts w:ascii="Times New Roman" w:eastAsia="宋体" w:hAnsi="Times New Roman"/>
-        </w:rPr>
-        <w:tab/>
-      </w:r>
-      <w:r>
-        <w:rPr>
-          <w:rFonts w:ascii="Times New Roman" w:eastAsia="宋体" w:hAnsi="Times New Roman" w:hint="eastAsia"/>
-        </w:rPr>
-        <w:t>定时调用</w:t>
-      </w:r>
-      <w:proofErr w:type="spellStart"/>
-      <w:r>
-        <w:rPr>
-          <w:rFonts w:ascii="Times New Roman" w:eastAsia="宋体" w:hAnsi="Times New Roman" w:hint="eastAsia"/>
-        </w:rPr>
-        <w:t>G</w:t>
-      </w:r>
-      <w:r>
-        <w:rPr>
-          <w:rFonts w:ascii="Times New Roman" w:eastAsia="宋体" w:hAnsi="Times New Roman"/>
-        </w:rPr>
-        <w:t>ame_</w:t>
-      </w:r>
-      <w:r>
-        <w:rPr>
-          <w:rFonts w:ascii="Times New Roman" w:eastAsia="宋体" w:hAnsi="Times New Roman" w:hint="eastAsia"/>
-        </w:rPr>
-        <w:t>Input</w:t>
-      </w:r>
-      <w:r>
-        <w:rPr>
-          <w:rFonts w:ascii="Times New Roman" w:eastAsia="宋体" w:hAnsi="Times New Roman"/>
-        </w:rPr>
-        <w:t>_Handler</w:t>
-      </w:r>
-      <w:proofErr w:type="spellEnd"/>
-      <w:r>
-        <w:rPr>
-          <w:rFonts w:ascii="Times New Roman" w:eastAsia="宋体" w:hAnsi="Times New Roman" w:hint="eastAsia"/>
-        </w:rPr>
-        <w:t>的</w:t>
-      </w:r>
-      <w:proofErr w:type="spellStart"/>
-      <w:r>
-        <w:rPr>
-          <w:rFonts w:ascii="Times New Roman" w:eastAsia="宋体" w:hAnsi="Times New Roman"/>
-        </w:rPr>
-        <w:t>update</w:t>
-      </w:r>
-      <w:r>
-        <w:rPr>
-          <w:rFonts w:ascii="Times New Roman" w:eastAsia="宋体" w:hAnsi="Times New Roman" w:hint="eastAsia"/>
-        </w:rPr>
-        <w:t>_</w:t>
-      </w:r>
-      <w:r>
-        <w:rPr>
-          <w:rFonts w:ascii="Times New Roman" w:eastAsia="宋体" w:hAnsi="Times New Roman"/>
-        </w:rPr>
-        <w:t>input</w:t>
-      </w:r>
-      <w:proofErr w:type="spellEnd"/>
-      <w:r>
-        <w:rPr>
-          <w:rFonts w:ascii="Times New Roman" w:eastAsia="宋体" w:hAnsi="Times New Roman" w:hint="eastAsia"/>
-        </w:rPr>
-        <w:t>方法</w:t>
-      </w:r>
-      <w:r>
-        <w:rPr>
-          <w:rFonts w:ascii="Times New Roman" w:eastAsia="宋体" w:hAnsi="Times New Roman" w:hint="eastAsia"/>
-        </w:rPr>
-        <w:t>，</w:t>
-      </w:r>
-      <w:r>
-        <w:rPr>
-          <w:rFonts w:ascii="Times New Roman" w:eastAsia="宋体" w:hAnsi="Times New Roman" w:hint="eastAsia"/>
-        </w:rPr>
-        <w:t>遍历检查</w:t>
-      </w:r>
-      <w:r>
-        <w:rPr>
-          <w:rFonts w:ascii="Times New Roman" w:eastAsia="宋体" w:hAnsi="Times New Roman" w:hint="eastAsia"/>
-        </w:rPr>
-        <w:t>每个</w:t>
-      </w:r>
-      <w:r>
-        <w:rPr>
-          <w:rFonts w:ascii="Times New Roman" w:eastAsia="宋体" w:hAnsi="Times New Roman" w:hint="eastAsia"/>
-        </w:rPr>
-        <w:t>游戏</w:t>
-      </w:r>
-      <w:r>
-        <w:rPr>
-          <w:rFonts w:ascii="Times New Roman" w:eastAsia="宋体" w:hAnsi="Times New Roman" w:hint="eastAsia"/>
-        </w:rPr>
-        <w:t>按键</w:t>
-      </w:r>
-      <w:r>
-        <w:rPr>
-          <w:rFonts w:ascii="Times New Roman" w:eastAsia="宋体" w:hAnsi="Times New Roman" w:hint="eastAsia"/>
-        </w:rPr>
-        <w:t>的</w:t>
-      </w:r>
-      <w:r>
-        <w:rPr>
-          <w:rFonts w:ascii="Times New Roman" w:eastAsia="宋体" w:hAnsi="Times New Roman" w:hint="eastAsia"/>
-        </w:rPr>
-        <w:t>按压</w:t>
-      </w:r>
-      <w:r>
-        <w:rPr>
-          <w:rFonts w:ascii="Times New Roman" w:eastAsia="宋体" w:hAnsi="Times New Roman" w:hint="eastAsia"/>
-        </w:rPr>
-        <w:lastRenderedPageBreak/>
-        <w:t>时间</w:t>
-      </w:r>
-      <w:r>
-        <w:rPr>
-          <w:rFonts w:ascii="Times New Roman" w:eastAsia="宋体" w:hAnsi="Times New Roman" w:hint="eastAsia"/>
-        </w:rPr>
-        <w:t>是否</w:t>
-      </w:r>
-      <w:r>
-        <w:rPr>
-          <w:rFonts w:ascii="Times New Roman" w:eastAsia="宋体" w:hAnsi="Times New Roman" w:hint="eastAsia"/>
-        </w:rPr>
-        <w:t>充分</w:t>
-      </w:r>
-      <w:r>
-        <w:rPr>
-          <w:rFonts w:ascii="Times New Roman" w:eastAsia="宋体" w:hAnsi="Times New Roman" w:hint="eastAsia"/>
-        </w:rPr>
-        <w:t>，若</w:t>
-      </w:r>
-      <w:r>
-        <w:rPr>
-          <w:rFonts w:ascii="Times New Roman" w:eastAsia="宋体" w:hAnsi="Times New Roman" w:hint="eastAsia"/>
-        </w:rPr>
-        <w:t>满足要求</w:t>
-      </w:r>
-      <w:r>
-        <w:rPr>
-          <w:rFonts w:ascii="Times New Roman" w:eastAsia="宋体" w:hAnsi="Times New Roman" w:hint="eastAsia"/>
-        </w:rPr>
-        <w:t>则</w:t>
-      </w:r>
-      <w:r>
-        <w:rPr>
-          <w:rFonts w:ascii="Times New Roman" w:eastAsia="宋体" w:hAnsi="Times New Roman" w:hint="eastAsia"/>
-        </w:rPr>
-        <w:t>加入</w:t>
-      </w:r>
-      <w:r>
-        <w:rPr>
-          <w:rFonts w:ascii="Times New Roman" w:eastAsia="宋体" w:hAnsi="Times New Roman" w:hint="eastAsia"/>
-        </w:rPr>
-        <w:t>暂存</w:t>
-      </w:r>
-      <w:r>
-        <w:rPr>
-          <w:rFonts w:ascii="Times New Roman" w:eastAsia="宋体" w:hAnsi="Times New Roman" w:hint="eastAsia"/>
-        </w:rPr>
-        <w:t>记录中。</w:t>
-      </w:r>
-    </w:p>
-    <w:p>
-      <w:pPr>
-        <w:ind w:firstLine="420"/>
-        <w:jc w:val="center"/>
-        <w:rPr>
-          <w:rFonts w:ascii="Times New Roman" w:eastAsia="宋体" w:hAnsi="Times New Roman"/>
-        </w:rPr>
-      </w:pPr>
-      <w:r>
-        <w:rPr>
-          <w:rFonts w:ascii="Times New Roman" w:eastAsia="宋体" w:hAnsi="Times New Roman"/>
-        </w:rPr>
-        <w:drawing>
-          <wp:inline distT="0" distB="0" distL="0" distR="0" wp14:anchorId="3CADE890" wp14:editId="76BFC150">
-            <wp:extent cx="3339447" cy="3051175"/>
-            <wp:effectExtent l="0" t="0" r="0" b="0"/>
-            <wp:docPr id="14" name="图片 14"/>
+          <wp:inline distT="0" distB="0" distL="0" distR="0" wp14:anchorId="59C43633" wp14:editId="26AF14FF">
+            <wp:extent cx="5274310" cy="3028315"/>
+            <wp:effectExtent l="0" t="0" r="2540" b="635"/>
+            <wp:docPr id="18" name="图片 18"/>
             <wp:cNvGraphicFramePr>
               <a:graphicFrameLocks xmlns:a="http://schemas.openxmlformats.org/drawingml/2006/main" noChangeAspect="1"/>
             </wp:cNvGraphicFramePr>
@@ -4820,7 +3971,7 @@
                   <pic:spPr>
                     <a:xfrm>
                       <a:off x="0" y="0"/>
-                      <a:ext cx="3343512" cy="3054889"/>
+                      <a:ext cx="5274310" cy="3028315"/>
                     </a:xfrm>
                     <a:prstGeom prst="rect">
                       <a:avLst/>
@@ -4837,175 +3988,77 @@
       <w:pPr>
         <w:ind w:firstLine="420"/>
         <w:rPr>
-          <w:rFonts w:ascii="Times New Roman" w:eastAsia="宋体" w:hAnsi="Times New Roman"/>
-        </w:rPr>
-      </w:pPr>
-      <w:r>
-        <w:rPr>
-          <w:rFonts w:ascii="Times New Roman" w:eastAsia="宋体" w:hAnsi="Times New Roman"/>
-        </w:rPr>
-        <w:tab/>
-      </w:r>
-      <w:r>
-        <w:rPr>
-          <w:rFonts w:ascii="Times New Roman" w:eastAsia="宋体" w:hAnsi="Times New Roman"/>
-        </w:rPr>
-        <w:tab/>
-      </w:r>
-      <w:r>
-        <w:rPr>
-          <w:rFonts w:ascii="Times New Roman" w:eastAsia="宋体" w:hAnsi="Times New Roman" w:hint="eastAsia"/>
-        </w:rPr>
-        <w:t>需要</w:t>
-      </w:r>
-      <w:r>
-        <w:rPr>
-          <w:rFonts w:ascii="Times New Roman" w:eastAsia="宋体" w:hAnsi="Times New Roman" w:hint="eastAsia"/>
-        </w:rPr>
-        <w:t>注意的</w:t>
-      </w:r>
-      <w:r>
-        <w:rPr>
-          <w:rFonts w:ascii="Times New Roman" w:eastAsia="宋体" w:hAnsi="Times New Roman" w:hint="eastAsia"/>
-        </w:rPr>
-        <w:t>是</w:t>
-      </w:r>
-      <w:r>
-        <w:rPr>
-          <w:rFonts w:ascii="Times New Roman" w:eastAsia="宋体" w:hAnsi="Times New Roman" w:hint="eastAsia"/>
-        </w:rPr>
-        <w:t>：</w:t>
+          <w:rFonts w:ascii="Times New Roman" w:eastAsia="宋体" w:hAnsi="Times New Roman" w:hint="eastAsia"/>
+        </w:rPr>
+      </w:pPr>
+      <w:r>
+        <w:rPr>
+          <w:rFonts w:ascii="Times New Roman" w:eastAsia="宋体" w:hAnsi="Times New Roman" w:hint="eastAsia"/>
+        </w:rPr>
+        <w:t>（</w:t>
+      </w:r>
+      <w:r>
+        <w:rPr>
+          <w:rFonts w:ascii="Times New Roman" w:eastAsia="宋体" w:hAnsi="Times New Roman"/>
+        </w:rPr>
+        <w:t>4</w:t>
+      </w:r>
+      <w:r>
+        <w:rPr>
+          <w:rFonts w:ascii="Times New Roman" w:eastAsia="宋体" w:hAnsi="Times New Roman" w:hint="eastAsia"/>
+        </w:rPr>
+        <w:t>）</w:t>
+      </w:r>
+      <w:r>
+        <w:rPr>
+          <w:rFonts w:ascii="Times New Roman" w:eastAsia="宋体" w:hAnsi="Times New Roman"/>
+        </w:rPr>
+        <w:t>持续</w:t>
+      </w:r>
+      <w:r>
+        <w:rPr>
+          <w:rFonts w:ascii="Times New Roman" w:eastAsia="宋体" w:hAnsi="Times New Roman"/>
+        </w:rPr>
+        <w:t>行为的实现</w:t>
       </w:r>
     </w:p>
     <w:p>
       <w:pPr>
-        <w:pStyle w:val="a3"/>
-        <w:numPr>
-          <w:ilvl w:val="0"/>
-          <w:numId w:val="7"/>
-        </w:numPr>
-        <w:ind w:firstLineChars="0"/>
-        <w:rPr>
-          <w:rFonts w:ascii="Times New Roman" w:eastAsia="宋体" w:hAnsi="Times New Roman"/>
-        </w:rPr>
-      </w:pPr>
-      <w:r>
-        <w:rPr>
-          <w:rFonts w:ascii="Times New Roman" w:eastAsia="宋体" w:hAnsi="Times New Roman" w:hint="eastAsia"/>
-        </w:rPr>
-        <w:t>与</w:t>
-      </w:r>
-      <w:r>
-        <w:rPr>
-          <w:rFonts w:ascii="Times New Roman" w:eastAsia="宋体" w:hAnsi="Times New Roman" w:hint="eastAsia"/>
-        </w:rPr>
-        <w:t>在</w:t>
-      </w:r>
-      <w:r>
-        <w:rPr>
-          <w:rFonts w:ascii="Times New Roman" w:eastAsia="宋体" w:hAnsi="Times New Roman" w:hint="eastAsia"/>
-        </w:rPr>
-        <w:t>各个</w:t>
-      </w:r>
-      <w:proofErr w:type="spellStart"/>
-      <w:r>
-        <w:rPr>
-          <w:rFonts w:ascii="Times New Roman" w:eastAsia="宋体" w:hAnsi="Times New Roman" w:hint="eastAsia"/>
-        </w:rPr>
-        <w:t>Game</w:t>
-      </w:r>
-      <w:r>
-        <w:rPr>
-          <w:rFonts w:ascii="Times New Roman" w:eastAsia="宋体" w:hAnsi="Times New Roman"/>
-        </w:rPr>
-        <w:t>_</w:t>
-      </w:r>
-      <w:r>
-        <w:rPr>
-          <w:rFonts w:ascii="Times New Roman" w:eastAsia="宋体" w:hAnsi="Times New Roman" w:hint="eastAsia"/>
-        </w:rPr>
-        <w:t>Input</w:t>
-      </w:r>
-      <w:r>
-        <w:rPr>
-          <w:rFonts w:ascii="Times New Roman" w:eastAsia="宋体" w:hAnsi="Times New Roman"/>
-        </w:rPr>
-        <w:t>_Handler</w:t>
-      </w:r>
-      <w:proofErr w:type="spellEnd"/>
-      <w:r>
-        <w:rPr>
-          <w:rFonts w:ascii="Times New Roman" w:eastAsia="宋体" w:hAnsi="Times New Roman" w:hint="eastAsia"/>
-        </w:rPr>
-        <w:t>的</w:t>
-      </w:r>
-      <w:r>
-        <w:rPr>
-          <w:rFonts w:ascii="Times New Roman" w:eastAsia="宋体" w:hAnsi="Times New Roman" w:hint="eastAsia"/>
-        </w:rPr>
-        <w:t>定时调用</w:t>
-      </w:r>
-      <w:proofErr w:type="spellStart"/>
-      <w:r>
-        <w:rPr>
-          <w:rFonts w:ascii="Times New Roman" w:eastAsia="宋体" w:hAnsi="Times New Roman"/>
-        </w:rPr>
-        <w:t>update_inpu</w:t>
-      </w:r>
-      <w:r>
-        <w:rPr>
-          <w:rFonts w:ascii="Times New Roman" w:eastAsia="宋体" w:hAnsi="Times New Roman" w:hint="eastAsia"/>
-        </w:rPr>
-        <w:t>t</w:t>
-      </w:r>
-      <w:proofErr w:type="spellEnd"/>
-      <w:r>
-        <w:rPr>
-          <w:rFonts w:ascii="Times New Roman" w:eastAsia="宋体" w:hAnsi="Times New Roman" w:hint="eastAsia"/>
-        </w:rPr>
-        <w:t>中</w:t>
-      </w:r>
-      <w:r>
-        <w:rPr>
-          <w:rFonts w:ascii="Times New Roman" w:eastAsia="宋体" w:hAnsi="Times New Roman" w:hint="eastAsia"/>
-        </w:rPr>
-        <w:t>检测到</w:t>
-      </w:r>
-      <w:r>
-        <w:rPr>
-          <w:rFonts w:ascii="Times New Roman" w:eastAsia="宋体" w:hAnsi="Times New Roman" w:hint="eastAsia"/>
-        </w:rPr>
-        <w:t>持续</w:t>
-      </w:r>
-      <w:r>
-        <w:rPr>
-          <w:rFonts w:ascii="Times New Roman" w:eastAsia="宋体" w:hAnsi="Times New Roman" w:hint="eastAsia"/>
-        </w:rPr>
-        <w:t>按压时间</w:t>
-      </w:r>
-      <w:r>
-        <w:rPr>
-          <w:rFonts w:ascii="Times New Roman" w:eastAsia="宋体" w:hAnsi="Times New Roman" w:hint="eastAsia"/>
-        </w:rPr>
-        <w:t>充分</w:t>
-      </w:r>
-      <w:r>
-        <w:rPr>
-          <w:rFonts w:ascii="Times New Roman" w:eastAsia="宋体" w:hAnsi="Times New Roman" w:hint="eastAsia"/>
-        </w:rPr>
-        <w:t>而</w:t>
-      </w:r>
-      <w:r>
-        <w:rPr>
-          <w:rFonts w:ascii="Times New Roman" w:eastAsia="宋体" w:hAnsi="Times New Roman" w:hint="eastAsia"/>
-        </w:rPr>
-        <w:t>创建的</w:t>
-      </w:r>
-      <w:r>
-        <w:rPr>
-          <w:rFonts w:ascii="Times New Roman" w:eastAsia="宋体" w:hAnsi="Times New Roman" w:hint="eastAsia"/>
-        </w:rPr>
-        <w:t>按键记录相比</w:t>
+        <w:rPr>
+          <w:rFonts w:ascii="Times New Roman" w:eastAsia="宋体" w:hAnsi="Times New Roman" w:hint="eastAsia"/>
+        </w:rPr>
+      </w:pPr>
+      <w:r>
+        <w:rPr>
+          <w:rFonts w:ascii="Times New Roman" w:eastAsia="宋体" w:hAnsi="Times New Roman"/>
+        </w:rPr>
+        <w:tab/>
+      </w:r>
+      <w:r>
+        <w:rPr>
+          <w:rFonts w:ascii="Times New Roman" w:eastAsia="宋体" w:hAnsi="Times New Roman"/>
+        </w:rPr>
+        <w:tab/>
+      </w:r>
+      <w:r>
+        <w:rPr>
+          <w:rFonts w:ascii="Times New Roman" w:eastAsia="宋体" w:hAnsi="Times New Roman" w:hint="eastAsia"/>
+        </w:rPr>
+        <w:t>游戏按键状态类见</w:t>
+      </w:r>
+      <w:r>
+        <w:rPr>
+          <w:rFonts w:ascii="Times New Roman" w:eastAsia="宋体" w:hAnsi="Times New Roman" w:hint="eastAsia"/>
+          <w:highlight w:val="yellow"/>
+        </w:rPr>
+        <w:t>上</w:t>
+      </w:r>
+      <w:r>
+        <w:rPr>
+          <w:rFonts w:ascii="Times New Roman" w:eastAsia="宋体" w:hAnsi="Times New Roman" w:hint="eastAsia"/>
+          <w:highlight w:val="yellow"/>
+        </w:rPr>
+        <w:t>图</w:t>
       </w:r>
       <w:r>
         <w:rPr>
@@ -5017,242 +4070,553 @@
         <w:rPr>
           <w:rFonts w:ascii="Times New Roman" w:eastAsia="宋体" w:hAnsi="Times New Roman" w:hint="eastAsia"/>
         </w:rPr>
+        <w:t>counter</w:t>
+      </w:r>
+      <w:r>
+        <w:rPr>
+          <w:rFonts w:ascii="Times New Roman" w:eastAsia="宋体" w:hAnsi="Times New Roman" w:hint="eastAsia"/>
+        </w:rPr>
+        <w:t>字段代表当前按键出于按压状态下，被游戏逻辑处理的次数，按键第一次按压时</w:t>
+      </w:r>
+      <w:r>
+        <w:rPr>
+          <w:rFonts w:ascii="Times New Roman" w:eastAsia="宋体" w:hAnsi="Times New Roman" w:hint="eastAsia"/>
+        </w:rPr>
+        <w:t>counter</w:t>
+      </w:r>
+      <w:r>
+        <w:rPr>
+          <w:rFonts w:ascii="Times New Roman" w:eastAsia="宋体" w:hAnsi="Times New Roman" w:hint="eastAsia"/>
+        </w:rPr>
+        <w:t>赋值为</w:t>
+      </w:r>
+      <w:r>
+        <w:rPr>
+          <w:rFonts w:ascii="Times New Roman" w:eastAsia="宋体" w:hAnsi="Times New Roman"/>
+        </w:rPr>
+        <w:t>1</w:t>
+      </w:r>
+      <w:r>
+        <w:rPr>
+          <w:rFonts w:ascii="Times New Roman" w:eastAsia="宋体" w:hAnsi="Times New Roman" w:hint="eastAsia"/>
+        </w:rPr>
+        <w:t>，</w:t>
+      </w:r>
+      <w:r>
+        <w:rPr>
+          <w:rFonts w:ascii="Times New Roman" w:eastAsia="宋体" w:hAnsi="Times New Roman" w:hint="eastAsia"/>
+        </w:rPr>
+        <w:t>同时立即</w:t>
+      </w:r>
+      <w:r>
+        <w:rPr>
+          <w:rFonts w:ascii="Times New Roman" w:eastAsia="宋体" w:hAnsi="Times New Roman" w:hint="eastAsia"/>
+        </w:rPr>
+        <w:t>加入</w:t>
+      </w:r>
+      <w:r>
+        <w:rPr>
+          <w:rFonts w:ascii="Times New Roman" w:eastAsia="宋体" w:hAnsi="Times New Roman" w:hint="eastAsia"/>
+        </w:rPr>
+        <w:t>暂存记录</w:t>
+      </w:r>
+      <w:r>
+        <w:rPr>
+          <w:rFonts w:ascii="Times New Roman" w:eastAsia="宋体" w:hAnsi="Times New Roman" w:hint="eastAsia"/>
+        </w:rPr>
+        <w:t>，</w:t>
+      </w:r>
+      <w:r>
+        <w:rPr>
+          <w:rFonts w:ascii="Times New Roman" w:eastAsia="宋体" w:hAnsi="Times New Roman" w:hint="eastAsia"/>
+        </w:rPr>
+        <w:t>以保证每</w:t>
+      </w:r>
+      <w:r>
+        <w:rPr>
+          <w:rFonts w:ascii="Times New Roman" w:eastAsia="宋体" w:hAnsi="Times New Roman" w:hint="eastAsia"/>
+        </w:rPr>
+        <w:t>个</w:t>
+      </w:r>
+      <w:r>
+        <w:rPr>
+          <w:rFonts w:ascii="Times New Roman" w:eastAsia="宋体" w:hAnsi="Times New Roman" w:hint="eastAsia"/>
+        </w:rPr>
         <w:t>按键</w:t>
       </w:r>
       <w:r>
         <w:rPr>
           <w:rFonts w:ascii="Times New Roman" w:eastAsia="宋体" w:hAnsi="Times New Roman" w:hint="eastAsia"/>
         </w:rPr>
-        <w:t>按下</w:t>
-      </w:r>
-      <w:r>
-        <w:rPr>
-          <w:rFonts w:ascii="Times New Roman" w:eastAsia="宋体" w:hAnsi="Times New Roman" w:hint="eastAsia"/>
-        </w:rPr>
-        <w:t>时创建</w:t>
-      </w:r>
-      <w:r>
-        <w:rPr>
-          <w:rFonts w:ascii="Times New Roman" w:eastAsia="宋体" w:hAnsi="Times New Roman" w:hint="eastAsia"/>
-        </w:rPr>
-        <w:t>的</w:t>
-      </w:r>
-      <w:r>
-        <w:rPr>
-          <w:rFonts w:ascii="Times New Roman" w:eastAsia="宋体" w:hAnsi="Times New Roman" w:hint="eastAsia"/>
-        </w:rPr>
-        <w:t>按键</w:t>
-      </w:r>
-      <w:r>
-        <w:rPr>
-          <w:rFonts w:ascii="Times New Roman" w:eastAsia="宋体" w:hAnsi="Times New Roman" w:hint="eastAsia"/>
-        </w:rPr>
-        <w:t>记录并</w:t>
-      </w:r>
-      <w:r>
-        <w:rPr>
-          <w:rFonts w:ascii="Times New Roman" w:eastAsia="宋体" w:hAnsi="Times New Roman" w:hint="eastAsia"/>
-        </w:rPr>
-        <w:t>不遵循相同的</w:t>
-      </w:r>
-      <w:r>
-        <w:rPr>
-          <w:rFonts w:ascii="Times New Roman" w:eastAsia="宋体" w:hAnsi="Times New Roman" w:hint="eastAsia"/>
-        </w:rPr>
-        <w:t>逻辑</w:t>
-      </w:r>
-      <w:r>
-        <w:rPr>
-          <w:rFonts w:ascii="Times New Roman" w:eastAsia="宋体" w:hAnsi="Times New Roman" w:hint="eastAsia"/>
-        </w:rPr>
-        <w:t>。按键按下</w:t>
-      </w:r>
-      <w:r>
-        <w:rPr>
-          <w:rFonts w:ascii="Times New Roman" w:eastAsia="宋体" w:hAnsi="Times New Roman" w:hint="eastAsia"/>
-        </w:rPr>
-        <w:t>事件若发生在</w:t>
-      </w:r>
-      <w:r>
-        <w:rPr>
-          <w:rFonts w:ascii="Times New Roman" w:eastAsia="宋体" w:hAnsi="Times New Roman" w:hint="eastAsia"/>
-        </w:rPr>
-        <w:t>当前</w:t>
-      </w:r>
-      <w:r>
-        <w:rPr>
-          <w:rFonts w:ascii="Times New Roman" w:eastAsia="宋体" w:hAnsi="Times New Roman" w:hint="eastAsia"/>
-        </w:rPr>
-        <w:t>逻辑帧</w:t>
-      </w:r>
-      <w:r>
-        <w:rPr>
-          <w:rFonts w:ascii="Times New Roman" w:eastAsia="宋体" w:hAnsi="Times New Roman" w:hint="eastAsia"/>
-        </w:rPr>
-        <w:t>的</w:t>
-      </w:r>
-      <w:r>
-        <w:rPr>
-          <w:rFonts w:ascii="Times New Roman" w:eastAsia="宋体" w:hAnsi="Times New Roman" w:hint="eastAsia"/>
-        </w:rPr>
-        <w:t>最后一次</w:t>
-      </w:r>
-      <w:proofErr w:type="spellStart"/>
-      <w:r>
-        <w:rPr>
-          <w:rFonts w:ascii="Times New Roman" w:eastAsia="宋体" w:hAnsi="Times New Roman" w:hint="eastAsia"/>
-        </w:rPr>
-        <w:t>update</w:t>
-      </w:r>
-      <w:r>
-        <w:rPr>
-          <w:rFonts w:ascii="Times New Roman" w:eastAsia="宋体" w:hAnsi="Times New Roman"/>
-        </w:rPr>
-        <w:t>_input</w:t>
-      </w:r>
-      <w:proofErr w:type="spellEnd"/>
-      <w:r>
-        <w:rPr>
-          <w:rFonts w:ascii="Times New Roman" w:eastAsia="宋体" w:hAnsi="Times New Roman" w:hint="eastAsia"/>
-        </w:rPr>
-        <w:t>调用之后，</w:t>
-      </w:r>
-      <w:r>
-        <w:rPr>
-          <w:rFonts w:ascii="Times New Roman" w:eastAsia="宋体" w:hAnsi="Times New Roman" w:hint="eastAsia"/>
-        </w:rPr>
-        <w:t>则</w:t>
-      </w:r>
-      <w:r>
-        <w:rPr>
-          <w:rFonts w:ascii="Times New Roman" w:eastAsia="宋体" w:hAnsi="Times New Roman" w:hint="eastAsia"/>
-        </w:rPr>
-        <w:t>此次</w:t>
-      </w:r>
-      <w:r>
-        <w:rPr>
-          <w:rFonts w:ascii="Times New Roman" w:eastAsia="宋体" w:hAnsi="Times New Roman" w:hint="eastAsia"/>
-        </w:rPr>
-        <w:t>按键</w:t>
-      </w:r>
-      <w:r>
-        <w:rPr>
-          <w:rFonts w:ascii="Times New Roman" w:eastAsia="宋体" w:hAnsi="Times New Roman" w:hint="eastAsia"/>
-        </w:rPr>
-        <w:t>记录将会被</w:t>
-      </w:r>
-      <w:r>
-        <w:rPr>
-          <w:rFonts w:ascii="Times New Roman" w:eastAsia="宋体" w:hAnsi="Times New Roman" w:hint="eastAsia"/>
-        </w:rPr>
-        <w:t>推迟到</w:t>
-      </w:r>
-      <w:r>
-        <w:rPr>
-          <w:rFonts w:ascii="Times New Roman" w:eastAsia="宋体" w:hAnsi="Times New Roman" w:hint="eastAsia"/>
-        </w:rPr>
-        <w:t>下一</w:t>
-      </w:r>
-      <w:r>
-        <w:rPr>
-          <w:rFonts w:ascii="Times New Roman" w:eastAsia="宋体" w:hAnsi="Times New Roman" w:hint="eastAsia"/>
-        </w:rPr>
-        <w:t>逻辑</w:t>
-      </w:r>
-      <w:proofErr w:type="gramStart"/>
-      <w:r>
-        <w:rPr>
-          <w:rFonts w:ascii="Times New Roman" w:eastAsia="宋体" w:hAnsi="Times New Roman" w:hint="eastAsia"/>
-        </w:rPr>
-        <w:t>帧</w:t>
-      </w:r>
-      <w:proofErr w:type="gramEnd"/>
-      <w:r>
-        <w:rPr>
-          <w:rFonts w:ascii="Times New Roman" w:eastAsia="宋体" w:hAnsi="Times New Roman" w:hint="eastAsia"/>
-        </w:rPr>
-        <w:t>执行</w:t>
-      </w:r>
-      <w:r>
-        <w:rPr>
-          <w:rFonts w:ascii="Times New Roman" w:eastAsia="宋体" w:hAnsi="Times New Roman" w:hint="eastAsia"/>
-        </w:rPr>
-        <w:t>，</w:t>
-      </w:r>
-      <w:r>
-        <w:rPr>
-          <w:rFonts w:ascii="Times New Roman" w:eastAsia="宋体" w:hAnsi="Times New Roman" w:hint="eastAsia"/>
-        </w:rPr>
-        <w:t>如果</w:t>
-      </w:r>
-      <w:r>
-        <w:rPr>
-          <w:rFonts w:ascii="Times New Roman" w:eastAsia="宋体" w:hAnsi="Times New Roman" w:hint="eastAsia"/>
-        </w:rPr>
-        <w:t>是</w:t>
-      </w:r>
-      <w:r>
-        <w:rPr>
-          <w:rFonts w:ascii="Times New Roman" w:eastAsia="宋体" w:hAnsi="Times New Roman" w:hint="eastAsia"/>
-        </w:rPr>
-        <w:t>角色移动棋步，</w:t>
-      </w:r>
-      <w:r>
-        <w:rPr>
-          <w:rFonts w:ascii="Times New Roman" w:eastAsia="宋体" w:hAnsi="Times New Roman" w:hint="eastAsia"/>
-        </w:rPr>
-        <w:t>将会导致</w:t>
-      </w:r>
-      <w:r>
-        <w:rPr>
-          <w:rFonts w:ascii="Times New Roman" w:eastAsia="宋体" w:hAnsi="Times New Roman" w:hint="eastAsia"/>
-        </w:rPr>
-        <w:t>下一帧发生的</w:t>
-      </w:r>
-      <w:r>
-        <w:rPr>
-          <w:rFonts w:ascii="Times New Roman" w:eastAsia="宋体" w:hAnsi="Times New Roman" w:hint="eastAsia"/>
-        </w:rPr>
-        <w:t>角色</w:t>
-      </w:r>
-      <w:r>
-        <w:rPr>
-          <w:rFonts w:ascii="Times New Roman" w:eastAsia="宋体" w:hAnsi="Times New Roman" w:hint="eastAsia"/>
-        </w:rPr>
-        <w:t>移动</w:t>
-      </w:r>
-      <w:r>
-        <w:rPr>
-          <w:rFonts w:ascii="Times New Roman" w:eastAsia="宋体" w:hAnsi="Times New Roman" w:hint="eastAsia"/>
-        </w:rPr>
-        <w:t>棋步</w:t>
-      </w:r>
-      <w:r>
-        <w:rPr>
-          <w:rFonts w:ascii="Times New Roman" w:eastAsia="宋体" w:hAnsi="Times New Roman" w:hint="eastAsia"/>
-        </w:rPr>
-        <w:t>被</w:t>
-      </w:r>
-      <w:r>
-        <w:rPr>
-          <w:rFonts w:ascii="Times New Roman" w:eastAsia="宋体" w:hAnsi="Times New Roman" w:hint="eastAsia"/>
-        </w:rPr>
-        <w:t>忽略</w:t>
-      </w:r>
-      <w:r>
-        <w:rPr>
-          <w:rFonts w:ascii="Times New Roman" w:eastAsia="宋体" w:hAnsi="Times New Roman" w:hint="eastAsia"/>
-        </w:rPr>
-        <w:t>。</w:t>
+        <w:t>行为</w:t>
+      </w:r>
+      <w:r>
+        <w:rPr>
+          <w:rFonts w:ascii="Times New Roman" w:eastAsia="宋体" w:hAnsi="Times New Roman" w:hint="eastAsia"/>
+        </w:rPr>
+        <w:t>至少被成功处理一次，下面的程序是关于检查按压时间是否充分（应再次被处理）：</w:t>
       </w:r>
     </w:p>
     <w:p>
       <w:pPr>
-        <w:pStyle w:val="a3"/>
-        <w:ind w:left="2140" w:firstLineChars="0" w:firstLine="0"/>
+        <w:rPr>
+          <w:rFonts w:ascii="Times New Roman" w:eastAsia="宋体" w:hAnsi="Times New Roman"/>
+        </w:rPr>
+      </w:pPr>
+      <w:r>
+        <w:rPr>
+          <w:rFonts w:ascii="Times New Roman" w:eastAsia="宋体" w:hAnsi="Times New Roman" w:hint="eastAsia"/>
+        </w:rPr>
+        <w:t>PROCEDURE</w:t>
+      </w:r>
+      <w:r>
+        <w:rPr>
+          <w:rFonts w:ascii="Times New Roman" w:eastAsia="宋体" w:hAnsi="Times New Roman"/>
+        </w:rPr>
+        <w:t xml:space="preserve"> pressed_long_enough(</w:t>
+      </w:r>
+      <w:r>
+        <w:rPr>
+          <w:rFonts w:ascii="Times New Roman" w:eastAsia="宋体" w:hAnsi="Times New Roman" w:hint="eastAsia"/>
+        </w:rPr>
+        <w:t>Game</w:t>
+      </w:r>
+      <w:r>
+        <w:rPr>
+          <w:rFonts w:ascii="Times New Roman" w:eastAsia="宋体" w:hAnsi="Times New Roman"/>
+        </w:rPr>
+        <w:t>_Button button</w:t>
+      </w:r>
+      <w:r>
+        <w:rPr>
+          <w:rFonts w:ascii="Times New Roman" w:eastAsia="宋体" w:hAnsi="Times New Roman"/>
+        </w:rPr>
+        <w:t>)</w:t>
+      </w:r>
+      <w:r>
+        <w:rPr>
+          <w:rFonts w:ascii="Times New Roman" w:eastAsia="宋体" w:hAnsi="Times New Roman"/>
+        </w:rPr>
+        <w:t>;</w:t>
+      </w:r>
+    </w:p>
+    <w:p>
+      <w:pPr>
+        <w:rPr>
+          <w:rFonts w:ascii="Times New Roman" w:eastAsia="宋体" w:hAnsi="Times New Roman"/>
+        </w:rPr>
+      </w:pPr>
+      <w:r>
+        <w:rPr>
+          <w:rFonts w:ascii="Times New Roman" w:eastAsia="宋体" w:hAnsi="Times New Roman"/>
+        </w:rPr>
+        <w:tab/>
+        <w:t>BEGIN</w:t>
+      </w:r>
+    </w:p>
+    <w:p>
+      <w:pPr>
+        <w:rPr>
+          <w:rFonts w:ascii="Times New Roman" w:eastAsia="宋体" w:hAnsi="Times New Roman" w:hint="eastAsia"/>
+        </w:rPr>
+      </w:pPr>
+      <w:r>
+        <w:rPr>
+          <w:rFonts w:ascii="Times New Roman" w:eastAsia="宋体" w:hAnsi="Times New Roman"/>
+        </w:rPr>
+        <w:tab/>
+        <w:t xml:space="preserve">state </w:t>
+      </w:r>
+      <w:r>
+        <w:rPr>
+          <w:rFonts w:ascii="Times New Roman" w:eastAsia="宋体" w:hAnsi="Times New Roman" w:hint="eastAsia"/>
+        </w:rPr>
+        <w:t>←</w:t>
+      </w:r>
+      <w:r>
+        <w:rPr>
+          <w:rFonts w:ascii="Times New Roman" w:eastAsia="宋体" w:hAnsi="Times New Roman"/>
+        </w:rPr>
+        <w:t>game_button_states</w:t>
+      </w:r>
+      <w:r>
+        <w:rPr>
+          <w:rFonts w:ascii="Times New Roman" w:eastAsia="宋体" w:hAnsi="Times New Roman"/>
+        </w:rPr>
+        <w:t>.get(</w:t>
+      </w:r>
+      <w:r>
+        <w:rPr>
+          <w:rFonts w:ascii="Times New Roman" w:eastAsia="宋体" w:hAnsi="Times New Roman"/>
+        </w:rPr>
+        <w:t>button</w:t>
+      </w:r>
+      <w:r>
+        <w:rPr>
+          <w:rFonts w:ascii="Times New Roman" w:eastAsia="宋体" w:hAnsi="Times New Roman"/>
+        </w:rPr>
+        <w:t>);</w:t>
+      </w:r>
+    </w:p>
+    <w:p>
+      <w:pPr>
+        <w:rPr>
+          <w:rFonts w:ascii="Times New Roman" w:eastAsia="宋体" w:hAnsi="Times New Roman"/>
+        </w:rPr>
+      </w:pPr>
+      <w:r>
+        <w:rPr>
+          <w:rFonts w:ascii="Times New Roman" w:eastAsia="宋体" w:hAnsi="Times New Roman"/>
+        </w:rPr>
+        <w:tab/>
+      </w:r>
+      <w:r>
+        <w:rPr>
+          <w:rFonts w:ascii="Times New Roman" w:eastAsia="宋体" w:hAnsi="Times New Roman" w:hint="eastAsia"/>
+        </w:rPr>
+        <w:t>UNLESS</w:t>
+      </w:r>
+      <w:r>
+        <w:rPr>
+          <w:rFonts w:ascii="Times New Roman" w:eastAsia="宋体" w:hAnsi="Times New Roman"/>
+        </w:rPr>
+        <w:t xml:space="preserve"> state.ended_down RETURN;</w:t>
+      </w:r>
+    </w:p>
+    <w:p>
+      <w:pPr>
+        <w:rPr>
+          <w:rFonts w:ascii="Times New Roman" w:eastAsia="宋体" w:hAnsi="Times New Roman" w:hint="eastAsia"/>
+        </w:rPr>
+      </w:pPr>
+    </w:p>
+    <w:p>
+      <w:pPr>
+        <w:rPr>
+          <w:rFonts w:ascii="Times New Roman" w:eastAsia="宋体" w:hAnsi="Times New Roman"/>
+        </w:rPr>
+      </w:pPr>
+      <w:r>
+        <w:rPr>
+          <w:rFonts w:ascii="Times New Roman" w:eastAsia="宋体" w:hAnsi="Times New Roman"/>
+        </w:rPr>
+        <w:tab/>
+        <w:t xml:space="preserve">duration </w:t>
+      </w:r>
+      <w:r>
+        <w:rPr>
+          <w:rFonts w:ascii="Times New Roman" w:eastAsia="宋体" w:hAnsi="Times New Roman" w:hint="eastAsia"/>
+        </w:rPr>
+        <w:t>←</w:t>
+      </w:r>
+      <w:r>
+        <w:rPr>
+          <w:rFonts w:ascii="Times New Roman" w:eastAsia="宋体" w:hAnsi="Times New Roman"/>
+        </w:rPr>
+        <w:t xml:space="preserve"> </w:t>
+      </w:r>
+      <w:r>
+        <w:rPr>
+          <w:rFonts w:ascii="Times New Roman" w:eastAsia="宋体" w:hAnsi="Times New Roman"/>
+        </w:rPr>
+        <w:t>Gameplay_Timer.calcu_delta</w:t>
+      </w:r>
+      <w:r>
+        <w:rPr>
+          <w:rFonts w:ascii="Times New Roman" w:eastAsia="宋体" w:hAnsi="Times New Roman"/>
+        </w:rPr>
+        <w:t>_</w:t>
+      </w:r>
+      <w:r>
+        <w:rPr>
+          <w:rFonts w:ascii="Times New Roman" w:eastAsia="宋体" w:hAnsi="Times New Roman"/>
+        </w:rPr>
+        <w:t>time(</w:t>
+      </w:r>
+      <w:r>
+        <w:rPr>
+          <w:rFonts w:ascii="Times New Roman" w:eastAsia="宋体" w:hAnsi="Times New Roman"/>
+        </w:rPr>
+        <w:t>Gameplay_Timer.now()</w:t>
+      </w:r>
+      <w:r>
+        <w:rPr>
+          <w:rFonts w:ascii="Times New Roman" w:eastAsia="宋体" w:hAnsi="Times New Roman"/>
+        </w:rPr>
+        <w:t xml:space="preserve"> </w:t>
+      </w:r>
+      <w:r>
+        <w:rPr>
+          <w:rFonts w:ascii="Times New Roman" w:eastAsia="宋体" w:hAnsi="Times New Roman"/>
+        </w:rPr>
+        <w:t>– state.pressed_at</w:t>
+      </w:r>
+      <w:r>
+        <w:rPr>
+          <w:rFonts w:ascii="Times New Roman" w:eastAsia="宋体" w:hAnsi="Times New Roman"/>
+        </w:rPr>
+        <w:t>);</w:t>
+      </w:r>
+    </w:p>
+    <w:p>
+      <w:pPr>
+        <w:rPr>
+          <w:rFonts w:ascii="Times New Roman" w:eastAsia="宋体" w:hAnsi="Times New Roman"/>
+        </w:rPr>
+      </w:pPr>
+      <w:r>
+        <w:rPr>
+          <w:rFonts w:ascii="Times New Roman" w:eastAsia="宋体" w:hAnsi="Times New Roman"/>
+        </w:rPr>
+        <w:tab/>
+        <w:t xml:space="preserve">IF duration &gt;= state.counter * </w:t>
+      </w:r>
+      <w:r>
+        <w:rPr>
+          <w:rFonts w:ascii="Times New Roman" w:eastAsia="宋体" w:hAnsi="Times New Roman" w:hint="eastAsia"/>
+        </w:rPr>
+        <w:t>VALID</w:t>
+      </w:r>
+      <w:r>
+        <w:rPr>
+          <w:rFonts w:ascii="Times New Roman" w:eastAsia="宋体" w:hAnsi="Times New Roman"/>
+        </w:rPr>
+        <w:t>_PRESSING_INTERVAL</w:t>
+      </w:r>
+    </w:p>
+    <w:p>
+      <w:pPr>
+        <w:rPr>
+          <w:rFonts w:ascii="Times New Roman" w:eastAsia="宋体" w:hAnsi="Times New Roman"/>
+        </w:rPr>
+      </w:pPr>
+      <w:r>
+        <w:rPr>
+          <w:rFonts w:ascii="Times New Roman" w:eastAsia="宋体" w:hAnsi="Times New Roman"/>
+        </w:rPr>
+        <w:tab/>
+      </w:r>
+      <w:r>
+        <w:rPr>
+          <w:rFonts w:ascii="Times New Roman" w:eastAsia="宋体" w:hAnsi="Times New Roman"/>
+        </w:rPr>
+        <w:tab/>
+        <w:t>THEN RETURN true;</w:t>
+      </w:r>
+    </w:p>
+    <w:p>
+      <w:pPr>
+        <w:rPr>
+          <w:rFonts w:ascii="Times New Roman" w:eastAsia="宋体" w:hAnsi="Times New Roman"/>
+        </w:rPr>
+      </w:pPr>
+      <w:r>
+        <w:rPr>
+          <w:rFonts w:ascii="Times New Roman" w:eastAsia="宋体" w:hAnsi="Times New Roman"/>
+        </w:rPr>
+        <w:tab/>
+        <w:t>ELSE</w:t>
+      </w:r>
+    </w:p>
+    <w:p>
+      <w:pPr>
+        <w:ind w:left="420" w:firstLine="420"/>
+        <w:rPr>
+          <w:rFonts w:ascii="Times New Roman" w:eastAsia="宋体" w:hAnsi="Times New Roman"/>
+        </w:rPr>
+      </w:pPr>
+      <w:r>
+        <w:rPr>
+          <w:rFonts w:ascii="Times New Roman" w:eastAsia="宋体" w:hAnsi="Times New Roman"/>
+        </w:rPr>
+        <w:t>RETURN false;</w:t>
+      </w:r>
+    </w:p>
+    <w:p>
+      <w:pPr>
+        <w:rPr>
+          <w:rFonts w:ascii="Times New Roman" w:eastAsia="宋体" w:hAnsi="Times New Roman" w:hint="eastAsia"/>
+        </w:rPr>
+      </w:pPr>
+      <w:r>
+        <w:rPr>
+          <w:rFonts w:ascii="Times New Roman" w:eastAsia="宋体" w:hAnsi="Times New Roman"/>
+        </w:rPr>
+        <w:tab/>
+        <w:t>END</w:t>
+      </w:r>
+    </w:p>
+    <w:p>
+      <w:pPr>
+        <w:ind w:firstLine="420"/>
+        <w:rPr>
+          <w:rFonts w:ascii="Times New Roman" w:eastAsia="宋体" w:hAnsi="Times New Roman"/>
+        </w:rPr>
+      </w:pPr>
+      <w:r>
+        <w:rPr>
+          <w:rFonts w:ascii="Times New Roman" w:eastAsia="宋体" w:hAnsi="Times New Roman"/>
+        </w:rPr>
+        <w:lastRenderedPageBreak/>
+        <w:tab/>
+      </w:r>
+      <w:r>
+        <w:rPr>
+          <w:rFonts w:ascii="Times New Roman" w:eastAsia="宋体" w:hAnsi="Times New Roman" w:hint="eastAsia"/>
+        </w:rPr>
+        <w:t>定时调用</w:t>
+      </w:r>
+      <w:r>
+        <w:rPr>
+          <w:rFonts w:ascii="Times New Roman" w:eastAsia="宋体" w:hAnsi="Times New Roman" w:hint="eastAsia"/>
+        </w:rPr>
+        <w:t>G</w:t>
+      </w:r>
+      <w:r>
+        <w:rPr>
+          <w:rFonts w:ascii="Times New Roman" w:eastAsia="宋体" w:hAnsi="Times New Roman"/>
+        </w:rPr>
+        <w:t>ame_</w:t>
+      </w:r>
+      <w:r>
+        <w:rPr>
+          <w:rFonts w:ascii="Times New Roman" w:eastAsia="宋体" w:hAnsi="Times New Roman" w:hint="eastAsia"/>
+        </w:rPr>
+        <w:t>Input</w:t>
+      </w:r>
+      <w:r>
+        <w:rPr>
+          <w:rFonts w:ascii="Times New Roman" w:eastAsia="宋体" w:hAnsi="Times New Roman"/>
+        </w:rPr>
+        <w:t>_Handler</w:t>
+      </w:r>
+      <w:r>
+        <w:rPr>
+          <w:rFonts w:ascii="Times New Roman" w:eastAsia="宋体" w:hAnsi="Times New Roman" w:hint="eastAsia"/>
+        </w:rPr>
+        <w:t>的</w:t>
+      </w:r>
+      <w:r>
+        <w:rPr>
+          <w:rFonts w:ascii="Times New Roman" w:eastAsia="宋体" w:hAnsi="Times New Roman"/>
+        </w:rPr>
+        <w:t>update</w:t>
+      </w:r>
+      <w:r>
+        <w:rPr>
+          <w:rFonts w:ascii="Times New Roman" w:eastAsia="宋体" w:hAnsi="Times New Roman" w:hint="eastAsia"/>
+        </w:rPr>
+        <w:t>_</w:t>
+      </w:r>
+      <w:r>
+        <w:rPr>
+          <w:rFonts w:ascii="Times New Roman" w:eastAsia="宋体" w:hAnsi="Times New Roman"/>
+        </w:rPr>
+        <w:t>input</w:t>
+      </w:r>
+      <w:r>
+        <w:rPr>
+          <w:rFonts w:ascii="Times New Roman" w:eastAsia="宋体" w:hAnsi="Times New Roman" w:hint="eastAsia"/>
+        </w:rPr>
+        <w:t>方法</w:t>
+      </w:r>
+      <w:r>
+        <w:rPr>
+          <w:rFonts w:ascii="Times New Roman" w:eastAsia="宋体" w:hAnsi="Times New Roman" w:hint="eastAsia"/>
+        </w:rPr>
+        <w:t>，</w:t>
+      </w:r>
+      <w:r>
+        <w:rPr>
+          <w:rFonts w:ascii="Times New Roman" w:eastAsia="宋体" w:hAnsi="Times New Roman" w:hint="eastAsia"/>
+        </w:rPr>
+        <w:t>遍历检查</w:t>
+      </w:r>
+      <w:r>
+        <w:rPr>
+          <w:rFonts w:ascii="Times New Roman" w:eastAsia="宋体" w:hAnsi="Times New Roman" w:hint="eastAsia"/>
+        </w:rPr>
+        <w:t>每个</w:t>
+      </w:r>
+      <w:r>
+        <w:rPr>
+          <w:rFonts w:ascii="Times New Roman" w:eastAsia="宋体" w:hAnsi="Times New Roman" w:hint="eastAsia"/>
+        </w:rPr>
+        <w:t>游戏</w:t>
+      </w:r>
+      <w:r>
+        <w:rPr>
+          <w:rFonts w:ascii="Times New Roman" w:eastAsia="宋体" w:hAnsi="Times New Roman" w:hint="eastAsia"/>
+        </w:rPr>
+        <w:t>按键</w:t>
+      </w:r>
+      <w:r>
+        <w:rPr>
+          <w:rFonts w:ascii="Times New Roman" w:eastAsia="宋体" w:hAnsi="Times New Roman" w:hint="eastAsia"/>
+        </w:rPr>
+        <w:t>的</w:t>
+      </w:r>
+      <w:r>
+        <w:rPr>
+          <w:rFonts w:ascii="Times New Roman" w:eastAsia="宋体" w:hAnsi="Times New Roman" w:hint="eastAsia"/>
+        </w:rPr>
+        <w:t>按压时间</w:t>
+      </w:r>
+      <w:r>
+        <w:rPr>
+          <w:rFonts w:ascii="Times New Roman" w:eastAsia="宋体" w:hAnsi="Times New Roman" w:hint="eastAsia"/>
+        </w:rPr>
+        <w:t>是否</w:t>
+      </w:r>
+      <w:r>
+        <w:rPr>
+          <w:rFonts w:ascii="Times New Roman" w:eastAsia="宋体" w:hAnsi="Times New Roman" w:hint="eastAsia"/>
+        </w:rPr>
+        <w:t>充分</w:t>
+      </w:r>
+      <w:r>
+        <w:rPr>
+          <w:rFonts w:ascii="Times New Roman" w:eastAsia="宋体" w:hAnsi="Times New Roman" w:hint="eastAsia"/>
+        </w:rPr>
+        <w:t>，若</w:t>
+      </w:r>
+      <w:r>
+        <w:rPr>
+          <w:rFonts w:ascii="Times New Roman" w:eastAsia="宋体" w:hAnsi="Times New Roman" w:hint="eastAsia"/>
+        </w:rPr>
+        <w:t>满足要求</w:t>
+      </w:r>
+      <w:r>
+        <w:rPr>
+          <w:rFonts w:ascii="Times New Roman" w:eastAsia="宋体" w:hAnsi="Times New Roman" w:hint="eastAsia"/>
+        </w:rPr>
+        <w:t>则</w:t>
+      </w:r>
+      <w:r>
+        <w:rPr>
+          <w:rFonts w:ascii="Times New Roman" w:eastAsia="宋体" w:hAnsi="Times New Roman" w:hint="eastAsia"/>
+        </w:rPr>
+        <w:t>加入</w:t>
+      </w:r>
+      <w:r>
+        <w:rPr>
+          <w:rFonts w:ascii="Times New Roman" w:eastAsia="宋体" w:hAnsi="Times New Roman" w:hint="eastAsia"/>
+        </w:rPr>
+        <w:t>暂存</w:t>
+      </w:r>
+      <w:r>
+        <w:rPr>
+          <w:rFonts w:ascii="Times New Roman" w:eastAsia="宋体" w:hAnsi="Times New Roman" w:hint="eastAsia"/>
+        </w:rPr>
+        <w:t>记录中。</w:t>
+      </w:r>
+    </w:p>
+    <w:p>
+      <w:pPr>
+        <w:ind w:firstLine="420"/>
         <w:jc w:val="center"/>
         <w:rPr>
-          <w:rFonts w:ascii="Times New Roman" w:eastAsia="宋体" w:hAnsi="Times New Roman" w:hint="eastAsia"/>
+          <w:rFonts w:ascii="Times New Roman" w:eastAsia="宋体" w:hAnsi="Times New Roman"/>
         </w:rPr>
       </w:pPr>
       <w:r>
@@ -5260,10 +4624,10 @@
           <w:rFonts w:ascii="Times New Roman" w:eastAsia="宋体" w:hAnsi="Times New Roman"/>
         </w:rPr>
         <w:drawing>
-          <wp:inline distT="0" distB="0" distL="0" distR="0" wp14:anchorId="471D51C2" wp14:editId="3FEDF16E">
-            <wp:extent cx="2413000" cy="2133236"/>
-            <wp:effectExtent l="0" t="0" r="6350" b="635"/>
-            <wp:docPr id="13" name="图片 13"/>
+          <wp:inline distT="0" distB="0" distL="0" distR="0" wp14:anchorId="3CADE890" wp14:editId="76BFC150">
+            <wp:extent cx="3339447" cy="3051175"/>
+            <wp:effectExtent l="0" t="0" r="0" b="0"/>
+            <wp:docPr id="14" name="图片 14"/>
             <wp:cNvGraphicFramePr>
               <a:graphicFrameLocks xmlns:a="http://schemas.openxmlformats.org/drawingml/2006/main" noChangeAspect="1"/>
             </wp:cNvGraphicFramePr>
@@ -5283,7 +4647,7 @@
                   <pic:spPr>
                     <a:xfrm>
                       <a:off x="0" y="0"/>
-                      <a:ext cx="2417980" cy="2137639"/>
+                      <a:ext cx="3343512" cy="3054889"/>
                     </a:xfrm>
                     <a:prstGeom prst="rect">
                       <a:avLst/>
@@ -5298,6 +4662,50 @@
     </w:p>
     <w:p>
       <w:pPr>
+        <w:ind w:firstLine="420"/>
+        <w:rPr>
+          <w:rFonts w:ascii="Times New Roman" w:eastAsia="宋体" w:hAnsi="Times New Roman"/>
+        </w:rPr>
+      </w:pPr>
+      <w:r>
+        <w:rPr>
+          <w:rFonts w:ascii="Times New Roman" w:eastAsia="宋体" w:hAnsi="Times New Roman"/>
+        </w:rPr>
+        <w:tab/>
+      </w:r>
+      <w:r>
+        <w:rPr>
+          <w:rFonts w:ascii="Times New Roman" w:eastAsia="宋体" w:hAnsi="Times New Roman"/>
+        </w:rPr>
+        <w:tab/>
+      </w:r>
+      <w:r>
+        <w:rPr>
+          <w:rFonts w:ascii="Times New Roman" w:eastAsia="宋体" w:hAnsi="Times New Roman" w:hint="eastAsia"/>
+        </w:rPr>
+        <w:t>需要</w:t>
+      </w:r>
+      <w:r>
+        <w:rPr>
+          <w:rFonts w:ascii="Times New Roman" w:eastAsia="宋体" w:hAnsi="Times New Roman" w:hint="eastAsia"/>
+        </w:rPr>
+        <w:t>注意的</w:t>
+      </w:r>
+      <w:r>
+        <w:rPr>
+          <w:rFonts w:ascii="Times New Roman" w:eastAsia="宋体" w:hAnsi="Times New Roman" w:hint="eastAsia"/>
+        </w:rPr>
+        <w:t>是</w:t>
+      </w:r>
+      <w:r>
+        <w:rPr>
+          <w:rFonts w:ascii="Times New Roman" w:eastAsia="宋体" w:hAnsi="Times New Roman" w:hint="eastAsia"/>
+        </w:rPr>
+        <w:t>：</w:t>
+      </w:r>
+    </w:p>
+    <w:p>
+      <w:pPr>
         <w:pStyle w:val="a3"/>
         <w:numPr>
           <w:ilvl w:val="0"/>
@@ -5308,7 +4716,417 @@
           <w:rFonts w:ascii="Times New Roman" w:eastAsia="宋体" w:hAnsi="Times New Roman"/>
         </w:rPr>
       </w:pPr>
-      <w:proofErr w:type="spellStart"/>
+      <w:r>
+        <w:rPr>
+          <w:rFonts w:ascii="Times New Roman" w:eastAsia="宋体" w:hAnsi="Times New Roman" w:hint="eastAsia"/>
+        </w:rPr>
+        <w:t>与</w:t>
+      </w:r>
+      <w:r>
+        <w:rPr>
+          <w:rFonts w:ascii="Times New Roman" w:eastAsia="宋体" w:hAnsi="Times New Roman" w:hint="eastAsia"/>
+        </w:rPr>
+        <w:t>在</w:t>
+      </w:r>
+      <w:r>
+        <w:rPr>
+          <w:rFonts w:ascii="Times New Roman" w:eastAsia="宋体" w:hAnsi="Times New Roman" w:hint="eastAsia"/>
+        </w:rPr>
+        <w:t>各个</w:t>
+      </w:r>
+      <w:r>
+        <w:rPr>
+          <w:rFonts w:ascii="Times New Roman" w:eastAsia="宋体" w:hAnsi="Times New Roman" w:hint="eastAsia"/>
+        </w:rPr>
+        <w:t>Game</w:t>
+      </w:r>
+      <w:r>
+        <w:rPr>
+          <w:rFonts w:ascii="Times New Roman" w:eastAsia="宋体" w:hAnsi="Times New Roman"/>
+        </w:rPr>
+        <w:t>_</w:t>
+      </w:r>
+      <w:r>
+        <w:rPr>
+          <w:rFonts w:ascii="Times New Roman" w:eastAsia="宋体" w:hAnsi="Times New Roman" w:hint="eastAsia"/>
+        </w:rPr>
+        <w:t>Input</w:t>
+      </w:r>
+      <w:r>
+        <w:rPr>
+          <w:rFonts w:ascii="Times New Roman" w:eastAsia="宋体" w:hAnsi="Times New Roman"/>
+        </w:rPr>
+        <w:t>_Handler</w:t>
+      </w:r>
+      <w:r>
+        <w:rPr>
+          <w:rFonts w:ascii="Times New Roman" w:eastAsia="宋体" w:hAnsi="Times New Roman" w:hint="eastAsia"/>
+        </w:rPr>
+        <w:t>的</w:t>
+      </w:r>
+      <w:r>
+        <w:rPr>
+          <w:rFonts w:ascii="Times New Roman" w:eastAsia="宋体" w:hAnsi="Times New Roman" w:hint="eastAsia"/>
+        </w:rPr>
+        <w:t>定时调用</w:t>
+      </w:r>
+      <w:r>
+        <w:rPr>
+          <w:rFonts w:ascii="Times New Roman" w:eastAsia="宋体" w:hAnsi="Times New Roman"/>
+        </w:rPr>
+        <w:t>update_inpu</w:t>
+      </w:r>
+      <w:r>
+        <w:rPr>
+          <w:rFonts w:ascii="Times New Roman" w:eastAsia="宋体" w:hAnsi="Times New Roman" w:hint="eastAsia"/>
+        </w:rPr>
+        <w:t>t</w:t>
+      </w:r>
+      <w:r>
+        <w:rPr>
+          <w:rFonts w:ascii="Times New Roman" w:eastAsia="宋体" w:hAnsi="Times New Roman" w:hint="eastAsia"/>
+        </w:rPr>
+        <w:t>中</w:t>
+      </w:r>
+      <w:r>
+        <w:rPr>
+          <w:rFonts w:ascii="Times New Roman" w:eastAsia="宋体" w:hAnsi="Times New Roman" w:hint="eastAsia"/>
+        </w:rPr>
+        <w:t>检测到</w:t>
+      </w:r>
+      <w:r>
+        <w:rPr>
+          <w:rFonts w:ascii="Times New Roman" w:eastAsia="宋体" w:hAnsi="Times New Roman" w:hint="eastAsia"/>
+        </w:rPr>
+        <w:t>持续</w:t>
+      </w:r>
+      <w:r>
+        <w:rPr>
+          <w:rFonts w:ascii="Times New Roman" w:eastAsia="宋体" w:hAnsi="Times New Roman" w:hint="eastAsia"/>
+        </w:rPr>
+        <w:t>按压时间</w:t>
+      </w:r>
+      <w:r>
+        <w:rPr>
+          <w:rFonts w:ascii="Times New Roman" w:eastAsia="宋体" w:hAnsi="Times New Roman" w:hint="eastAsia"/>
+        </w:rPr>
+        <w:t>充分</w:t>
+      </w:r>
+      <w:r>
+        <w:rPr>
+          <w:rFonts w:ascii="Times New Roman" w:eastAsia="宋体" w:hAnsi="Times New Roman" w:hint="eastAsia"/>
+        </w:rPr>
+        <w:t>而</w:t>
+      </w:r>
+      <w:r>
+        <w:rPr>
+          <w:rFonts w:ascii="Times New Roman" w:eastAsia="宋体" w:hAnsi="Times New Roman" w:hint="eastAsia"/>
+        </w:rPr>
+        <w:t>创建的</w:t>
+      </w:r>
+      <w:r>
+        <w:rPr>
+          <w:rFonts w:ascii="Times New Roman" w:eastAsia="宋体" w:hAnsi="Times New Roman" w:hint="eastAsia"/>
+        </w:rPr>
+        <w:t>按键记录相比</w:t>
+      </w:r>
+      <w:r>
+        <w:rPr>
+          <w:rFonts w:ascii="Times New Roman" w:eastAsia="宋体" w:hAnsi="Times New Roman" w:hint="eastAsia"/>
+        </w:rPr>
+        <w:t>，</w:t>
+      </w:r>
+      <w:r>
+        <w:rPr>
+          <w:rFonts w:ascii="Times New Roman" w:eastAsia="宋体" w:hAnsi="Times New Roman" w:hint="eastAsia"/>
+        </w:rPr>
+        <w:t>按键</w:t>
+      </w:r>
+      <w:r>
+        <w:rPr>
+          <w:rFonts w:ascii="Times New Roman" w:eastAsia="宋体" w:hAnsi="Times New Roman" w:hint="eastAsia"/>
+        </w:rPr>
+        <w:t>按下</w:t>
+      </w:r>
+      <w:r>
+        <w:rPr>
+          <w:rFonts w:ascii="Times New Roman" w:eastAsia="宋体" w:hAnsi="Times New Roman" w:hint="eastAsia"/>
+        </w:rPr>
+        <w:t>时创建</w:t>
+      </w:r>
+      <w:r>
+        <w:rPr>
+          <w:rFonts w:ascii="Times New Roman" w:eastAsia="宋体" w:hAnsi="Times New Roman" w:hint="eastAsia"/>
+        </w:rPr>
+        <w:t>的</w:t>
+      </w:r>
+      <w:r>
+        <w:rPr>
+          <w:rFonts w:ascii="Times New Roman" w:eastAsia="宋体" w:hAnsi="Times New Roman" w:hint="eastAsia"/>
+        </w:rPr>
+        <w:t>按键</w:t>
+      </w:r>
+      <w:r>
+        <w:rPr>
+          <w:rFonts w:ascii="Times New Roman" w:eastAsia="宋体" w:hAnsi="Times New Roman" w:hint="eastAsia"/>
+        </w:rPr>
+        <w:t>记录并</w:t>
+      </w:r>
+      <w:r>
+        <w:rPr>
+          <w:rFonts w:ascii="Times New Roman" w:eastAsia="宋体" w:hAnsi="Times New Roman" w:hint="eastAsia"/>
+        </w:rPr>
+        <w:t>不遵循相同的</w:t>
+      </w:r>
+      <w:r>
+        <w:rPr>
+          <w:rFonts w:ascii="Times New Roman" w:eastAsia="宋体" w:hAnsi="Times New Roman" w:hint="eastAsia"/>
+        </w:rPr>
+        <w:t>逻辑</w:t>
+      </w:r>
+      <w:r>
+        <w:rPr>
+          <w:rFonts w:ascii="Times New Roman" w:eastAsia="宋体" w:hAnsi="Times New Roman" w:hint="eastAsia"/>
+        </w:rPr>
+        <w:t>。按键按下</w:t>
+      </w:r>
+      <w:r>
+        <w:rPr>
+          <w:rFonts w:ascii="Times New Roman" w:eastAsia="宋体" w:hAnsi="Times New Roman" w:hint="eastAsia"/>
+        </w:rPr>
+        <w:t>事件若发生在</w:t>
+      </w:r>
+      <w:r>
+        <w:rPr>
+          <w:rFonts w:ascii="Times New Roman" w:eastAsia="宋体" w:hAnsi="Times New Roman" w:hint="eastAsia"/>
+        </w:rPr>
+        <w:t>当前</w:t>
+      </w:r>
+      <w:r>
+        <w:rPr>
+          <w:rFonts w:ascii="Times New Roman" w:eastAsia="宋体" w:hAnsi="Times New Roman" w:hint="eastAsia"/>
+        </w:rPr>
+        <w:t>逻辑帧</w:t>
+      </w:r>
+      <w:r>
+        <w:rPr>
+          <w:rFonts w:ascii="Times New Roman" w:eastAsia="宋体" w:hAnsi="Times New Roman" w:hint="eastAsia"/>
+        </w:rPr>
+        <w:t>的</w:t>
+      </w:r>
+      <w:r>
+        <w:rPr>
+          <w:rFonts w:ascii="Times New Roman" w:eastAsia="宋体" w:hAnsi="Times New Roman" w:hint="eastAsia"/>
+        </w:rPr>
+        <w:t>最后一次</w:t>
+      </w:r>
+      <w:r>
+        <w:rPr>
+          <w:rFonts w:ascii="Times New Roman" w:eastAsia="宋体" w:hAnsi="Times New Roman" w:hint="eastAsia"/>
+        </w:rPr>
+        <w:t>update</w:t>
+      </w:r>
+      <w:r>
+        <w:rPr>
+          <w:rFonts w:ascii="Times New Roman" w:eastAsia="宋体" w:hAnsi="Times New Roman"/>
+        </w:rPr>
+        <w:t>_input</w:t>
+      </w:r>
+      <w:r>
+        <w:rPr>
+          <w:rFonts w:ascii="Times New Roman" w:eastAsia="宋体" w:hAnsi="Times New Roman" w:hint="eastAsia"/>
+        </w:rPr>
+        <w:t>调用之后，</w:t>
+      </w:r>
+      <w:r>
+        <w:rPr>
+          <w:rFonts w:ascii="Times New Roman" w:eastAsia="宋体" w:hAnsi="Times New Roman" w:hint="eastAsia"/>
+        </w:rPr>
+        <w:t>则</w:t>
+      </w:r>
+      <w:r>
+        <w:rPr>
+          <w:rFonts w:ascii="Times New Roman" w:eastAsia="宋体" w:hAnsi="Times New Roman" w:hint="eastAsia"/>
+        </w:rPr>
+        <w:t>此次</w:t>
+      </w:r>
+      <w:r>
+        <w:rPr>
+          <w:rFonts w:ascii="Times New Roman" w:eastAsia="宋体" w:hAnsi="Times New Roman" w:hint="eastAsia"/>
+        </w:rPr>
+        <w:t>按键</w:t>
+      </w:r>
+      <w:r>
+        <w:rPr>
+          <w:rFonts w:ascii="Times New Roman" w:eastAsia="宋体" w:hAnsi="Times New Roman" w:hint="eastAsia"/>
+        </w:rPr>
+        <w:t>记录将会被</w:t>
+      </w:r>
+      <w:r>
+        <w:rPr>
+          <w:rFonts w:ascii="Times New Roman" w:eastAsia="宋体" w:hAnsi="Times New Roman" w:hint="eastAsia"/>
+        </w:rPr>
+        <w:t>推迟到</w:t>
+      </w:r>
+      <w:r>
+        <w:rPr>
+          <w:rFonts w:ascii="Times New Roman" w:eastAsia="宋体" w:hAnsi="Times New Roman" w:hint="eastAsia"/>
+        </w:rPr>
+        <w:t>下一</w:t>
+      </w:r>
+      <w:r>
+        <w:rPr>
+          <w:rFonts w:ascii="Times New Roman" w:eastAsia="宋体" w:hAnsi="Times New Roman" w:hint="eastAsia"/>
+        </w:rPr>
+        <w:t>逻辑</w:t>
+      </w:r>
+      <w:r>
+        <w:rPr>
+          <w:rFonts w:ascii="Times New Roman" w:eastAsia="宋体" w:hAnsi="Times New Roman" w:hint="eastAsia"/>
+        </w:rPr>
+        <w:t>帧</w:t>
+      </w:r>
+      <w:r>
+        <w:rPr>
+          <w:rFonts w:ascii="Times New Roman" w:eastAsia="宋体" w:hAnsi="Times New Roman" w:hint="eastAsia"/>
+        </w:rPr>
+        <w:t>执行</w:t>
+      </w:r>
+      <w:r>
+        <w:rPr>
+          <w:rFonts w:ascii="Times New Roman" w:eastAsia="宋体" w:hAnsi="Times New Roman" w:hint="eastAsia"/>
+        </w:rPr>
+        <w:t>，</w:t>
+      </w:r>
+      <w:r>
+        <w:rPr>
+          <w:rFonts w:ascii="Times New Roman" w:eastAsia="宋体" w:hAnsi="Times New Roman" w:hint="eastAsia"/>
+        </w:rPr>
+        <w:t>如果</w:t>
+      </w:r>
+      <w:r>
+        <w:rPr>
+          <w:rFonts w:ascii="Times New Roman" w:eastAsia="宋体" w:hAnsi="Times New Roman" w:hint="eastAsia"/>
+        </w:rPr>
+        <w:t>是</w:t>
+      </w:r>
+      <w:r>
+        <w:rPr>
+          <w:rFonts w:ascii="Times New Roman" w:eastAsia="宋体" w:hAnsi="Times New Roman" w:hint="eastAsia"/>
+        </w:rPr>
+        <w:t>角色移动棋步，</w:t>
+      </w:r>
+      <w:r>
+        <w:rPr>
+          <w:rFonts w:ascii="Times New Roman" w:eastAsia="宋体" w:hAnsi="Times New Roman" w:hint="eastAsia"/>
+        </w:rPr>
+        <w:t>将会导致</w:t>
+      </w:r>
+      <w:r>
+        <w:rPr>
+          <w:rFonts w:ascii="Times New Roman" w:eastAsia="宋体" w:hAnsi="Times New Roman" w:hint="eastAsia"/>
+        </w:rPr>
+        <w:t>下一帧发生的</w:t>
+      </w:r>
+      <w:r>
+        <w:rPr>
+          <w:rFonts w:ascii="Times New Roman" w:eastAsia="宋体" w:hAnsi="Times New Roman" w:hint="eastAsia"/>
+        </w:rPr>
+        <w:t>角色</w:t>
+      </w:r>
+      <w:r>
+        <w:rPr>
+          <w:rFonts w:ascii="Times New Roman" w:eastAsia="宋体" w:hAnsi="Times New Roman" w:hint="eastAsia"/>
+        </w:rPr>
+        <w:t>移动</w:t>
+      </w:r>
+      <w:r>
+        <w:rPr>
+          <w:rFonts w:ascii="Times New Roman" w:eastAsia="宋体" w:hAnsi="Times New Roman" w:hint="eastAsia"/>
+        </w:rPr>
+        <w:t>棋步</w:t>
+      </w:r>
+      <w:r>
+        <w:rPr>
+          <w:rFonts w:ascii="Times New Roman" w:eastAsia="宋体" w:hAnsi="Times New Roman" w:hint="eastAsia"/>
+        </w:rPr>
+        <w:t>被</w:t>
+      </w:r>
+      <w:r>
+        <w:rPr>
+          <w:rFonts w:ascii="Times New Roman" w:eastAsia="宋体" w:hAnsi="Times New Roman" w:hint="eastAsia"/>
+        </w:rPr>
+        <w:t>忽略</w:t>
+      </w:r>
+      <w:r>
+        <w:rPr>
+          <w:rFonts w:ascii="Times New Roman" w:eastAsia="宋体" w:hAnsi="Times New Roman" w:hint="eastAsia"/>
+        </w:rPr>
+        <w:t>。</w:t>
+      </w:r>
+    </w:p>
+    <w:p>
+      <w:pPr>
+        <w:pStyle w:val="a3"/>
+        <w:ind w:left="2140" w:firstLineChars="0" w:firstLine="0"/>
+        <w:jc w:val="center"/>
+        <w:rPr>
+          <w:rFonts w:ascii="Times New Roman" w:eastAsia="宋体" w:hAnsi="Times New Roman" w:hint="eastAsia"/>
+        </w:rPr>
+      </w:pPr>
+      <w:r>
+        <w:rPr>
+          <w:rFonts w:ascii="Times New Roman" w:eastAsia="宋体" w:hAnsi="Times New Roman"/>
+        </w:rPr>
+        <w:drawing>
+          <wp:inline distT="0" distB="0" distL="0" distR="0" wp14:anchorId="471D51C2" wp14:editId="4B9A68AF">
+            <wp:extent cx="2625970" cy="2321515"/>
+            <wp:effectExtent l="0" t="0" r="3175" b="3175"/>
+            <wp:docPr id="13" name="图片 13"/>
+            <wp:cNvGraphicFramePr>
+              <a:graphicFrameLocks xmlns:a="http://schemas.openxmlformats.org/drawingml/2006/main" noChangeAspect="1"/>
+            </wp:cNvGraphicFramePr>
+            <a:graphic xmlns:a="http://schemas.openxmlformats.org/drawingml/2006/main">
+              <a:graphicData uri="http://schemas.openxmlformats.org/drawingml/2006/picture">
+                <pic:pic xmlns:pic="http://schemas.openxmlformats.org/drawingml/2006/picture">
+                  <pic:nvPicPr>
+                    <pic:cNvPr id="1" name=""/>
+                    <pic:cNvPicPr/>
+                  </pic:nvPicPr>
+                  <pic:blipFill>
+                    <a:blip r:embed="rId17"/>
+                    <a:stretch>
+                      <a:fillRect/>
+                    </a:stretch>
+                  </pic:blipFill>
+                  <pic:spPr>
+                    <a:xfrm>
+                      <a:off x="0" y="0"/>
+                      <a:ext cx="2632899" cy="2327641"/>
+                    </a:xfrm>
+                    <a:prstGeom prst="rect">
+                      <a:avLst/>
+                    </a:prstGeom>
+                  </pic:spPr>
+                </pic:pic>
+              </a:graphicData>
+            </a:graphic>
+          </wp:inline>
+        </w:drawing>
+      </w:r>
+    </w:p>
+    <w:p>
+      <w:pPr>
+        <w:pStyle w:val="a3"/>
+        <w:numPr>
+          <w:ilvl w:val="0"/>
+          <w:numId w:val="7"/>
+        </w:numPr>
+        <w:ind w:firstLineChars="0"/>
+        <w:rPr>
+          <w:rFonts w:ascii="Times New Roman" w:eastAsia="宋体" w:hAnsi="Times New Roman"/>
+        </w:rPr>
+      </w:pPr>
       <w:r>
         <w:rPr>
           <w:rFonts w:ascii="Times New Roman" w:eastAsia="宋体" w:hAnsi="Times New Roman"/>
@@ -5339,7 +5157,6 @@
         </w:rPr>
         <w:t>_enough</w:t>
       </w:r>
-      <w:proofErr w:type="spellEnd"/>
       <w:r>
         <w:rPr>
           <w:rFonts w:ascii="Times New Roman" w:eastAsia="宋体" w:hAnsi="Times New Roman" w:hint="eastAsia"/>
@@ -5821,7 +5638,7 @@
                     <pic:cNvPicPr/>
                   </pic:nvPicPr>
                   <pic:blipFill>
-                    <a:blip r:embed="rId17"/>
+                    <a:blip r:embed="rId18"/>
                     <a:stretch>
                       <a:fillRect/>
                     </a:stretch>

</xml_diff>

<commit_message>
remove duration_idx from Transaction_Manager
</commit_message>
<xml_diff>
--- a/notes/输入.docx
+++ b/notes/输入.docx
@@ -3948,10 +3948,10 @@
           <w:rFonts w:ascii="Times New Roman" w:eastAsia="宋体" w:hAnsi="Times New Roman"/>
         </w:rPr>
         <w:drawing>
-          <wp:inline distT="0" distB="0" distL="0" distR="0" wp14:anchorId="59C43633" wp14:editId="26AF14FF">
-            <wp:extent cx="5274310" cy="3028315"/>
-            <wp:effectExtent l="0" t="0" r="2540" b="635"/>
-            <wp:docPr id="18" name="图片 18"/>
+          <wp:inline distT="0" distB="0" distL="0" distR="0" wp14:anchorId="54994400" wp14:editId="63A9E2EB">
+            <wp:extent cx="5274310" cy="2900680"/>
+            <wp:effectExtent l="0" t="0" r="2540" b="0"/>
+            <wp:docPr id="20" name="图片 20"/>
             <wp:cNvGraphicFramePr>
               <a:graphicFrameLocks xmlns:a="http://schemas.openxmlformats.org/drawingml/2006/main" noChangeAspect="1"/>
             </wp:cNvGraphicFramePr>
@@ -3971,7 +3971,7 @@
                   <pic:spPr>
                     <a:xfrm>
                       <a:off x="0" y="0"/>
-                      <a:ext cx="5274310" cy="3028315"/>
+                      <a:ext cx="5274310" cy="2900680"/>
                     </a:xfrm>
                     <a:prstGeom prst="rect">
                       <a:avLst/>
@@ -4457,110 +4457,116 @@
         <w:rPr>
           <w:rFonts w:ascii="Times New Roman" w:eastAsia="宋体" w:hAnsi="Times New Roman"/>
         </w:rPr>
+        <w:tab/>
+      </w:r>
+      <w:r>
+        <w:rPr>
+          <w:rFonts w:ascii="Times New Roman" w:eastAsia="宋体" w:hAnsi="Times New Roman" w:hint="eastAsia"/>
+        </w:rPr>
+        <w:t>定时调用</w:t>
+      </w:r>
+      <w:r>
+        <w:rPr>
+          <w:rFonts w:ascii="Times New Roman" w:eastAsia="宋体" w:hAnsi="Times New Roman" w:hint="eastAsia"/>
+        </w:rPr>
+        <w:t>G</w:t>
+      </w:r>
+      <w:r>
+        <w:rPr>
+          <w:rFonts w:ascii="Times New Roman" w:eastAsia="宋体" w:hAnsi="Times New Roman"/>
+        </w:rPr>
+        <w:t>ame_</w:t>
+      </w:r>
+      <w:r>
+        <w:rPr>
+          <w:rFonts w:ascii="Times New Roman" w:eastAsia="宋体" w:hAnsi="Times New Roman" w:hint="eastAsia"/>
+        </w:rPr>
+        <w:t>Input</w:t>
+      </w:r>
+      <w:r>
+        <w:rPr>
+          <w:rFonts w:ascii="Times New Roman" w:eastAsia="宋体" w:hAnsi="Times New Roman"/>
+        </w:rPr>
+        <w:t>_Handler</w:t>
+      </w:r>
+      <w:r>
+        <w:rPr>
+          <w:rFonts w:ascii="Times New Roman" w:eastAsia="宋体" w:hAnsi="Times New Roman" w:hint="eastAsia"/>
+        </w:rPr>
+        <w:t>的</w:t>
+      </w:r>
+      <w:r>
+        <w:rPr>
+          <w:rFonts w:ascii="Times New Roman" w:eastAsia="宋体" w:hAnsi="Times New Roman"/>
+        </w:rPr>
+        <w:t>update</w:t>
+      </w:r>
+      <w:r>
+        <w:rPr>
+          <w:rFonts w:ascii="Times New Roman" w:eastAsia="宋体" w:hAnsi="Times New Roman" w:hint="eastAsia"/>
+        </w:rPr>
+        <w:t>_</w:t>
+      </w:r>
+      <w:r>
+        <w:rPr>
+          <w:rFonts w:ascii="Times New Roman" w:eastAsia="宋体" w:hAnsi="Times New Roman"/>
+        </w:rPr>
+        <w:t>input</w:t>
+      </w:r>
+      <w:r>
+        <w:rPr>
+          <w:rFonts w:ascii="Times New Roman" w:eastAsia="宋体" w:hAnsi="Times New Roman" w:hint="eastAsia"/>
+        </w:rPr>
+        <w:t>方法</w:t>
+      </w:r>
+      <w:r>
+        <w:rPr>
+          <w:rFonts w:ascii="Times New Roman" w:eastAsia="宋体" w:hAnsi="Times New Roman" w:hint="eastAsia"/>
+        </w:rPr>
+        <w:t>，</w:t>
+      </w:r>
+      <w:r>
+        <w:rPr>
+          <w:rFonts w:ascii="Times New Roman" w:eastAsia="宋体" w:hAnsi="Times New Roman" w:hint="eastAsia"/>
+        </w:rPr>
+        <w:t>遍历检查</w:t>
+      </w:r>
+      <w:r>
+        <w:rPr>
+          <w:rFonts w:ascii="Times New Roman" w:eastAsia="宋体" w:hAnsi="Times New Roman" w:hint="eastAsia"/>
+        </w:rPr>
+        <w:t>每个</w:t>
+      </w:r>
+      <w:r>
+        <w:rPr>
+          <w:rFonts w:ascii="Times New Roman" w:eastAsia="宋体" w:hAnsi="Times New Roman" w:hint="eastAsia"/>
+        </w:rPr>
+        <w:t>游戏</w:t>
+      </w:r>
+      <w:r>
+        <w:rPr>
+          <w:rFonts w:ascii="Times New Roman" w:eastAsia="宋体" w:hAnsi="Times New Roman" w:hint="eastAsia"/>
+        </w:rPr>
+        <w:t>按键</w:t>
+      </w:r>
+      <w:r>
+        <w:rPr>
+          <w:rFonts w:ascii="Times New Roman" w:eastAsia="宋体" w:hAnsi="Times New Roman" w:hint="eastAsia"/>
+        </w:rPr>
+        <w:t>的</w:t>
+      </w:r>
+      <w:r>
+        <w:rPr>
+          <w:rFonts w:ascii="Times New Roman" w:eastAsia="宋体" w:hAnsi="Times New Roman" w:hint="eastAsia"/>
+        </w:rPr>
+        <w:t>按压</w:t>
+      </w:r>
+      <w:r>
+        <w:rPr>
+          <w:rFonts w:ascii="Times New Roman" w:eastAsia="宋体" w:hAnsi="Times New Roman" w:hint="eastAsia"/>
+        </w:rPr>
         <w:lastRenderedPageBreak/>
-        <w:tab/>
-      </w:r>
-      <w:r>
-        <w:rPr>
-          <w:rFonts w:ascii="Times New Roman" w:eastAsia="宋体" w:hAnsi="Times New Roman" w:hint="eastAsia"/>
-        </w:rPr>
-        <w:t>定时调用</w:t>
-      </w:r>
-      <w:r>
-        <w:rPr>
-          <w:rFonts w:ascii="Times New Roman" w:eastAsia="宋体" w:hAnsi="Times New Roman" w:hint="eastAsia"/>
-        </w:rPr>
-        <w:t>G</w:t>
-      </w:r>
-      <w:r>
-        <w:rPr>
-          <w:rFonts w:ascii="Times New Roman" w:eastAsia="宋体" w:hAnsi="Times New Roman"/>
-        </w:rPr>
-        <w:t>ame_</w:t>
-      </w:r>
-      <w:r>
-        <w:rPr>
-          <w:rFonts w:ascii="Times New Roman" w:eastAsia="宋体" w:hAnsi="Times New Roman" w:hint="eastAsia"/>
-        </w:rPr>
-        <w:t>Input</w:t>
-      </w:r>
-      <w:r>
-        <w:rPr>
-          <w:rFonts w:ascii="Times New Roman" w:eastAsia="宋体" w:hAnsi="Times New Roman"/>
-        </w:rPr>
-        <w:t>_Handler</w:t>
-      </w:r>
-      <w:r>
-        <w:rPr>
-          <w:rFonts w:ascii="Times New Roman" w:eastAsia="宋体" w:hAnsi="Times New Roman" w:hint="eastAsia"/>
-        </w:rPr>
-        <w:t>的</w:t>
-      </w:r>
-      <w:r>
-        <w:rPr>
-          <w:rFonts w:ascii="Times New Roman" w:eastAsia="宋体" w:hAnsi="Times New Roman"/>
-        </w:rPr>
-        <w:t>update</w:t>
-      </w:r>
-      <w:r>
-        <w:rPr>
-          <w:rFonts w:ascii="Times New Roman" w:eastAsia="宋体" w:hAnsi="Times New Roman" w:hint="eastAsia"/>
-        </w:rPr>
-        <w:t>_</w:t>
-      </w:r>
-      <w:r>
-        <w:rPr>
-          <w:rFonts w:ascii="Times New Roman" w:eastAsia="宋体" w:hAnsi="Times New Roman"/>
-        </w:rPr>
-        <w:t>input</w:t>
-      </w:r>
-      <w:r>
-        <w:rPr>
-          <w:rFonts w:ascii="Times New Roman" w:eastAsia="宋体" w:hAnsi="Times New Roman" w:hint="eastAsia"/>
-        </w:rPr>
-        <w:t>方法</w:t>
-      </w:r>
-      <w:r>
-        <w:rPr>
-          <w:rFonts w:ascii="Times New Roman" w:eastAsia="宋体" w:hAnsi="Times New Roman" w:hint="eastAsia"/>
-        </w:rPr>
-        <w:t>，</w:t>
-      </w:r>
-      <w:r>
-        <w:rPr>
-          <w:rFonts w:ascii="Times New Roman" w:eastAsia="宋体" w:hAnsi="Times New Roman" w:hint="eastAsia"/>
-        </w:rPr>
-        <w:t>遍历检查</w:t>
-      </w:r>
-      <w:r>
-        <w:rPr>
-          <w:rFonts w:ascii="Times New Roman" w:eastAsia="宋体" w:hAnsi="Times New Roman" w:hint="eastAsia"/>
-        </w:rPr>
-        <w:t>每个</w:t>
-      </w:r>
-      <w:r>
-        <w:rPr>
-          <w:rFonts w:ascii="Times New Roman" w:eastAsia="宋体" w:hAnsi="Times New Roman" w:hint="eastAsia"/>
-        </w:rPr>
-        <w:t>游戏</w:t>
-      </w:r>
-      <w:r>
-        <w:rPr>
-          <w:rFonts w:ascii="Times New Roman" w:eastAsia="宋体" w:hAnsi="Times New Roman" w:hint="eastAsia"/>
-        </w:rPr>
-        <w:t>按键</w:t>
-      </w:r>
-      <w:r>
-        <w:rPr>
-          <w:rFonts w:ascii="Times New Roman" w:eastAsia="宋体" w:hAnsi="Times New Roman" w:hint="eastAsia"/>
-        </w:rPr>
-        <w:t>的</w:t>
-      </w:r>
-      <w:r>
-        <w:rPr>
-          <w:rFonts w:ascii="Times New Roman" w:eastAsia="宋体" w:hAnsi="Times New Roman" w:hint="eastAsia"/>
-        </w:rPr>
-        <w:t>按压时间</w:t>
+        <w:t>时间</w:t>
       </w:r>
       <w:r>
         <w:rPr>

</xml_diff>

<commit_message>
init animations, refactoring incoming
</commit_message>
<xml_diff>
--- a/notes/输入.docx
+++ b/notes/输入.docx
@@ -385,7 +385,7 @@
       <w:pPr>
         <w:ind w:firstLine="360"/>
         <w:rPr>
-          <w:rFonts w:ascii="Times New Roman" w:eastAsia="宋体" w:hAnsi="Times New Roman" w:hint="eastAsia"/>
+          <w:rFonts w:ascii="Times New Roman" w:eastAsia="宋体" w:hAnsi="Times New Roman"/>
         </w:rPr>
       </w:pPr>
       <w:r>
@@ -667,7 +667,7 @@
       <w:pPr>
         <w:ind w:firstLine="360"/>
         <w:rPr>
-          <w:rFonts w:ascii="Times New Roman" w:eastAsia="宋体" w:hAnsi="Times New Roman" w:hint="eastAsia"/>
+          <w:rFonts w:ascii="Times New Roman" w:eastAsia="宋体" w:hAnsi="Times New Roman"/>
         </w:rPr>
       </w:pPr>
       <w:r>
@@ -932,12 +932,13 @@
         <w:ind w:left="880" w:firstLineChars="0" w:firstLine="0"/>
         <w:jc w:val="center"/>
         <w:rPr>
-          <w:rFonts w:ascii="Times New Roman" w:eastAsia="宋体" w:hAnsi="Times New Roman" w:hint="eastAsia"/>
-        </w:rPr>
-      </w:pPr>
-      <w:r>
-        <w:rPr>
-          <w:rFonts w:ascii="Times New Roman" w:eastAsia="宋体" w:hAnsi="Times New Roman"/>
+          <w:rFonts w:ascii="Times New Roman" w:eastAsia="宋体" w:hAnsi="Times New Roman"/>
+        </w:rPr>
+      </w:pPr>
+      <w:r>
+        <w:rPr>
+          <w:rFonts w:ascii="Times New Roman" w:eastAsia="宋体" w:hAnsi="Times New Roman"/>
+          <w:noProof/>
         </w:rPr>
         <w:drawing>
           <wp:inline distT="0" distB="0" distL="0" distR="0" wp14:anchorId="24BF6733" wp14:editId="337ADC21">
@@ -1140,6 +1141,7 @@
       <w:r>
         <w:rPr>
           <w:rFonts w:ascii="Times New Roman" w:eastAsia="宋体" w:hAnsi="Times New Roman"/>
+          <w:noProof/>
         </w:rPr>
         <w:drawing>
           <wp:inline distT="0" distB="0" distL="0" distR="0" wp14:anchorId="2CB13C62" wp14:editId="2A4925E0">
@@ -1435,13 +1437,7 @@
         <w:rPr>
           <w:rFonts w:ascii="Times New Roman" w:eastAsia="宋体" w:hAnsi="Times New Roman" w:hint="eastAsia"/>
         </w:rPr>
-        <w:t>，</w:t>
-      </w:r>
-      <w:r>
-        <w:rPr>
-          <w:rFonts w:ascii="Times New Roman" w:eastAsia="宋体" w:hAnsi="Times New Roman" w:hint="eastAsia"/>
-        </w:rPr>
-        <w:t>游戏输入系统需要尽可能的让玩家的所有输入都被正确的处理。</w:t>
+        <w:t>，游戏输入系统需要尽可能的让玩家的所有输入都被正确的处理。</w:t>
       </w:r>
     </w:p>
     <w:p>
@@ -1479,7 +1475,7 @@
     <w:p>
       <w:pPr>
         <w:rPr>
-          <w:rFonts w:ascii="Times New Roman" w:eastAsia="宋体" w:hAnsi="Times New Roman" w:hint="eastAsia"/>
+          <w:rFonts w:ascii="Times New Roman" w:eastAsia="宋体" w:hAnsi="Times New Roman"/>
         </w:rPr>
       </w:pPr>
       <w:r>
@@ -1615,7 +1611,7 @@
       <w:pPr>
         <w:ind w:firstLine="360"/>
         <w:rPr>
-          <w:rFonts w:ascii="Times New Roman" w:eastAsia="宋体" w:hAnsi="Times New Roman" w:hint="eastAsia"/>
+          <w:rFonts w:ascii="Times New Roman" w:eastAsia="宋体" w:hAnsi="Times New Roman"/>
         </w:rPr>
       </w:pPr>
       <w:r>
@@ -1819,6 +1815,7 @@
       <w:r>
         <w:rPr>
           <w:rFonts w:ascii="Times New Roman" w:eastAsia="宋体" w:hAnsi="Times New Roman"/>
+          <w:noProof/>
         </w:rPr>
         <w:drawing>
           <wp:inline distT="0" distB="0" distL="0" distR="0" wp14:anchorId="634A6376" wp14:editId="300F84AF">
@@ -1941,12 +1938,13 @@
       <w:pPr>
         <w:jc w:val="center"/>
         <w:rPr>
-          <w:rFonts w:ascii="Times New Roman" w:eastAsia="宋体" w:hAnsi="Times New Roman" w:hint="eastAsia"/>
-        </w:rPr>
-      </w:pPr>
-      <w:r>
-        <w:rPr>
-          <w:rFonts w:ascii="Times New Roman" w:eastAsia="宋体" w:hAnsi="Times New Roman"/>
+          <w:rFonts w:ascii="Times New Roman" w:eastAsia="宋体" w:hAnsi="Times New Roman"/>
+        </w:rPr>
+      </w:pPr>
+      <w:r>
+        <w:rPr>
+          <w:rFonts w:ascii="Times New Roman" w:eastAsia="宋体" w:hAnsi="Times New Roman"/>
+          <w:noProof/>
         </w:rPr>
         <w:drawing>
           <wp:inline distT="0" distB="0" distL="0" distR="0" wp14:anchorId="58AA2498" wp14:editId="65F7F335">
@@ -1989,7 +1987,7 @@
       <w:pPr>
         <w:ind w:firstLine="360"/>
         <w:rPr>
-          <w:rFonts w:ascii="Times New Roman" w:eastAsia="宋体" w:hAnsi="Times New Roman" w:hint="eastAsia"/>
+          <w:rFonts w:ascii="Times New Roman" w:eastAsia="宋体" w:hAnsi="Times New Roman"/>
         </w:rPr>
       </w:pPr>
     </w:p>
@@ -3031,12 +3029,13 @@
         <w:ind w:firstLine="420"/>
         <w:jc w:val="center"/>
         <w:rPr>
-          <w:rFonts w:ascii="Times New Roman" w:eastAsia="宋体" w:hAnsi="Times New Roman" w:hint="eastAsia"/>
-        </w:rPr>
-      </w:pPr>
-      <w:r>
-        <w:rPr>
-          <w:rFonts w:ascii="Times New Roman" w:eastAsia="宋体" w:hAnsi="Times New Roman"/>
+          <w:rFonts w:ascii="Times New Roman" w:eastAsia="宋体" w:hAnsi="Times New Roman"/>
+        </w:rPr>
+      </w:pPr>
+      <w:r>
+        <w:rPr>
+          <w:rFonts w:ascii="Times New Roman" w:eastAsia="宋体" w:hAnsi="Times New Roman"/>
+          <w:noProof/>
         </w:rPr>
         <w:drawing>
           <wp:inline distT="0" distB="0" distL="0" distR="0" wp14:anchorId="6F642CA5" wp14:editId="6034F577">
@@ -3079,7 +3078,7 @@
       <w:pPr>
         <w:ind w:firstLine="420"/>
         <w:rPr>
-          <w:rFonts w:ascii="Times New Roman" w:eastAsia="宋体" w:hAnsi="Times New Roman" w:hint="eastAsia"/>
+          <w:rFonts w:ascii="Times New Roman" w:eastAsia="宋体" w:hAnsi="Times New Roman"/>
         </w:rPr>
       </w:pPr>
       <w:r>
@@ -3783,7 +3782,7 @@
     <w:p>
       <w:pPr>
         <w:rPr>
-          <w:rFonts w:ascii="Times New Roman" w:eastAsia="宋体" w:hAnsi="Times New Roman" w:hint="eastAsia"/>
+          <w:rFonts w:ascii="Times New Roman" w:eastAsia="宋体" w:hAnsi="Times New Roman"/>
         </w:rPr>
       </w:pPr>
     </w:p>
@@ -3823,7 +3822,7 @@
       <w:pPr>
         <w:ind w:firstLine="420"/>
         <w:rPr>
-          <w:rFonts w:ascii="Times New Roman" w:eastAsia="宋体" w:hAnsi="Times New Roman" w:hint="eastAsia"/>
+          <w:rFonts w:ascii="Times New Roman" w:eastAsia="宋体" w:hAnsi="Times New Roman"/>
         </w:rPr>
       </w:pPr>
       <w:r>
@@ -3940,12 +3939,13 @@
         <w:ind w:firstLine="420"/>
         <w:jc w:val="center"/>
         <w:rPr>
-          <w:rFonts w:ascii="Times New Roman" w:eastAsia="宋体" w:hAnsi="Times New Roman" w:hint="eastAsia"/>
-        </w:rPr>
-      </w:pPr>
-      <w:r>
-        <w:rPr>
-          <w:rFonts w:ascii="Times New Roman" w:eastAsia="宋体" w:hAnsi="Times New Roman"/>
+          <w:rFonts w:ascii="Times New Roman" w:eastAsia="宋体" w:hAnsi="Times New Roman"/>
+        </w:rPr>
+      </w:pPr>
+      <w:r>
+        <w:rPr>
+          <w:rFonts w:ascii="Times New Roman" w:eastAsia="宋体" w:hAnsi="Times New Roman"/>
+          <w:noProof/>
         </w:rPr>
         <w:drawing>
           <wp:inline distT="0" distB="0" distL="0" distR="0" wp14:anchorId="54994400" wp14:editId="63A9E2EB">
@@ -3988,7 +3988,7 @@
       <w:pPr>
         <w:ind w:firstLine="420"/>
         <w:rPr>
-          <w:rFonts w:ascii="Times New Roman" w:eastAsia="宋体" w:hAnsi="Times New Roman" w:hint="eastAsia"/>
+          <w:rFonts w:ascii="Times New Roman" w:eastAsia="宋体" w:hAnsi="Times New Roman"/>
         </w:rPr>
       </w:pPr>
       <w:r>
@@ -4025,7 +4025,7 @@
     <w:p>
       <w:pPr>
         <w:rPr>
-          <w:rFonts w:ascii="Times New Roman" w:eastAsia="宋体" w:hAnsi="Times New Roman" w:hint="eastAsia"/>
+          <w:rFonts w:ascii="Times New Roman" w:eastAsia="宋体" w:hAnsi="Times New Roman"/>
         </w:rPr>
       </w:pPr>
       <w:r>
@@ -4160,469 +4160,7 @@
     <w:p>
       <w:pPr>
         <w:rPr>
-          <w:rFonts w:ascii="Times New Roman" w:eastAsia="宋体" w:hAnsi="Times New Roman"/>
-        </w:rPr>
-      </w:pPr>
-      <w:r>
-        <w:rPr>
-          <w:rFonts w:ascii="Times New Roman" w:eastAsia="宋体" w:hAnsi="Times New Roman" w:hint="eastAsia"/>
-        </w:rPr>
-        <w:t>PROCEDURE</w:t>
-      </w:r>
-      <w:r>
-        <w:rPr>
-          <w:rFonts w:ascii="Times New Roman" w:eastAsia="宋体" w:hAnsi="Times New Roman"/>
-        </w:rPr>
-        <w:t xml:space="preserve"> pressed_long_enough(</w:t>
-      </w:r>
-      <w:r>
-        <w:rPr>
-          <w:rFonts w:ascii="Times New Roman" w:eastAsia="宋体" w:hAnsi="Times New Roman" w:hint="eastAsia"/>
-        </w:rPr>
-        <w:t>Game</w:t>
-      </w:r>
-      <w:r>
-        <w:rPr>
-          <w:rFonts w:ascii="Times New Roman" w:eastAsia="宋体" w:hAnsi="Times New Roman"/>
-        </w:rPr>
-        <w:t>_Button button</w:t>
-      </w:r>
-      <w:r>
-        <w:rPr>
-          <w:rFonts w:ascii="Times New Roman" w:eastAsia="宋体" w:hAnsi="Times New Roman"/>
-        </w:rPr>
-        <w:t>)</w:t>
-      </w:r>
-      <w:r>
-        <w:rPr>
-          <w:rFonts w:ascii="Times New Roman" w:eastAsia="宋体" w:hAnsi="Times New Roman"/>
-        </w:rPr>
-        <w:t>;</w:t>
-      </w:r>
-    </w:p>
-    <w:p>
-      <w:pPr>
-        <w:rPr>
-          <w:rFonts w:ascii="Times New Roman" w:eastAsia="宋体" w:hAnsi="Times New Roman"/>
-        </w:rPr>
-      </w:pPr>
-      <w:r>
-        <w:rPr>
-          <w:rFonts w:ascii="Times New Roman" w:eastAsia="宋体" w:hAnsi="Times New Roman"/>
-        </w:rPr>
-        <w:tab/>
-        <w:t>BEGIN</w:t>
-      </w:r>
-    </w:p>
-    <w:p>
-      <w:pPr>
-        <w:rPr>
-          <w:rFonts w:ascii="Times New Roman" w:eastAsia="宋体" w:hAnsi="Times New Roman" w:hint="eastAsia"/>
-        </w:rPr>
-      </w:pPr>
-      <w:r>
-        <w:rPr>
-          <w:rFonts w:ascii="Times New Roman" w:eastAsia="宋体" w:hAnsi="Times New Roman"/>
-        </w:rPr>
-        <w:tab/>
-        <w:t xml:space="preserve">state </w:t>
-      </w:r>
-      <w:r>
-        <w:rPr>
-          <w:rFonts w:ascii="Times New Roman" w:eastAsia="宋体" w:hAnsi="Times New Roman" w:hint="eastAsia"/>
-        </w:rPr>
-        <w:t>←</w:t>
-      </w:r>
-      <w:r>
-        <w:rPr>
-          <w:rFonts w:ascii="Times New Roman" w:eastAsia="宋体" w:hAnsi="Times New Roman"/>
-        </w:rPr>
-        <w:t>game_button_states</w:t>
-      </w:r>
-      <w:r>
-        <w:rPr>
-          <w:rFonts w:ascii="Times New Roman" w:eastAsia="宋体" w:hAnsi="Times New Roman"/>
-        </w:rPr>
-        <w:t>.get(</w:t>
-      </w:r>
-      <w:r>
-        <w:rPr>
-          <w:rFonts w:ascii="Times New Roman" w:eastAsia="宋体" w:hAnsi="Times New Roman"/>
-        </w:rPr>
-        <w:t>button</w:t>
-      </w:r>
-      <w:r>
-        <w:rPr>
-          <w:rFonts w:ascii="Times New Roman" w:eastAsia="宋体" w:hAnsi="Times New Roman"/>
-        </w:rPr>
-        <w:t>);</w:t>
-      </w:r>
-    </w:p>
-    <w:p>
-      <w:pPr>
-        <w:rPr>
-          <w:rFonts w:ascii="Times New Roman" w:eastAsia="宋体" w:hAnsi="Times New Roman"/>
-        </w:rPr>
-      </w:pPr>
-      <w:r>
-        <w:rPr>
-          <w:rFonts w:ascii="Times New Roman" w:eastAsia="宋体" w:hAnsi="Times New Roman"/>
-        </w:rPr>
-        <w:tab/>
-      </w:r>
-      <w:r>
-        <w:rPr>
-          <w:rFonts w:ascii="Times New Roman" w:eastAsia="宋体" w:hAnsi="Times New Roman" w:hint="eastAsia"/>
-        </w:rPr>
-        <w:t>UNLESS</w:t>
-      </w:r>
-      <w:r>
-        <w:rPr>
-          <w:rFonts w:ascii="Times New Roman" w:eastAsia="宋体" w:hAnsi="Times New Roman"/>
-        </w:rPr>
-        <w:t xml:space="preserve"> state.ended_down RETURN;</w:t>
-      </w:r>
-    </w:p>
-    <w:p>
-      <w:pPr>
-        <w:rPr>
-          <w:rFonts w:ascii="Times New Roman" w:eastAsia="宋体" w:hAnsi="Times New Roman" w:hint="eastAsia"/>
-        </w:rPr>
-      </w:pPr>
-    </w:p>
-    <w:p>
-      <w:pPr>
-        <w:rPr>
-          <w:rFonts w:ascii="Times New Roman" w:eastAsia="宋体" w:hAnsi="Times New Roman"/>
-        </w:rPr>
-      </w:pPr>
-      <w:r>
-        <w:rPr>
-          <w:rFonts w:ascii="Times New Roman" w:eastAsia="宋体" w:hAnsi="Times New Roman"/>
-        </w:rPr>
-        <w:tab/>
-        <w:t xml:space="preserve">duration </w:t>
-      </w:r>
-      <w:r>
-        <w:rPr>
-          <w:rFonts w:ascii="Times New Roman" w:eastAsia="宋体" w:hAnsi="Times New Roman" w:hint="eastAsia"/>
-        </w:rPr>
-        <w:t>←</w:t>
-      </w:r>
-      <w:r>
-        <w:rPr>
-          <w:rFonts w:ascii="Times New Roman" w:eastAsia="宋体" w:hAnsi="Times New Roman"/>
-        </w:rPr>
-        <w:t xml:space="preserve"> </w:t>
-      </w:r>
-      <w:r>
-        <w:rPr>
-          <w:rFonts w:ascii="Times New Roman" w:eastAsia="宋体" w:hAnsi="Times New Roman"/>
-        </w:rPr>
-        <w:t>Gameplay_Timer.calcu_delta</w:t>
-      </w:r>
-      <w:r>
-        <w:rPr>
-          <w:rFonts w:ascii="Times New Roman" w:eastAsia="宋体" w:hAnsi="Times New Roman"/>
-        </w:rPr>
-        <w:t>_</w:t>
-      </w:r>
-      <w:r>
-        <w:rPr>
-          <w:rFonts w:ascii="Times New Roman" w:eastAsia="宋体" w:hAnsi="Times New Roman"/>
-        </w:rPr>
-        <w:t>time(</w:t>
-      </w:r>
-      <w:r>
-        <w:rPr>
-          <w:rFonts w:ascii="Times New Roman" w:eastAsia="宋体" w:hAnsi="Times New Roman"/>
-        </w:rPr>
-        <w:t>Gameplay_Timer.now()</w:t>
-      </w:r>
-      <w:r>
-        <w:rPr>
-          <w:rFonts w:ascii="Times New Roman" w:eastAsia="宋体" w:hAnsi="Times New Roman"/>
-        </w:rPr>
-        <w:t xml:space="preserve"> </w:t>
-      </w:r>
-      <w:r>
-        <w:rPr>
-          <w:rFonts w:ascii="Times New Roman" w:eastAsia="宋体" w:hAnsi="Times New Roman"/>
-        </w:rPr>
-        <w:t>– state.pressed_at</w:t>
-      </w:r>
-      <w:r>
-        <w:rPr>
-          <w:rFonts w:ascii="Times New Roman" w:eastAsia="宋体" w:hAnsi="Times New Roman"/>
-        </w:rPr>
-        <w:t>);</w:t>
-      </w:r>
-    </w:p>
-    <w:p>
-      <w:pPr>
-        <w:rPr>
-          <w:rFonts w:ascii="Times New Roman" w:eastAsia="宋体" w:hAnsi="Times New Roman"/>
-        </w:rPr>
-      </w:pPr>
-      <w:r>
-        <w:rPr>
-          <w:rFonts w:ascii="Times New Roman" w:eastAsia="宋体" w:hAnsi="Times New Roman"/>
-        </w:rPr>
-        <w:tab/>
-        <w:t xml:space="preserve">IF duration &gt;= state.counter * </w:t>
-      </w:r>
-      <w:r>
-        <w:rPr>
-          <w:rFonts w:ascii="Times New Roman" w:eastAsia="宋体" w:hAnsi="Times New Roman" w:hint="eastAsia"/>
-        </w:rPr>
-        <w:t>VALID</w:t>
-      </w:r>
-      <w:r>
-        <w:rPr>
-          <w:rFonts w:ascii="Times New Roman" w:eastAsia="宋体" w:hAnsi="Times New Roman"/>
-        </w:rPr>
-        <w:t>_PRESSING_INTERVAL</w:t>
-      </w:r>
-    </w:p>
-    <w:p>
-      <w:pPr>
-        <w:rPr>
-          <w:rFonts w:ascii="Times New Roman" w:eastAsia="宋体" w:hAnsi="Times New Roman"/>
-        </w:rPr>
-      </w:pPr>
-      <w:r>
-        <w:rPr>
-          <w:rFonts w:ascii="Times New Roman" w:eastAsia="宋体" w:hAnsi="Times New Roman"/>
-        </w:rPr>
-        <w:tab/>
-      </w:r>
-      <w:r>
-        <w:rPr>
-          <w:rFonts w:ascii="Times New Roman" w:eastAsia="宋体" w:hAnsi="Times New Roman"/>
-        </w:rPr>
-        <w:tab/>
-        <w:t>THEN RETURN true;</w:t>
-      </w:r>
-    </w:p>
-    <w:p>
-      <w:pPr>
-        <w:rPr>
-          <w:rFonts w:ascii="Times New Roman" w:eastAsia="宋体" w:hAnsi="Times New Roman"/>
-        </w:rPr>
-      </w:pPr>
-      <w:r>
-        <w:rPr>
-          <w:rFonts w:ascii="Times New Roman" w:eastAsia="宋体" w:hAnsi="Times New Roman"/>
-        </w:rPr>
-        <w:tab/>
-        <w:t>ELSE</w:t>
-      </w:r>
-    </w:p>
-    <w:p>
-      <w:pPr>
-        <w:ind w:left="420" w:firstLine="420"/>
-        <w:rPr>
-          <w:rFonts w:ascii="Times New Roman" w:eastAsia="宋体" w:hAnsi="Times New Roman"/>
-        </w:rPr>
-      </w:pPr>
-      <w:r>
-        <w:rPr>
-          <w:rFonts w:ascii="Times New Roman" w:eastAsia="宋体" w:hAnsi="Times New Roman"/>
-        </w:rPr>
-        <w:t>RETURN false;</w:t>
-      </w:r>
-    </w:p>
-    <w:p>
-      <w:pPr>
-        <w:rPr>
-          <w:rFonts w:ascii="Times New Roman" w:eastAsia="宋体" w:hAnsi="Times New Roman" w:hint="eastAsia"/>
-        </w:rPr>
-      </w:pPr>
-      <w:r>
-        <w:rPr>
-          <w:rFonts w:ascii="Times New Roman" w:eastAsia="宋体" w:hAnsi="Times New Roman"/>
-        </w:rPr>
-        <w:tab/>
-        <w:t>END</w:t>
-      </w:r>
-    </w:p>
-    <w:p>
-      <w:pPr>
-        <w:ind w:firstLine="420"/>
-        <w:rPr>
-          <w:rFonts w:ascii="Times New Roman" w:eastAsia="宋体" w:hAnsi="Times New Roman"/>
-        </w:rPr>
-      </w:pPr>
-      <w:r>
-        <w:rPr>
-          <w:rFonts w:ascii="Times New Roman" w:eastAsia="宋体" w:hAnsi="Times New Roman"/>
-        </w:rPr>
-        <w:tab/>
-      </w:r>
-      <w:r>
-        <w:rPr>
-          <w:rFonts w:ascii="Times New Roman" w:eastAsia="宋体" w:hAnsi="Times New Roman" w:hint="eastAsia"/>
-        </w:rPr>
-        <w:t>定时调用</w:t>
-      </w:r>
-      <w:r>
-        <w:rPr>
-          <w:rFonts w:ascii="Times New Roman" w:eastAsia="宋体" w:hAnsi="Times New Roman" w:hint="eastAsia"/>
-        </w:rPr>
-        <w:t>G</w:t>
-      </w:r>
-      <w:r>
-        <w:rPr>
-          <w:rFonts w:ascii="Times New Roman" w:eastAsia="宋体" w:hAnsi="Times New Roman"/>
-        </w:rPr>
-        <w:t>ame_</w:t>
-      </w:r>
-      <w:r>
-        <w:rPr>
-          <w:rFonts w:ascii="Times New Roman" w:eastAsia="宋体" w:hAnsi="Times New Roman" w:hint="eastAsia"/>
-        </w:rPr>
-        <w:t>Input</w:t>
-      </w:r>
-      <w:r>
-        <w:rPr>
-          <w:rFonts w:ascii="Times New Roman" w:eastAsia="宋体" w:hAnsi="Times New Roman"/>
-        </w:rPr>
-        <w:t>_Handler</w:t>
-      </w:r>
-      <w:r>
-        <w:rPr>
-          <w:rFonts w:ascii="Times New Roman" w:eastAsia="宋体" w:hAnsi="Times New Roman" w:hint="eastAsia"/>
-        </w:rPr>
-        <w:t>的</w:t>
-      </w:r>
-      <w:r>
-        <w:rPr>
-          <w:rFonts w:ascii="Times New Roman" w:eastAsia="宋体" w:hAnsi="Times New Roman"/>
-        </w:rPr>
-        <w:t>update</w:t>
-      </w:r>
-      <w:r>
-        <w:rPr>
-          <w:rFonts w:ascii="Times New Roman" w:eastAsia="宋体" w:hAnsi="Times New Roman" w:hint="eastAsia"/>
-        </w:rPr>
-        <w:t>_</w:t>
-      </w:r>
-      <w:r>
-        <w:rPr>
-          <w:rFonts w:ascii="Times New Roman" w:eastAsia="宋体" w:hAnsi="Times New Roman"/>
-        </w:rPr>
-        <w:t>input</w:t>
-      </w:r>
-      <w:r>
-        <w:rPr>
-          <w:rFonts w:ascii="Times New Roman" w:eastAsia="宋体" w:hAnsi="Times New Roman" w:hint="eastAsia"/>
-        </w:rPr>
-        <w:t>方法</w:t>
-      </w:r>
-      <w:r>
-        <w:rPr>
-          <w:rFonts w:ascii="Times New Roman" w:eastAsia="宋体" w:hAnsi="Times New Roman" w:hint="eastAsia"/>
-        </w:rPr>
-        <w:t>，</w:t>
-      </w:r>
-      <w:r>
-        <w:rPr>
-          <w:rFonts w:ascii="Times New Roman" w:eastAsia="宋体" w:hAnsi="Times New Roman" w:hint="eastAsia"/>
-        </w:rPr>
-        <w:t>遍历检查</w:t>
-      </w:r>
-      <w:r>
-        <w:rPr>
-          <w:rFonts w:ascii="Times New Roman" w:eastAsia="宋体" w:hAnsi="Times New Roman" w:hint="eastAsia"/>
-        </w:rPr>
-        <w:t>每个</w:t>
-      </w:r>
-      <w:r>
-        <w:rPr>
-          <w:rFonts w:ascii="Times New Roman" w:eastAsia="宋体" w:hAnsi="Times New Roman" w:hint="eastAsia"/>
-        </w:rPr>
-        <w:t>游戏</w:t>
-      </w:r>
-      <w:r>
-        <w:rPr>
-          <w:rFonts w:ascii="Times New Roman" w:eastAsia="宋体" w:hAnsi="Times New Roman" w:hint="eastAsia"/>
-        </w:rPr>
-        <w:t>按键</w:t>
-      </w:r>
-      <w:r>
-        <w:rPr>
-          <w:rFonts w:ascii="Times New Roman" w:eastAsia="宋体" w:hAnsi="Times New Roman" w:hint="eastAsia"/>
-        </w:rPr>
-        <w:t>的</w:t>
-      </w:r>
-      <w:r>
-        <w:rPr>
-          <w:rFonts w:ascii="Times New Roman" w:eastAsia="宋体" w:hAnsi="Times New Roman" w:hint="eastAsia"/>
-        </w:rPr>
-        <w:t>按压</w:t>
-      </w:r>
-      <w:r>
-        <w:rPr>
-          <w:rFonts w:ascii="Times New Roman" w:eastAsia="宋体" w:hAnsi="Times New Roman" w:hint="eastAsia"/>
-        </w:rPr>
-        <w:lastRenderedPageBreak/>
-        <w:t>时间</w:t>
-      </w:r>
-      <w:r>
-        <w:rPr>
-          <w:rFonts w:ascii="Times New Roman" w:eastAsia="宋体" w:hAnsi="Times New Roman" w:hint="eastAsia"/>
-        </w:rPr>
-        <w:t>是否</w:t>
-      </w:r>
-      <w:r>
-        <w:rPr>
-          <w:rFonts w:ascii="Times New Roman" w:eastAsia="宋体" w:hAnsi="Times New Roman" w:hint="eastAsia"/>
-        </w:rPr>
-        <w:t>充分</w:t>
-      </w:r>
-      <w:r>
-        <w:rPr>
-          <w:rFonts w:ascii="Times New Roman" w:eastAsia="宋体" w:hAnsi="Times New Roman" w:hint="eastAsia"/>
-        </w:rPr>
-        <w:t>，若</w:t>
-      </w:r>
-      <w:r>
-        <w:rPr>
-          <w:rFonts w:ascii="Times New Roman" w:eastAsia="宋体" w:hAnsi="Times New Roman" w:hint="eastAsia"/>
-        </w:rPr>
-        <w:t>满足要求</w:t>
-      </w:r>
-      <w:r>
-        <w:rPr>
-          <w:rFonts w:ascii="Times New Roman" w:eastAsia="宋体" w:hAnsi="Times New Roman" w:hint="eastAsia"/>
-        </w:rPr>
-        <w:t>则</w:t>
-      </w:r>
-      <w:r>
-        <w:rPr>
-          <w:rFonts w:ascii="Times New Roman" w:eastAsia="宋体" w:hAnsi="Times New Roman" w:hint="eastAsia"/>
-        </w:rPr>
-        <w:t>加入</w:t>
-      </w:r>
-      <w:r>
-        <w:rPr>
-          <w:rFonts w:ascii="Times New Roman" w:eastAsia="宋体" w:hAnsi="Times New Roman" w:hint="eastAsia"/>
-        </w:rPr>
-        <w:t>暂存</w:t>
-      </w:r>
-      <w:r>
-        <w:rPr>
-          <w:rFonts w:ascii="Times New Roman" w:eastAsia="宋体" w:hAnsi="Times New Roman" w:hint="eastAsia"/>
-        </w:rPr>
-        <w:t>记录中。</w:t>
-      </w:r>
-    </w:p>
-    <w:p>
-      <w:pPr>
-        <w:ind w:firstLine="420"/>
-        <w:jc w:val="center"/>
-        <w:rPr>
-          <w:rFonts w:ascii="Times New Roman" w:eastAsia="宋体" w:hAnsi="Times New Roman"/>
+          <w:rFonts w:ascii="Times New Roman" w:eastAsia="宋体" w:hAnsi="Times New Roman" w:hint="eastAsia"/>
         </w:rPr>
       </w:pPr>
       <w:r>
@@ -4630,10 +4168,10 @@
           <w:rFonts w:ascii="Times New Roman" w:eastAsia="宋体" w:hAnsi="Times New Roman"/>
         </w:rPr>
         <w:drawing>
-          <wp:inline distT="0" distB="0" distL="0" distR="0" wp14:anchorId="3CADE890" wp14:editId="76BFC150">
-            <wp:extent cx="3339447" cy="3051175"/>
-            <wp:effectExtent l="0" t="0" r="0" b="0"/>
-            <wp:docPr id="14" name="图片 14"/>
+          <wp:inline distT="0" distB="0" distL="0" distR="0" wp14:anchorId="3D748BB4" wp14:editId="120843CA">
+            <wp:extent cx="5274310" cy="1809115"/>
+            <wp:effectExtent l="0" t="0" r="2540" b="635"/>
+            <wp:docPr id="2" name="图片 2"/>
             <wp:cNvGraphicFramePr>
               <a:graphicFrameLocks xmlns:a="http://schemas.openxmlformats.org/drawingml/2006/main" noChangeAspect="1"/>
             </wp:cNvGraphicFramePr>
@@ -4653,7 +4191,7 @@
                   <pic:spPr>
                     <a:xfrm>
                       <a:off x="0" y="0"/>
-                      <a:ext cx="3343512" cy="3054889"/>
+                      <a:ext cx="5274310" cy="1809115"/>
                     </a:xfrm>
                     <a:prstGeom prst="rect">
                       <a:avLst/>
@@ -4681,414 +4219,174 @@
       </w:r>
       <w:r>
         <w:rPr>
-          <w:rFonts w:ascii="Times New Roman" w:eastAsia="宋体" w:hAnsi="Times New Roman"/>
-        </w:rPr>
-        <w:tab/>
-      </w:r>
-      <w:r>
-        <w:rPr>
-          <w:rFonts w:ascii="Times New Roman" w:eastAsia="宋体" w:hAnsi="Times New Roman" w:hint="eastAsia"/>
-        </w:rPr>
-        <w:t>需要</w:t>
-      </w:r>
-      <w:r>
-        <w:rPr>
-          <w:rFonts w:ascii="Times New Roman" w:eastAsia="宋体" w:hAnsi="Times New Roman" w:hint="eastAsia"/>
-        </w:rPr>
-        <w:t>注意的</w:t>
-      </w:r>
-      <w:r>
-        <w:rPr>
-          <w:rFonts w:ascii="Times New Roman" w:eastAsia="宋体" w:hAnsi="Times New Roman" w:hint="eastAsia"/>
-        </w:rPr>
-        <w:t>是</w:t>
-      </w:r>
-      <w:r>
-        <w:rPr>
-          <w:rFonts w:ascii="Times New Roman" w:eastAsia="宋体" w:hAnsi="Times New Roman" w:hint="eastAsia"/>
-        </w:rPr>
-        <w:t>：</w:t>
+          <w:rFonts w:ascii="Times New Roman" w:eastAsia="宋体" w:hAnsi="Times New Roman" w:hint="eastAsia"/>
+        </w:rPr>
+        <w:t>定时调用</w:t>
+      </w:r>
+      <w:r>
+        <w:rPr>
+          <w:rFonts w:ascii="Times New Roman" w:eastAsia="宋体" w:hAnsi="Times New Roman" w:hint="eastAsia"/>
+        </w:rPr>
+        <w:t>G</w:t>
+      </w:r>
+      <w:r>
+        <w:rPr>
+          <w:rFonts w:ascii="Times New Roman" w:eastAsia="宋体" w:hAnsi="Times New Roman"/>
+        </w:rPr>
+        <w:t>ame_</w:t>
+      </w:r>
+      <w:r>
+        <w:rPr>
+          <w:rFonts w:ascii="Times New Roman" w:eastAsia="宋体" w:hAnsi="Times New Roman" w:hint="eastAsia"/>
+        </w:rPr>
+        <w:t>Input</w:t>
+      </w:r>
+      <w:r>
+        <w:rPr>
+          <w:rFonts w:ascii="Times New Roman" w:eastAsia="宋体" w:hAnsi="Times New Roman"/>
+        </w:rPr>
+        <w:t>_Handler</w:t>
+      </w:r>
+      <w:r>
+        <w:rPr>
+          <w:rFonts w:ascii="Times New Roman" w:eastAsia="宋体" w:hAnsi="Times New Roman" w:hint="eastAsia"/>
+        </w:rPr>
+        <w:t>的</w:t>
+      </w:r>
+      <w:r>
+        <w:rPr>
+          <w:rFonts w:ascii="Times New Roman" w:eastAsia="宋体" w:hAnsi="Times New Roman"/>
+        </w:rPr>
+        <w:t>update</w:t>
+      </w:r>
+      <w:r>
+        <w:rPr>
+          <w:rFonts w:ascii="Times New Roman" w:eastAsia="宋体" w:hAnsi="Times New Roman" w:hint="eastAsia"/>
+        </w:rPr>
+        <w:t>_</w:t>
+      </w:r>
+      <w:r>
+        <w:rPr>
+          <w:rFonts w:ascii="Times New Roman" w:eastAsia="宋体" w:hAnsi="Times New Roman"/>
+        </w:rPr>
+        <w:t>input</w:t>
+      </w:r>
+      <w:r>
+        <w:rPr>
+          <w:rFonts w:ascii="Times New Roman" w:eastAsia="宋体" w:hAnsi="Times New Roman" w:hint="eastAsia"/>
+        </w:rPr>
+        <w:t>方法</w:t>
+      </w:r>
+      <w:r>
+        <w:rPr>
+          <w:rFonts w:ascii="Times New Roman" w:eastAsia="宋体" w:hAnsi="Times New Roman" w:hint="eastAsia"/>
+        </w:rPr>
+        <w:t>，</w:t>
+      </w:r>
+      <w:r>
+        <w:rPr>
+          <w:rFonts w:ascii="Times New Roman" w:eastAsia="宋体" w:hAnsi="Times New Roman" w:hint="eastAsia"/>
+        </w:rPr>
+        <w:t>遍历检查</w:t>
+      </w:r>
+      <w:r>
+        <w:rPr>
+          <w:rFonts w:ascii="Times New Roman" w:eastAsia="宋体" w:hAnsi="Times New Roman" w:hint="eastAsia"/>
+        </w:rPr>
+        <w:t>每个</w:t>
+      </w:r>
+      <w:r>
+        <w:rPr>
+          <w:rFonts w:ascii="Times New Roman" w:eastAsia="宋体" w:hAnsi="Times New Roman" w:hint="eastAsia"/>
+        </w:rPr>
+        <w:t>游戏</w:t>
+      </w:r>
+      <w:r>
+        <w:rPr>
+          <w:rFonts w:ascii="Times New Roman" w:eastAsia="宋体" w:hAnsi="Times New Roman" w:hint="eastAsia"/>
+        </w:rPr>
+        <w:t>按键</w:t>
+      </w:r>
+      <w:r>
+        <w:rPr>
+          <w:rFonts w:ascii="Times New Roman" w:eastAsia="宋体" w:hAnsi="Times New Roman" w:hint="eastAsia"/>
+        </w:rPr>
+        <w:t>的</w:t>
+      </w:r>
+      <w:r>
+        <w:rPr>
+          <w:rFonts w:ascii="Times New Roman" w:eastAsia="宋体" w:hAnsi="Times New Roman" w:hint="eastAsia"/>
+        </w:rPr>
+        <w:t>按压时间</w:t>
+      </w:r>
+      <w:r>
+        <w:rPr>
+          <w:rFonts w:ascii="Times New Roman" w:eastAsia="宋体" w:hAnsi="Times New Roman" w:hint="eastAsia"/>
+        </w:rPr>
+        <w:t>是否</w:t>
+      </w:r>
+      <w:r>
+        <w:rPr>
+          <w:rFonts w:ascii="Times New Roman" w:eastAsia="宋体" w:hAnsi="Times New Roman" w:hint="eastAsia"/>
+        </w:rPr>
+        <w:t>充分</w:t>
+      </w:r>
+      <w:r>
+        <w:rPr>
+          <w:rFonts w:ascii="Times New Roman" w:eastAsia="宋体" w:hAnsi="Times New Roman" w:hint="eastAsia"/>
+        </w:rPr>
+        <w:t>，若</w:t>
+      </w:r>
+      <w:r>
+        <w:rPr>
+          <w:rFonts w:ascii="Times New Roman" w:eastAsia="宋体" w:hAnsi="Times New Roman" w:hint="eastAsia"/>
+        </w:rPr>
+        <w:t>满足要求</w:t>
+      </w:r>
+      <w:r>
+        <w:rPr>
+          <w:rFonts w:ascii="Times New Roman" w:eastAsia="宋体" w:hAnsi="Times New Roman" w:hint="eastAsia"/>
+        </w:rPr>
+        <w:t>则</w:t>
+      </w:r>
+      <w:r>
+        <w:rPr>
+          <w:rFonts w:ascii="Times New Roman" w:eastAsia="宋体" w:hAnsi="Times New Roman" w:hint="eastAsia"/>
+        </w:rPr>
+        <w:t>加入</w:t>
+      </w:r>
+      <w:r>
+        <w:rPr>
+          <w:rFonts w:ascii="Times New Roman" w:eastAsia="宋体" w:hAnsi="Times New Roman" w:hint="eastAsia"/>
+        </w:rPr>
+        <w:t>暂存</w:t>
+      </w:r>
+      <w:r>
+        <w:rPr>
+          <w:rFonts w:ascii="Times New Roman" w:eastAsia="宋体" w:hAnsi="Times New Roman" w:hint="eastAsia"/>
+        </w:rPr>
+        <w:t>记录中。</w:t>
       </w:r>
     </w:p>
     <w:p>
       <w:pPr>
-        <w:pStyle w:val="a3"/>
-        <w:numPr>
-          <w:ilvl w:val="0"/>
-          <w:numId w:val="7"/>
-        </w:numPr>
-        <w:ind w:firstLineChars="0"/>
-        <w:rPr>
-          <w:rFonts w:ascii="Times New Roman" w:eastAsia="宋体" w:hAnsi="Times New Roman"/>
-        </w:rPr>
-      </w:pPr>
-      <w:r>
-        <w:rPr>
-          <w:rFonts w:ascii="Times New Roman" w:eastAsia="宋体" w:hAnsi="Times New Roman" w:hint="eastAsia"/>
-        </w:rPr>
-        <w:t>与</w:t>
-      </w:r>
-      <w:r>
-        <w:rPr>
-          <w:rFonts w:ascii="Times New Roman" w:eastAsia="宋体" w:hAnsi="Times New Roman" w:hint="eastAsia"/>
-        </w:rPr>
-        <w:t>在</w:t>
-      </w:r>
-      <w:r>
-        <w:rPr>
-          <w:rFonts w:ascii="Times New Roman" w:eastAsia="宋体" w:hAnsi="Times New Roman" w:hint="eastAsia"/>
-        </w:rPr>
-        <w:t>各个</w:t>
-      </w:r>
-      <w:r>
-        <w:rPr>
-          <w:rFonts w:ascii="Times New Roman" w:eastAsia="宋体" w:hAnsi="Times New Roman" w:hint="eastAsia"/>
-        </w:rPr>
-        <w:t>Game</w:t>
-      </w:r>
-      <w:r>
-        <w:rPr>
-          <w:rFonts w:ascii="Times New Roman" w:eastAsia="宋体" w:hAnsi="Times New Roman"/>
-        </w:rPr>
-        <w:t>_</w:t>
-      </w:r>
-      <w:r>
-        <w:rPr>
-          <w:rFonts w:ascii="Times New Roman" w:eastAsia="宋体" w:hAnsi="Times New Roman" w:hint="eastAsia"/>
-        </w:rPr>
-        <w:t>Input</w:t>
-      </w:r>
-      <w:r>
-        <w:rPr>
-          <w:rFonts w:ascii="Times New Roman" w:eastAsia="宋体" w:hAnsi="Times New Roman"/>
-        </w:rPr>
-        <w:t>_Handler</w:t>
-      </w:r>
-      <w:r>
-        <w:rPr>
-          <w:rFonts w:ascii="Times New Roman" w:eastAsia="宋体" w:hAnsi="Times New Roman" w:hint="eastAsia"/>
-        </w:rPr>
-        <w:t>的</w:t>
-      </w:r>
-      <w:r>
-        <w:rPr>
-          <w:rFonts w:ascii="Times New Roman" w:eastAsia="宋体" w:hAnsi="Times New Roman" w:hint="eastAsia"/>
-        </w:rPr>
-        <w:t>定时调用</w:t>
-      </w:r>
-      <w:r>
-        <w:rPr>
-          <w:rFonts w:ascii="Times New Roman" w:eastAsia="宋体" w:hAnsi="Times New Roman"/>
-        </w:rPr>
-        <w:t>update_inpu</w:t>
-      </w:r>
-      <w:r>
-        <w:rPr>
-          <w:rFonts w:ascii="Times New Roman" w:eastAsia="宋体" w:hAnsi="Times New Roman" w:hint="eastAsia"/>
-        </w:rPr>
-        <w:t>t</w:t>
-      </w:r>
-      <w:r>
-        <w:rPr>
-          <w:rFonts w:ascii="Times New Roman" w:eastAsia="宋体" w:hAnsi="Times New Roman" w:hint="eastAsia"/>
-        </w:rPr>
-        <w:t>中</w:t>
-      </w:r>
-      <w:r>
-        <w:rPr>
-          <w:rFonts w:ascii="Times New Roman" w:eastAsia="宋体" w:hAnsi="Times New Roman" w:hint="eastAsia"/>
-        </w:rPr>
-        <w:t>检测到</w:t>
-      </w:r>
-      <w:r>
-        <w:rPr>
-          <w:rFonts w:ascii="Times New Roman" w:eastAsia="宋体" w:hAnsi="Times New Roman" w:hint="eastAsia"/>
-        </w:rPr>
-        <w:t>持续</w:t>
-      </w:r>
-      <w:r>
-        <w:rPr>
-          <w:rFonts w:ascii="Times New Roman" w:eastAsia="宋体" w:hAnsi="Times New Roman" w:hint="eastAsia"/>
-        </w:rPr>
-        <w:t>按压时间</w:t>
-      </w:r>
-      <w:r>
-        <w:rPr>
-          <w:rFonts w:ascii="Times New Roman" w:eastAsia="宋体" w:hAnsi="Times New Roman" w:hint="eastAsia"/>
-        </w:rPr>
-        <w:t>充分</w:t>
-      </w:r>
-      <w:r>
-        <w:rPr>
-          <w:rFonts w:ascii="Times New Roman" w:eastAsia="宋体" w:hAnsi="Times New Roman" w:hint="eastAsia"/>
-        </w:rPr>
-        <w:t>而</w:t>
-      </w:r>
-      <w:r>
-        <w:rPr>
-          <w:rFonts w:ascii="Times New Roman" w:eastAsia="宋体" w:hAnsi="Times New Roman" w:hint="eastAsia"/>
-        </w:rPr>
-        <w:t>创建的</w:t>
-      </w:r>
-      <w:r>
-        <w:rPr>
-          <w:rFonts w:ascii="Times New Roman" w:eastAsia="宋体" w:hAnsi="Times New Roman" w:hint="eastAsia"/>
-        </w:rPr>
-        <w:t>按键记录相比</w:t>
-      </w:r>
-      <w:r>
-        <w:rPr>
-          <w:rFonts w:ascii="Times New Roman" w:eastAsia="宋体" w:hAnsi="Times New Roman" w:hint="eastAsia"/>
-        </w:rPr>
-        <w:t>，</w:t>
-      </w:r>
-      <w:r>
-        <w:rPr>
-          <w:rFonts w:ascii="Times New Roman" w:eastAsia="宋体" w:hAnsi="Times New Roman" w:hint="eastAsia"/>
-        </w:rPr>
-        <w:t>按键</w:t>
-      </w:r>
-      <w:r>
-        <w:rPr>
-          <w:rFonts w:ascii="Times New Roman" w:eastAsia="宋体" w:hAnsi="Times New Roman" w:hint="eastAsia"/>
-        </w:rPr>
-        <w:t>按下</w:t>
-      </w:r>
-      <w:r>
-        <w:rPr>
-          <w:rFonts w:ascii="Times New Roman" w:eastAsia="宋体" w:hAnsi="Times New Roman" w:hint="eastAsia"/>
-        </w:rPr>
-        <w:t>时创建</w:t>
-      </w:r>
-      <w:r>
-        <w:rPr>
-          <w:rFonts w:ascii="Times New Roman" w:eastAsia="宋体" w:hAnsi="Times New Roman" w:hint="eastAsia"/>
-        </w:rPr>
-        <w:t>的</w:t>
-      </w:r>
-      <w:r>
-        <w:rPr>
-          <w:rFonts w:ascii="Times New Roman" w:eastAsia="宋体" w:hAnsi="Times New Roman" w:hint="eastAsia"/>
-        </w:rPr>
-        <w:t>按键</w:t>
-      </w:r>
-      <w:r>
-        <w:rPr>
-          <w:rFonts w:ascii="Times New Roman" w:eastAsia="宋体" w:hAnsi="Times New Roman" w:hint="eastAsia"/>
-        </w:rPr>
-        <w:t>记录并</w:t>
-      </w:r>
-      <w:r>
-        <w:rPr>
-          <w:rFonts w:ascii="Times New Roman" w:eastAsia="宋体" w:hAnsi="Times New Roman" w:hint="eastAsia"/>
-        </w:rPr>
-        <w:t>不遵循相同的</w:t>
-      </w:r>
-      <w:r>
-        <w:rPr>
-          <w:rFonts w:ascii="Times New Roman" w:eastAsia="宋体" w:hAnsi="Times New Roman" w:hint="eastAsia"/>
-        </w:rPr>
-        <w:t>逻辑</w:t>
-      </w:r>
-      <w:r>
-        <w:rPr>
-          <w:rFonts w:ascii="Times New Roman" w:eastAsia="宋体" w:hAnsi="Times New Roman" w:hint="eastAsia"/>
-        </w:rPr>
-        <w:t>。按键按下</w:t>
-      </w:r>
-      <w:r>
-        <w:rPr>
-          <w:rFonts w:ascii="Times New Roman" w:eastAsia="宋体" w:hAnsi="Times New Roman" w:hint="eastAsia"/>
-        </w:rPr>
-        <w:t>事件若发生在</w:t>
-      </w:r>
-      <w:r>
-        <w:rPr>
-          <w:rFonts w:ascii="Times New Roman" w:eastAsia="宋体" w:hAnsi="Times New Roman" w:hint="eastAsia"/>
-        </w:rPr>
-        <w:t>当前</w:t>
-      </w:r>
-      <w:r>
-        <w:rPr>
-          <w:rFonts w:ascii="Times New Roman" w:eastAsia="宋体" w:hAnsi="Times New Roman" w:hint="eastAsia"/>
-        </w:rPr>
-        <w:t>逻辑帧</w:t>
-      </w:r>
-      <w:r>
-        <w:rPr>
-          <w:rFonts w:ascii="Times New Roman" w:eastAsia="宋体" w:hAnsi="Times New Roman" w:hint="eastAsia"/>
-        </w:rPr>
-        <w:t>的</w:t>
-      </w:r>
-      <w:r>
-        <w:rPr>
-          <w:rFonts w:ascii="Times New Roman" w:eastAsia="宋体" w:hAnsi="Times New Roman" w:hint="eastAsia"/>
-        </w:rPr>
-        <w:t>最后一次</w:t>
-      </w:r>
-      <w:r>
-        <w:rPr>
-          <w:rFonts w:ascii="Times New Roman" w:eastAsia="宋体" w:hAnsi="Times New Roman" w:hint="eastAsia"/>
-        </w:rPr>
-        <w:t>update</w:t>
-      </w:r>
-      <w:r>
-        <w:rPr>
-          <w:rFonts w:ascii="Times New Roman" w:eastAsia="宋体" w:hAnsi="Times New Roman"/>
-        </w:rPr>
-        <w:t>_input</w:t>
-      </w:r>
-      <w:r>
-        <w:rPr>
-          <w:rFonts w:ascii="Times New Roman" w:eastAsia="宋体" w:hAnsi="Times New Roman" w:hint="eastAsia"/>
-        </w:rPr>
-        <w:t>调用之后，</w:t>
-      </w:r>
-      <w:r>
-        <w:rPr>
-          <w:rFonts w:ascii="Times New Roman" w:eastAsia="宋体" w:hAnsi="Times New Roman" w:hint="eastAsia"/>
-        </w:rPr>
-        <w:t>则</w:t>
-      </w:r>
-      <w:r>
-        <w:rPr>
-          <w:rFonts w:ascii="Times New Roman" w:eastAsia="宋体" w:hAnsi="Times New Roman" w:hint="eastAsia"/>
-        </w:rPr>
-        <w:t>此次</w:t>
-      </w:r>
-      <w:r>
-        <w:rPr>
-          <w:rFonts w:ascii="Times New Roman" w:eastAsia="宋体" w:hAnsi="Times New Roman" w:hint="eastAsia"/>
-        </w:rPr>
-        <w:t>按键</w:t>
-      </w:r>
-      <w:r>
-        <w:rPr>
-          <w:rFonts w:ascii="Times New Roman" w:eastAsia="宋体" w:hAnsi="Times New Roman" w:hint="eastAsia"/>
-        </w:rPr>
-        <w:t>记录将会被</w:t>
-      </w:r>
-      <w:r>
-        <w:rPr>
-          <w:rFonts w:ascii="Times New Roman" w:eastAsia="宋体" w:hAnsi="Times New Roman" w:hint="eastAsia"/>
-        </w:rPr>
-        <w:t>推迟到</w:t>
-      </w:r>
-      <w:r>
-        <w:rPr>
-          <w:rFonts w:ascii="Times New Roman" w:eastAsia="宋体" w:hAnsi="Times New Roman" w:hint="eastAsia"/>
-        </w:rPr>
-        <w:t>下一</w:t>
-      </w:r>
-      <w:r>
-        <w:rPr>
-          <w:rFonts w:ascii="Times New Roman" w:eastAsia="宋体" w:hAnsi="Times New Roman" w:hint="eastAsia"/>
-        </w:rPr>
-        <w:t>逻辑</w:t>
-      </w:r>
-      <w:r>
-        <w:rPr>
-          <w:rFonts w:ascii="Times New Roman" w:eastAsia="宋体" w:hAnsi="Times New Roman" w:hint="eastAsia"/>
-        </w:rPr>
-        <w:t>帧</w:t>
-      </w:r>
-      <w:r>
-        <w:rPr>
-          <w:rFonts w:ascii="Times New Roman" w:eastAsia="宋体" w:hAnsi="Times New Roman" w:hint="eastAsia"/>
-        </w:rPr>
-        <w:t>执行</w:t>
-      </w:r>
-      <w:r>
-        <w:rPr>
-          <w:rFonts w:ascii="Times New Roman" w:eastAsia="宋体" w:hAnsi="Times New Roman" w:hint="eastAsia"/>
-        </w:rPr>
-        <w:t>，</w:t>
-      </w:r>
-      <w:r>
-        <w:rPr>
-          <w:rFonts w:ascii="Times New Roman" w:eastAsia="宋体" w:hAnsi="Times New Roman" w:hint="eastAsia"/>
-        </w:rPr>
-        <w:t>如果</w:t>
-      </w:r>
-      <w:r>
-        <w:rPr>
-          <w:rFonts w:ascii="Times New Roman" w:eastAsia="宋体" w:hAnsi="Times New Roman" w:hint="eastAsia"/>
-        </w:rPr>
-        <w:t>是</w:t>
-      </w:r>
-      <w:r>
-        <w:rPr>
-          <w:rFonts w:ascii="Times New Roman" w:eastAsia="宋体" w:hAnsi="Times New Roman" w:hint="eastAsia"/>
-        </w:rPr>
-        <w:t>角色移动棋步，</w:t>
-      </w:r>
-      <w:r>
-        <w:rPr>
-          <w:rFonts w:ascii="Times New Roman" w:eastAsia="宋体" w:hAnsi="Times New Roman" w:hint="eastAsia"/>
-        </w:rPr>
-        <w:t>将会导致</w:t>
-      </w:r>
-      <w:r>
-        <w:rPr>
-          <w:rFonts w:ascii="Times New Roman" w:eastAsia="宋体" w:hAnsi="Times New Roman" w:hint="eastAsia"/>
-        </w:rPr>
-        <w:t>下一帧发生的</w:t>
-      </w:r>
-      <w:r>
-        <w:rPr>
-          <w:rFonts w:ascii="Times New Roman" w:eastAsia="宋体" w:hAnsi="Times New Roman" w:hint="eastAsia"/>
-        </w:rPr>
-        <w:t>角色</w:t>
-      </w:r>
-      <w:r>
-        <w:rPr>
-          <w:rFonts w:ascii="Times New Roman" w:eastAsia="宋体" w:hAnsi="Times New Roman" w:hint="eastAsia"/>
-        </w:rPr>
-        <w:t>移动</w:t>
-      </w:r>
-      <w:r>
-        <w:rPr>
-          <w:rFonts w:ascii="Times New Roman" w:eastAsia="宋体" w:hAnsi="Times New Roman" w:hint="eastAsia"/>
-        </w:rPr>
-        <w:t>棋步</w:t>
-      </w:r>
-      <w:r>
-        <w:rPr>
-          <w:rFonts w:ascii="Times New Roman" w:eastAsia="宋体" w:hAnsi="Times New Roman" w:hint="eastAsia"/>
-        </w:rPr>
-        <w:t>被</w:t>
-      </w:r>
-      <w:r>
-        <w:rPr>
-          <w:rFonts w:ascii="Times New Roman" w:eastAsia="宋体" w:hAnsi="Times New Roman" w:hint="eastAsia"/>
-        </w:rPr>
-        <w:t>忽略</w:t>
-      </w:r>
-      <w:r>
-        <w:rPr>
-          <w:rFonts w:ascii="Times New Roman" w:eastAsia="宋体" w:hAnsi="Times New Roman" w:hint="eastAsia"/>
-        </w:rPr>
-        <w:t>。</w:t>
-      </w:r>
-    </w:p>
-    <w:p>
-      <w:pPr>
-        <w:pStyle w:val="a3"/>
-        <w:ind w:left="2140" w:firstLineChars="0" w:firstLine="0"/>
+        <w:ind w:firstLine="420"/>
         <w:jc w:val="center"/>
         <w:rPr>
-          <w:rFonts w:ascii="Times New Roman" w:eastAsia="宋体" w:hAnsi="Times New Roman" w:hint="eastAsia"/>
-        </w:rPr>
-      </w:pPr>
-      <w:r>
-        <w:rPr>
-          <w:rFonts w:ascii="Times New Roman" w:eastAsia="宋体" w:hAnsi="Times New Roman"/>
-        </w:rPr>
+          <w:rFonts w:ascii="Times New Roman" w:eastAsia="宋体" w:hAnsi="Times New Roman"/>
+        </w:rPr>
+      </w:pPr>
+      <w:r>
+        <w:rPr>
+          <w:rFonts w:ascii="Times New Roman" w:eastAsia="宋体" w:hAnsi="Times New Roman"/>
+          <w:noProof/>
+        </w:rPr>
+        <w:lastRenderedPageBreak/>
         <w:drawing>
-          <wp:inline distT="0" distB="0" distL="0" distR="0" wp14:anchorId="471D51C2" wp14:editId="4B9A68AF">
-            <wp:extent cx="2625970" cy="2321515"/>
-            <wp:effectExtent l="0" t="0" r="3175" b="3175"/>
-            <wp:docPr id="13" name="图片 13"/>
+          <wp:inline distT="0" distB="0" distL="0" distR="0" wp14:anchorId="3CADE890" wp14:editId="76BFC150">
+            <wp:extent cx="3339447" cy="3051175"/>
+            <wp:effectExtent l="0" t="0" r="0" b="0"/>
+            <wp:docPr id="14" name="图片 14"/>
             <wp:cNvGraphicFramePr>
               <a:graphicFrameLocks xmlns:a="http://schemas.openxmlformats.org/drawingml/2006/main" noChangeAspect="1"/>
             </wp:cNvGraphicFramePr>
@@ -5108,7 +4406,7 @@
                   <pic:spPr>
                     <a:xfrm>
                       <a:off x="0" y="0"/>
-                      <a:ext cx="2632899" cy="2327641"/>
+                      <a:ext cx="3343512" cy="3054889"/>
                     </a:xfrm>
                     <a:prstGeom prst="rect">
                       <a:avLst/>
@@ -5123,6 +4421,50 @@
     </w:p>
     <w:p>
       <w:pPr>
+        <w:ind w:firstLine="420"/>
+        <w:rPr>
+          <w:rFonts w:ascii="Times New Roman" w:eastAsia="宋体" w:hAnsi="Times New Roman"/>
+        </w:rPr>
+      </w:pPr>
+      <w:r>
+        <w:rPr>
+          <w:rFonts w:ascii="Times New Roman" w:eastAsia="宋体" w:hAnsi="Times New Roman"/>
+        </w:rPr>
+        <w:tab/>
+      </w:r>
+      <w:r>
+        <w:rPr>
+          <w:rFonts w:ascii="Times New Roman" w:eastAsia="宋体" w:hAnsi="Times New Roman"/>
+        </w:rPr>
+        <w:tab/>
+      </w:r>
+      <w:r>
+        <w:rPr>
+          <w:rFonts w:ascii="Times New Roman" w:eastAsia="宋体" w:hAnsi="Times New Roman" w:hint="eastAsia"/>
+        </w:rPr>
+        <w:t>需要</w:t>
+      </w:r>
+      <w:r>
+        <w:rPr>
+          <w:rFonts w:ascii="Times New Roman" w:eastAsia="宋体" w:hAnsi="Times New Roman" w:hint="eastAsia"/>
+        </w:rPr>
+        <w:t>注意的</w:t>
+      </w:r>
+      <w:r>
+        <w:rPr>
+          <w:rFonts w:ascii="Times New Roman" w:eastAsia="宋体" w:hAnsi="Times New Roman" w:hint="eastAsia"/>
+        </w:rPr>
+        <w:t>是</w:t>
+      </w:r>
+      <w:r>
+        <w:rPr>
+          <w:rFonts w:ascii="Times New Roman" w:eastAsia="宋体" w:hAnsi="Times New Roman" w:hint="eastAsia"/>
+        </w:rPr>
+        <w:t>：</w:t>
+      </w:r>
+    </w:p>
+    <w:p>
+      <w:pPr>
         <w:pStyle w:val="a3"/>
         <w:numPr>
           <w:ilvl w:val="0"/>
@@ -5135,15 +4477,27 @@
       </w:pPr>
       <w:r>
         <w:rPr>
-          <w:rFonts w:ascii="Times New Roman" w:eastAsia="宋体" w:hAnsi="Times New Roman"/>
-        </w:rPr>
-        <w:t>p</w:t>
-      </w:r>
-      <w:r>
-        <w:rPr>
-          <w:rFonts w:ascii="Times New Roman" w:eastAsia="宋体" w:hAnsi="Times New Roman" w:hint="eastAsia"/>
-        </w:rPr>
-        <w:t>ressed</w:t>
+          <w:rFonts w:ascii="Times New Roman" w:eastAsia="宋体" w:hAnsi="Times New Roman" w:hint="eastAsia"/>
+        </w:rPr>
+        <w:t>与</w:t>
+      </w:r>
+      <w:r>
+        <w:rPr>
+          <w:rFonts w:ascii="Times New Roman" w:eastAsia="宋体" w:hAnsi="Times New Roman" w:hint="eastAsia"/>
+        </w:rPr>
+        <w:t>在</w:t>
+      </w:r>
+      <w:r>
+        <w:rPr>
+          <w:rFonts w:ascii="Times New Roman" w:eastAsia="宋体" w:hAnsi="Times New Roman" w:hint="eastAsia"/>
+        </w:rPr>
+        <w:t>各个</w:t>
+      </w:r>
+      <w:r>
+        <w:rPr>
+          <w:rFonts w:ascii="Times New Roman" w:eastAsia="宋体" w:hAnsi="Times New Roman" w:hint="eastAsia"/>
+        </w:rPr>
+        <w:t>Game</w:t>
       </w:r>
       <w:r>
         <w:rPr>
@@ -5155,19 +4509,37 @@
         <w:rPr>
           <w:rFonts w:ascii="Times New Roman" w:eastAsia="宋体" w:hAnsi="Times New Roman" w:hint="eastAsia"/>
         </w:rPr>
-        <w:t>long</w:t>
-      </w:r>
-      <w:r>
-        <w:rPr>
-          <w:rFonts w:ascii="Times New Roman" w:eastAsia="宋体" w:hAnsi="Times New Roman"/>
-        </w:rPr>
-        <w:t>_enough</w:t>
-      </w:r>
-      <w:r>
-        <w:rPr>
-          <w:rFonts w:ascii="Times New Roman" w:eastAsia="宋体" w:hAnsi="Times New Roman" w:hint="eastAsia"/>
-        </w:rPr>
-        <w:t>函数</w:t>
+        <w:t>Input</w:t>
+      </w:r>
+      <w:r>
+        <w:rPr>
+          <w:rFonts w:ascii="Times New Roman" w:eastAsia="宋体" w:hAnsi="Times New Roman"/>
+        </w:rPr>
+        <w:t>_Handler</w:t>
+      </w:r>
+      <w:r>
+        <w:rPr>
+          <w:rFonts w:ascii="Times New Roman" w:eastAsia="宋体" w:hAnsi="Times New Roman" w:hint="eastAsia"/>
+        </w:rPr>
+        <w:t>的</w:t>
+      </w:r>
+      <w:r>
+        <w:rPr>
+          <w:rFonts w:ascii="Times New Roman" w:eastAsia="宋体" w:hAnsi="Times New Roman" w:hint="eastAsia"/>
+        </w:rPr>
+        <w:t>定时调用</w:t>
+      </w:r>
+      <w:r>
+        <w:rPr>
+          <w:rFonts w:ascii="Times New Roman" w:eastAsia="宋体" w:hAnsi="Times New Roman"/>
+        </w:rPr>
+        <w:t>update_inpu</w:t>
+      </w:r>
+      <w:r>
+        <w:rPr>
+          <w:rFonts w:ascii="Times New Roman" w:eastAsia="宋体" w:hAnsi="Times New Roman" w:hint="eastAsia"/>
+        </w:rPr>
+        <w:t>t</w:t>
       </w:r>
       <w:r>
         <w:rPr>
@@ -5179,55 +4551,43 @@
         <w:rPr>
           <w:rFonts w:ascii="Times New Roman" w:eastAsia="宋体" w:hAnsi="Times New Roman" w:hint="eastAsia"/>
         </w:rPr>
-        <w:t>应使用</w:t>
-      </w:r>
-      <w:r>
-        <w:rPr>
-          <w:rFonts w:ascii="Times New Roman" w:eastAsia="宋体" w:hAnsi="Times New Roman" w:hint="eastAsia"/>
-        </w:rPr>
-        <w:t>当前逻辑帧的</w:t>
-      </w:r>
-      <w:r>
-        <w:rPr>
-          <w:rFonts w:ascii="Times New Roman" w:eastAsia="宋体" w:hAnsi="Times New Roman" w:hint="eastAsia"/>
-        </w:rPr>
-        <w:t>round</w:t>
-      </w:r>
-      <w:r>
-        <w:rPr>
-          <w:rFonts w:ascii="Times New Roman" w:eastAsia="宋体" w:hAnsi="Times New Roman" w:hint="eastAsia"/>
-        </w:rPr>
-        <w:t>索引值</w:t>
-      </w:r>
-      <w:r>
-        <w:rPr>
-          <w:rFonts w:ascii="Times New Roman" w:eastAsia="宋体" w:hAnsi="Times New Roman" w:hint="eastAsia"/>
-        </w:rPr>
-        <w:t>来</w:t>
-      </w:r>
-      <w:r>
-        <w:rPr>
-          <w:rFonts w:ascii="Times New Roman" w:eastAsia="宋体" w:hAnsi="Times New Roman" w:hint="eastAsia"/>
-        </w:rPr>
-        <w:t>表达</w:t>
-      </w:r>
-      <w:r>
-        <w:rPr>
-          <w:rFonts w:ascii="Times New Roman" w:eastAsia="宋体" w:hAnsi="Times New Roman" w:hint="eastAsia"/>
-        </w:rPr>
-        <w:t>gameplay</w:t>
-      </w:r>
-      <w:r>
-        <w:rPr>
-          <w:rFonts w:ascii="Times New Roman" w:eastAsia="宋体" w:hAnsi="Times New Roman"/>
-        </w:rPr>
-        <w:t xml:space="preserve"> </w:t>
-      </w:r>
-      <w:r>
-        <w:rPr>
-          <w:rFonts w:ascii="Times New Roman" w:eastAsia="宋体" w:hAnsi="Times New Roman" w:hint="eastAsia"/>
-        </w:rPr>
-        <w:t>time</w:t>
+        <w:t>检测到</w:t>
+      </w:r>
+      <w:r>
+        <w:rPr>
+          <w:rFonts w:ascii="Times New Roman" w:eastAsia="宋体" w:hAnsi="Times New Roman" w:hint="eastAsia"/>
+        </w:rPr>
+        <w:t>持续</w:t>
+      </w:r>
+      <w:r>
+        <w:rPr>
+          <w:rFonts w:ascii="Times New Roman" w:eastAsia="宋体" w:hAnsi="Times New Roman" w:hint="eastAsia"/>
+        </w:rPr>
+        <w:t>按压时间</w:t>
+      </w:r>
+      <w:r>
+        <w:rPr>
+          <w:rFonts w:ascii="Times New Roman" w:eastAsia="宋体" w:hAnsi="Times New Roman" w:hint="eastAsia"/>
+        </w:rPr>
+        <w:t>充分</w:t>
+      </w:r>
+      <w:r>
+        <w:rPr>
+          <w:rFonts w:ascii="Times New Roman" w:eastAsia="宋体" w:hAnsi="Times New Roman" w:hint="eastAsia"/>
+        </w:rPr>
+        <w:t>而</w:t>
+      </w:r>
+      <w:r>
+        <w:rPr>
+          <w:rFonts w:ascii="Times New Roman" w:eastAsia="宋体" w:hAnsi="Times New Roman" w:hint="eastAsia"/>
+        </w:rPr>
+        <w:t>创建的</w:t>
+      </w:r>
+      <w:r>
+        <w:rPr>
+          <w:rFonts w:ascii="Times New Roman" w:eastAsia="宋体" w:hAnsi="Times New Roman" w:hint="eastAsia"/>
+        </w:rPr>
+        <w:t>按键记录相比</w:t>
       </w:r>
       <w:r>
         <w:rPr>
@@ -5239,61 +4599,61 @@
         <w:rPr>
           <w:rFonts w:ascii="Times New Roman" w:eastAsia="宋体" w:hAnsi="Times New Roman" w:hint="eastAsia"/>
         </w:rPr>
-        <w:t>而不是</w:t>
-      </w:r>
-      <w:r>
-        <w:rPr>
-          <w:rFonts w:ascii="Times New Roman" w:eastAsia="宋体" w:hAnsi="Times New Roman" w:hint="eastAsia"/>
-        </w:rPr>
-        <w:t>使用</w:t>
-      </w:r>
-      <w:r>
-        <w:rPr>
-          <w:rFonts w:ascii="Times New Roman" w:eastAsia="宋体" w:hAnsi="Times New Roman" w:hint="eastAsia"/>
-        </w:rPr>
-        <w:t>事件</w:t>
-      </w:r>
-      <w:r>
-        <w:rPr>
-          <w:rFonts w:ascii="Times New Roman" w:eastAsia="宋体" w:hAnsi="Times New Roman" w:hint="eastAsia"/>
-        </w:rPr>
-        <w:t>获取的</w:t>
-      </w:r>
-      <w:r>
-        <w:rPr>
-          <w:rFonts w:ascii="Times New Roman" w:eastAsia="宋体" w:hAnsi="Times New Roman" w:hint="eastAsia"/>
-        </w:rPr>
-        <w:t>调用</w:t>
-      </w:r>
-      <w:r>
-        <w:rPr>
-          <w:rFonts w:ascii="Times New Roman" w:eastAsia="宋体" w:hAnsi="Times New Roman" w:hint="eastAsia"/>
-        </w:rPr>
-        <w:t>来</w:t>
-      </w:r>
-      <w:r>
-        <w:rPr>
-          <w:rFonts w:ascii="Times New Roman" w:eastAsia="宋体" w:hAnsi="Times New Roman" w:hint="eastAsia"/>
-        </w:rPr>
-        <w:t>获取当前</w:t>
-      </w:r>
-      <w:r>
-        <w:rPr>
-          <w:rFonts w:ascii="Times New Roman" w:eastAsia="宋体" w:hAnsi="Times New Roman" w:hint="eastAsia"/>
-        </w:rPr>
-        <w:t>时间的毫秒表达</w:t>
-      </w:r>
-      <w:r>
-        <w:rPr>
-          <w:rFonts w:ascii="Times New Roman" w:eastAsia="宋体" w:hAnsi="Times New Roman" w:hint="eastAsia"/>
-        </w:rPr>
-        <w:t>。</w:t>
-      </w:r>
-      <w:r>
-        <w:rPr>
-          <w:rFonts w:ascii="Times New Roman" w:eastAsia="宋体" w:hAnsi="Times New Roman" w:hint="eastAsia"/>
-        </w:rPr>
-        <w:t>由于</w:t>
+        <w:t>按键</w:t>
+      </w:r>
+      <w:r>
+        <w:rPr>
+          <w:rFonts w:ascii="Times New Roman" w:eastAsia="宋体" w:hAnsi="Times New Roman" w:hint="eastAsia"/>
+        </w:rPr>
+        <w:t>按下</w:t>
+      </w:r>
+      <w:r>
+        <w:rPr>
+          <w:rFonts w:ascii="Times New Roman" w:eastAsia="宋体" w:hAnsi="Times New Roman" w:hint="eastAsia"/>
+        </w:rPr>
+        <w:t>时创建</w:t>
+      </w:r>
+      <w:r>
+        <w:rPr>
+          <w:rFonts w:ascii="Times New Roman" w:eastAsia="宋体" w:hAnsi="Times New Roman" w:hint="eastAsia"/>
+        </w:rPr>
+        <w:t>的</w:t>
+      </w:r>
+      <w:r>
+        <w:rPr>
+          <w:rFonts w:ascii="Times New Roman" w:eastAsia="宋体" w:hAnsi="Times New Roman" w:hint="eastAsia"/>
+        </w:rPr>
+        <w:t>按键</w:t>
+      </w:r>
+      <w:r>
+        <w:rPr>
+          <w:rFonts w:ascii="Times New Roman" w:eastAsia="宋体" w:hAnsi="Times New Roman" w:hint="eastAsia"/>
+        </w:rPr>
+        <w:t>记录并</w:t>
+      </w:r>
+      <w:r>
+        <w:rPr>
+          <w:rFonts w:ascii="Times New Roman" w:eastAsia="宋体" w:hAnsi="Times New Roman" w:hint="eastAsia"/>
+        </w:rPr>
+        <w:t>不遵循相同的</w:t>
+      </w:r>
+      <w:r>
+        <w:rPr>
+          <w:rFonts w:ascii="Times New Roman" w:eastAsia="宋体" w:hAnsi="Times New Roman" w:hint="eastAsia"/>
+        </w:rPr>
+        <w:t>逻辑</w:t>
+      </w:r>
+      <w:r>
+        <w:rPr>
+          <w:rFonts w:ascii="Times New Roman" w:eastAsia="宋体" w:hAnsi="Times New Roman" w:hint="eastAsia"/>
+        </w:rPr>
+        <w:t>。按键按下</w:t>
+      </w:r>
+      <w:r>
+        <w:rPr>
+          <w:rFonts w:ascii="Times New Roman" w:eastAsia="宋体" w:hAnsi="Times New Roman" w:hint="eastAsia"/>
+        </w:rPr>
+        <w:t>事件若发生在</w:t>
       </w:r>
       <w:r>
         <w:rPr>
@@ -5305,85 +4665,79 @@
         <w:rPr>
           <w:rFonts w:ascii="Times New Roman" w:eastAsia="宋体" w:hAnsi="Times New Roman" w:hint="eastAsia"/>
         </w:rPr>
-        <w:t>逻辑帧的</w:t>
-      </w:r>
-      <w:r>
-        <w:rPr>
-          <w:rFonts w:ascii="Times New Roman" w:eastAsia="宋体" w:hAnsi="Times New Roman" w:hint="eastAsia"/>
-        </w:rPr>
-        <w:t>所有</w:t>
-      </w:r>
-      <w:r>
-        <w:rPr>
-          <w:rFonts w:ascii="Times New Roman" w:eastAsia="宋体" w:hAnsi="Times New Roman" w:hint="eastAsia"/>
-        </w:rPr>
-        <w:t>输入</w:t>
-      </w:r>
-      <w:r>
-        <w:rPr>
-          <w:rFonts w:ascii="Times New Roman" w:eastAsia="宋体" w:hAnsi="Times New Roman" w:hint="eastAsia"/>
-        </w:rPr>
-        <w:t>会被</w:t>
-      </w:r>
-      <w:r>
-        <w:rPr>
-          <w:rFonts w:ascii="Times New Roman" w:eastAsia="宋体" w:hAnsi="Times New Roman" w:hint="eastAsia"/>
-        </w:rPr>
-        <w:t>统一</w:t>
-      </w:r>
-      <w:r>
-        <w:rPr>
-          <w:rFonts w:ascii="Times New Roman" w:eastAsia="宋体" w:hAnsi="Times New Roman" w:hint="eastAsia"/>
-        </w:rPr>
-        <w:t>处理，</w:t>
-      </w:r>
-      <w:r>
-        <w:rPr>
-          <w:rFonts w:ascii="Times New Roman" w:eastAsia="宋体" w:hAnsi="Times New Roman" w:hint="eastAsia"/>
-        </w:rPr>
-        <w:t>使用</w:t>
-      </w:r>
-      <w:r>
-        <w:rPr>
-          <w:rFonts w:ascii="Times New Roman" w:eastAsia="宋体" w:hAnsi="Times New Roman" w:hint="eastAsia"/>
-        </w:rPr>
-        <w:t>精确</w:t>
-      </w:r>
-      <w:r>
-        <w:rPr>
-          <w:rFonts w:ascii="Times New Roman" w:eastAsia="宋体" w:hAnsi="Times New Roman" w:hint="eastAsia"/>
-        </w:rPr>
-        <w:t>毫秒时间来固定</w:t>
-      </w:r>
-      <w:r>
-        <w:rPr>
-          <w:rFonts w:ascii="Times New Roman" w:eastAsia="宋体" w:hAnsi="Times New Roman" w:hint="eastAsia"/>
-        </w:rPr>
-        <w:t>间隔</w:t>
-      </w:r>
-      <w:r>
-        <w:rPr>
-          <w:rFonts w:ascii="Times New Roman" w:eastAsia="宋体" w:hAnsi="Times New Roman" w:hint="eastAsia"/>
-        </w:rPr>
-        <w:t>会</w:t>
-      </w:r>
-      <w:r>
-        <w:rPr>
-          <w:rFonts w:ascii="Times New Roman" w:eastAsia="宋体" w:hAnsi="Times New Roman" w:hint="eastAsia"/>
-        </w:rPr>
-        <w:t>导致</w:t>
-      </w:r>
-      <w:r>
-        <w:rPr>
-          <w:rFonts w:ascii="Times New Roman" w:eastAsia="宋体" w:hAnsi="Times New Roman" w:hint="eastAsia"/>
-        </w:rPr>
-        <w:t>间隔的</w:t>
-      </w:r>
-      <w:r>
-        <w:rPr>
-          <w:rFonts w:ascii="Times New Roman" w:eastAsia="宋体" w:hAnsi="Times New Roman" w:hint="eastAsia"/>
-        </w:rPr>
-        <w:t>游戏</w:t>
+        <w:t>逻辑帧</w:t>
+      </w:r>
+      <w:r>
+        <w:rPr>
+          <w:rFonts w:ascii="Times New Roman" w:eastAsia="宋体" w:hAnsi="Times New Roman" w:hint="eastAsia"/>
+        </w:rPr>
+        <w:t>的</w:t>
+      </w:r>
+      <w:r>
+        <w:rPr>
+          <w:rFonts w:ascii="Times New Roman" w:eastAsia="宋体" w:hAnsi="Times New Roman" w:hint="eastAsia"/>
+        </w:rPr>
+        <w:t>最后一次</w:t>
+      </w:r>
+      <w:r>
+        <w:rPr>
+          <w:rFonts w:ascii="Times New Roman" w:eastAsia="宋体" w:hAnsi="Times New Roman" w:hint="eastAsia"/>
+        </w:rPr>
+        <w:t>update</w:t>
+      </w:r>
+      <w:r>
+        <w:rPr>
+          <w:rFonts w:ascii="Times New Roman" w:eastAsia="宋体" w:hAnsi="Times New Roman"/>
+        </w:rPr>
+        <w:t>_input</w:t>
+      </w:r>
+      <w:r>
+        <w:rPr>
+          <w:rFonts w:ascii="Times New Roman" w:eastAsia="宋体" w:hAnsi="Times New Roman" w:hint="eastAsia"/>
+        </w:rPr>
+        <w:t>调用之后，</w:t>
+      </w:r>
+      <w:r>
+        <w:rPr>
+          <w:rFonts w:ascii="Times New Roman" w:eastAsia="宋体" w:hAnsi="Times New Roman" w:hint="eastAsia"/>
+        </w:rPr>
+        <w:t>则</w:t>
+      </w:r>
+      <w:r>
+        <w:rPr>
+          <w:rFonts w:ascii="Times New Roman" w:eastAsia="宋体" w:hAnsi="Times New Roman" w:hint="eastAsia"/>
+        </w:rPr>
+        <w:t>此次</w:t>
+      </w:r>
+      <w:r>
+        <w:rPr>
+          <w:rFonts w:ascii="Times New Roman" w:eastAsia="宋体" w:hAnsi="Times New Roman" w:hint="eastAsia"/>
+        </w:rPr>
+        <w:t>按键</w:t>
+      </w:r>
+      <w:r>
+        <w:rPr>
+          <w:rFonts w:ascii="Times New Roman" w:eastAsia="宋体" w:hAnsi="Times New Roman" w:hint="eastAsia"/>
+        </w:rPr>
+        <w:t>记录将会被</w:t>
+      </w:r>
+      <w:r>
+        <w:rPr>
+          <w:rFonts w:ascii="Times New Roman" w:eastAsia="宋体" w:hAnsi="Times New Roman" w:hint="eastAsia"/>
+        </w:rPr>
+        <w:t>推迟到</w:t>
+      </w:r>
+      <w:r>
+        <w:rPr>
+          <w:rFonts w:ascii="Times New Roman" w:eastAsia="宋体" w:hAnsi="Times New Roman" w:hint="eastAsia"/>
+        </w:rPr>
+        <w:t>下一</w:t>
+      </w:r>
+      <w:r>
+        <w:rPr>
+          <w:rFonts w:ascii="Times New Roman" w:eastAsia="宋体" w:hAnsi="Times New Roman" w:hint="eastAsia"/>
+        </w:rPr>
+        <w:t>逻辑</w:t>
       </w:r>
       <w:r>
         <w:rPr>
@@ -5395,169 +4749,7 @@
         <w:rPr>
           <w:rFonts w:ascii="Times New Roman" w:eastAsia="宋体" w:hAnsi="Times New Roman" w:hint="eastAsia"/>
         </w:rPr>
-        <w:t>数反倒</w:t>
-      </w:r>
-      <w:r>
-        <w:rPr>
-          <w:rFonts w:ascii="Times New Roman" w:eastAsia="宋体" w:hAnsi="Times New Roman" w:hint="eastAsia"/>
-        </w:rPr>
-        <w:t>不同</w:t>
-      </w:r>
-      <w:r>
-        <w:rPr>
-          <w:rFonts w:ascii="Times New Roman" w:eastAsia="宋体" w:hAnsi="Times New Roman" w:hint="eastAsia"/>
-        </w:rPr>
-        <w:t>——</w:t>
-      </w:r>
-      <w:r>
-        <w:rPr>
-          <w:rFonts w:ascii="Times New Roman" w:eastAsia="宋体" w:hAnsi="Times New Roman" w:hint="eastAsia"/>
-        </w:rPr>
-        <w:t>如</w:t>
-      </w:r>
-      <w:r>
-        <w:rPr>
-          <w:rFonts w:ascii="Times New Roman" w:eastAsia="宋体" w:hAnsi="Times New Roman" w:hint="eastAsia"/>
-        </w:rPr>
-        <w:t>下图</w:t>
-      </w:r>
-      <w:r>
-        <w:rPr>
-          <w:rFonts w:ascii="Times New Roman" w:eastAsia="宋体" w:hAnsi="Times New Roman" w:hint="eastAsia"/>
-        </w:rPr>
-        <w:t>第一次</w:t>
-      </w:r>
-      <w:r>
-        <w:rPr>
-          <w:rFonts w:ascii="Times New Roman" w:eastAsia="宋体" w:hAnsi="Times New Roman" w:hint="eastAsia"/>
-        </w:rPr>
-        <w:t>移动发生</w:t>
-      </w:r>
-      <w:r>
-        <w:rPr>
-          <w:rFonts w:ascii="Times New Roman" w:eastAsia="宋体" w:hAnsi="Times New Roman" w:hint="eastAsia"/>
-        </w:rPr>
-        <w:t>在</w:t>
-      </w:r>
-      <w:r>
-        <w:rPr>
-          <w:rFonts w:ascii="Times New Roman" w:eastAsia="宋体" w:hAnsi="Times New Roman" w:hint="eastAsia"/>
-        </w:rPr>
-        <w:t>1</w:t>
-      </w:r>
-      <w:r>
-        <w:rPr>
-          <w:rFonts w:ascii="Times New Roman" w:eastAsia="宋体" w:hAnsi="Times New Roman"/>
-        </w:rPr>
-        <w:t>3</w:t>
-      </w:r>
-      <w:r>
-        <w:rPr>
-          <w:rFonts w:ascii="Times New Roman" w:eastAsia="宋体" w:hAnsi="Times New Roman" w:hint="eastAsia"/>
-        </w:rPr>
-        <w:t>帧，</w:t>
-      </w:r>
-      <w:r>
-        <w:rPr>
-          <w:rFonts w:ascii="Times New Roman" w:eastAsia="宋体" w:hAnsi="Times New Roman" w:hint="eastAsia"/>
-        </w:rPr>
-        <w:t>第</w:t>
-      </w:r>
-      <w:r>
-        <w:rPr>
-          <w:rFonts w:ascii="Times New Roman" w:eastAsia="宋体" w:hAnsi="Times New Roman" w:hint="eastAsia"/>
-        </w:rPr>
-        <w:t>二次移动发生在</w:t>
-      </w:r>
-      <w:r>
-        <w:rPr>
-          <w:rFonts w:ascii="Times New Roman" w:eastAsia="宋体" w:hAnsi="Times New Roman" w:hint="eastAsia"/>
-        </w:rPr>
-        <w:t>1</w:t>
-      </w:r>
-      <w:r>
-        <w:rPr>
-          <w:rFonts w:ascii="Times New Roman" w:eastAsia="宋体" w:hAnsi="Times New Roman"/>
-        </w:rPr>
-        <w:t>6</w:t>
-      </w:r>
-      <w:r>
-        <w:rPr>
-          <w:rFonts w:ascii="Times New Roman" w:eastAsia="宋体" w:hAnsi="Times New Roman" w:hint="eastAsia"/>
-        </w:rPr>
-        <w:t>帧，</w:t>
-      </w:r>
-      <w:r>
-        <w:rPr>
-          <w:rFonts w:ascii="Times New Roman" w:eastAsia="宋体" w:hAnsi="Times New Roman" w:hint="eastAsia"/>
-        </w:rPr>
-        <w:t>第三次</w:t>
-      </w:r>
-      <w:r>
-        <w:rPr>
-          <w:rFonts w:ascii="Times New Roman" w:eastAsia="宋体" w:hAnsi="Times New Roman" w:hint="eastAsia"/>
-        </w:rPr>
-        <w:t>移动发生</w:t>
-      </w:r>
-      <w:r>
-        <w:rPr>
-          <w:rFonts w:ascii="Times New Roman" w:eastAsia="宋体" w:hAnsi="Times New Roman" w:hint="eastAsia"/>
-        </w:rPr>
-        <w:t>在</w:t>
-      </w:r>
-      <w:r>
-        <w:rPr>
-          <w:rFonts w:ascii="Times New Roman" w:eastAsia="宋体" w:hAnsi="Times New Roman"/>
-        </w:rPr>
-        <w:t>20</w:t>
-      </w:r>
-      <w:r>
-        <w:rPr>
-          <w:rFonts w:ascii="Times New Roman" w:eastAsia="宋体" w:hAnsi="Times New Roman" w:hint="eastAsia"/>
-        </w:rPr>
-        <w:t>帧</w:t>
-      </w:r>
-      <w:r>
-        <w:rPr>
-          <w:rFonts w:ascii="Times New Roman" w:eastAsia="宋体" w:hAnsi="Times New Roman" w:hint="eastAsia"/>
-        </w:rPr>
-        <w:t>，尽管</w:t>
-      </w:r>
-      <w:r>
-        <w:rPr>
-          <w:rFonts w:ascii="Times New Roman" w:eastAsia="宋体" w:hAnsi="Times New Roman" w:hint="eastAsia"/>
-        </w:rPr>
-        <w:t>该按键</w:t>
-      </w:r>
-      <w:r>
-        <w:rPr>
-          <w:rFonts w:ascii="Times New Roman" w:eastAsia="宋体" w:hAnsi="Times New Roman" w:hint="eastAsia"/>
-        </w:rPr>
-        <w:t>事件被</w:t>
-      </w:r>
-      <w:r>
-        <w:rPr>
-          <w:rFonts w:ascii="Times New Roman" w:eastAsia="宋体" w:hAnsi="Times New Roman" w:hint="eastAsia"/>
-        </w:rPr>
-        <w:t>记录</w:t>
-      </w:r>
-      <w:r>
-        <w:rPr>
-          <w:rFonts w:ascii="Times New Roman" w:eastAsia="宋体" w:hAnsi="Times New Roman" w:hint="eastAsia"/>
-        </w:rPr>
-        <w:t>的</w:t>
-      </w:r>
-      <w:r>
-        <w:rPr>
-          <w:rFonts w:ascii="Times New Roman" w:eastAsia="宋体" w:hAnsi="Times New Roman" w:hint="eastAsia"/>
-        </w:rPr>
-        <w:t>间隔是</w:t>
-      </w:r>
-      <w:r>
-        <w:rPr>
-          <w:rFonts w:ascii="Times New Roman" w:eastAsia="宋体" w:hAnsi="Times New Roman" w:hint="eastAsia"/>
-        </w:rPr>
-        <w:t>固定的</w:t>
+        <w:t>执行</w:t>
       </w:r>
       <w:r>
         <w:rPr>
@@ -5569,43 +4761,61 @@
         <w:rPr>
           <w:rFonts w:ascii="Times New Roman" w:eastAsia="宋体" w:hAnsi="Times New Roman" w:hint="eastAsia"/>
         </w:rPr>
-        <w:t>但由于</w:t>
-      </w:r>
-      <w:r>
-        <w:rPr>
-          <w:rFonts w:ascii="Times New Roman" w:eastAsia="宋体" w:hAnsi="Times New Roman" w:hint="eastAsia"/>
-        </w:rPr>
-        <w:t>输入层与逻辑层</w:t>
-      </w:r>
-      <w:r>
-        <w:rPr>
-          <w:rFonts w:ascii="Times New Roman" w:eastAsia="宋体" w:hAnsi="Times New Roman" w:hint="eastAsia"/>
-        </w:rPr>
-        <w:t>解耦，</w:t>
-      </w:r>
-      <w:r>
-        <w:rPr>
-          <w:rFonts w:ascii="Times New Roman" w:eastAsia="宋体" w:hAnsi="Times New Roman" w:hint="eastAsia"/>
-        </w:rPr>
-        <w:t>持续</w:t>
-      </w:r>
-      <w:r>
-        <w:rPr>
-          <w:rFonts w:ascii="Times New Roman" w:eastAsia="宋体" w:hAnsi="Times New Roman" w:hint="eastAsia"/>
-        </w:rPr>
-        <w:t>移动中</w:t>
-      </w:r>
-      <w:r>
-        <w:rPr>
-          <w:rFonts w:ascii="Times New Roman" w:eastAsia="宋体" w:hAnsi="Times New Roman" w:hint="eastAsia"/>
-        </w:rPr>
-        <w:t>画面表现反倒会出现卡顿</w:t>
-      </w:r>
-      <w:r>
-        <w:rPr>
-          <w:rFonts w:ascii="Times New Roman" w:eastAsia="宋体" w:hAnsi="Times New Roman" w:hint="eastAsia"/>
-        </w:rPr>
-        <w:t>感</w:t>
+        <w:t>如果</w:t>
+      </w:r>
+      <w:r>
+        <w:rPr>
+          <w:rFonts w:ascii="Times New Roman" w:eastAsia="宋体" w:hAnsi="Times New Roman" w:hint="eastAsia"/>
+        </w:rPr>
+        <w:t>是</w:t>
+      </w:r>
+      <w:r>
+        <w:rPr>
+          <w:rFonts w:ascii="Times New Roman" w:eastAsia="宋体" w:hAnsi="Times New Roman" w:hint="eastAsia"/>
+        </w:rPr>
+        <w:t>角色移动棋步，</w:t>
+      </w:r>
+      <w:r>
+        <w:rPr>
+          <w:rFonts w:ascii="Times New Roman" w:eastAsia="宋体" w:hAnsi="Times New Roman" w:hint="eastAsia"/>
+        </w:rPr>
+        <w:t>将会导致</w:t>
+      </w:r>
+      <w:r>
+        <w:rPr>
+          <w:rFonts w:ascii="Times New Roman" w:eastAsia="宋体" w:hAnsi="Times New Roman" w:hint="eastAsia"/>
+        </w:rPr>
+        <w:t>下一帧发生的</w:t>
+      </w:r>
+      <w:r>
+        <w:rPr>
+          <w:rFonts w:ascii="Times New Roman" w:eastAsia="宋体" w:hAnsi="Times New Roman" w:hint="eastAsia"/>
+        </w:rPr>
+        <w:t>角色</w:t>
+      </w:r>
+      <w:r>
+        <w:rPr>
+          <w:rFonts w:ascii="Times New Roman" w:eastAsia="宋体" w:hAnsi="Times New Roman" w:hint="eastAsia"/>
+        </w:rPr>
+        <w:t>移动</w:t>
+      </w:r>
+      <w:r>
+        <w:rPr>
+          <w:rFonts w:ascii="Times New Roman" w:eastAsia="宋体" w:hAnsi="Times New Roman" w:hint="eastAsia"/>
+        </w:rPr>
+        <w:t>棋步</w:t>
+      </w:r>
+      <w:r>
+        <w:rPr>
+          <w:rFonts w:ascii="Times New Roman" w:eastAsia="宋体" w:hAnsi="Times New Roman" w:hint="eastAsia"/>
+        </w:rPr>
+        <w:t>被</w:t>
+      </w:r>
+      <w:r>
+        <w:rPr>
+          <w:rFonts w:ascii="Times New Roman" w:eastAsia="宋体" w:hAnsi="Times New Roman" w:hint="eastAsia"/>
+        </w:rPr>
+        <w:t>忽略</w:t>
       </w:r>
       <w:r>
         <w:rPr>
@@ -5617,22 +4827,22 @@
     <w:p>
       <w:pPr>
         <w:pStyle w:val="a3"/>
-        <w:ind w:left="1980" w:firstLineChars="0" w:firstLine="0"/>
+        <w:ind w:left="2140" w:firstLineChars="0" w:firstLine="0"/>
         <w:jc w:val="center"/>
         <w:rPr>
-          <w:rFonts w:ascii="Times New Roman" w:eastAsia="宋体" w:hAnsi="Times New Roman" w:hint="eastAsia"/>
-        </w:rPr>
-      </w:pPr>
-      <w:r>
-        <w:rPr>
-          <w:rFonts w:ascii="Times New Roman" w:eastAsia="宋体" w:hAnsi="Times New Roman"/>
-        </w:rPr>
-        <w:lastRenderedPageBreak/>
+          <w:rFonts w:ascii="Times New Roman" w:eastAsia="宋体" w:hAnsi="Times New Roman"/>
+        </w:rPr>
+      </w:pPr>
+      <w:r>
+        <w:rPr>
+          <w:rFonts w:ascii="Times New Roman" w:eastAsia="宋体" w:hAnsi="Times New Roman"/>
+          <w:noProof/>
+        </w:rPr>
         <w:drawing>
-          <wp:inline distT="0" distB="0" distL="0" distR="0" wp14:anchorId="5727A476" wp14:editId="6AA74B3D">
-            <wp:extent cx="3375172" cy="1928147"/>
-            <wp:effectExtent l="0" t="0" r="0" b="0"/>
-            <wp:docPr id="17" name="图片 17"/>
+          <wp:inline distT="0" distB="0" distL="0" distR="0" wp14:anchorId="471D51C2" wp14:editId="4B9A68AF">
+            <wp:extent cx="2625970" cy="2321515"/>
+            <wp:effectExtent l="0" t="0" r="3175" b="3175"/>
+            <wp:docPr id="13" name="图片 13"/>
             <wp:cNvGraphicFramePr>
               <a:graphicFrameLocks xmlns:a="http://schemas.openxmlformats.org/drawingml/2006/main" noChangeAspect="1"/>
             </wp:cNvGraphicFramePr>
@@ -5652,6 +4862,551 @@
                   <pic:spPr>
                     <a:xfrm>
                       <a:off x="0" y="0"/>
+                      <a:ext cx="2632899" cy="2327641"/>
+                    </a:xfrm>
+                    <a:prstGeom prst="rect">
+                      <a:avLst/>
+                    </a:prstGeom>
+                  </pic:spPr>
+                </pic:pic>
+              </a:graphicData>
+            </a:graphic>
+          </wp:inline>
+        </w:drawing>
+      </w:r>
+    </w:p>
+    <w:p>
+      <w:pPr>
+        <w:pStyle w:val="a3"/>
+        <w:numPr>
+          <w:ilvl w:val="0"/>
+          <w:numId w:val="7"/>
+        </w:numPr>
+        <w:ind w:firstLineChars="0"/>
+        <w:rPr>
+          <w:rFonts w:ascii="Times New Roman" w:eastAsia="宋体" w:hAnsi="Times New Roman"/>
+        </w:rPr>
+      </w:pPr>
+      <w:r>
+        <w:rPr>
+          <w:rFonts w:ascii="Times New Roman" w:eastAsia="宋体" w:hAnsi="Times New Roman"/>
+        </w:rPr>
+        <w:t>p</w:t>
+      </w:r>
+      <w:r>
+        <w:rPr>
+          <w:rFonts w:ascii="Times New Roman" w:eastAsia="宋体" w:hAnsi="Times New Roman" w:hint="eastAsia"/>
+        </w:rPr>
+        <w:t>ressed</w:t>
+      </w:r>
+      <w:r>
+        <w:rPr>
+          <w:rFonts w:ascii="Times New Roman" w:eastAsia="宋体" w:hAnsi="Times New Roman"/>
+        </w:rPr>
+        <w:t>_</w:t>
+      </w:r>
+      <w:r>
+        <w:rPr>
+          <w:rFonts w:ascii="Times New Roman" w:eastAsia="宋体" w:hAnsi="Times New Roman" w:hint="eastAsia"/>
+        </w:rPr>
+        <w:t>long</w:t>
+      </w:r>
+      <w:r>
+        <w:rPr>
+          <w:rFonts w:ascii="Times New Roman" w:eastAsia="宋体" w:hAnsi="Times New Roman"/>
+        </w:rPr>
+        <w:t>_enough</w:t>
+      </w:r>
+      <w:r>
+        <w:rPr>
+          <w:rFonts w:ascii="Times New Roman" w:eastAsia="宋体" w:hAnsi="Times New Roman" w:hint="eastAsia"/>
+        </w:rPr>
+        <w:t>函数</w:t>
+      </w:r>
+      <w:r>
+        <w:rPr>
+          <w:rFonts w:ascii="Times New Roman" w:eastAsia="宋体" w:hAnsi="Times New Roman" w:hint="eastAsia"/>
+        </w:rPr>
+        <w:t>中</w:t>
+      </w:r>
+      <w:r>
+        <w:rPr>
+          <w:rFonts w:ascii="Times New Roman" w:eastAsia="宋体" w:hAnsi="Times New Roman" w:hint="eastAsia"/>
+        </w:rPr>
+        <w:t>应使用</w:t>
+      </w:r>
+      <w:r>
+        <w:rPr>
+          <w:rFonts w:ascii="Times New Roman" w:eastAsia="宋体" w:hAnsi="Times New Roman" w:hint="eastAsia"/>
+        </w:rPr>
+        <w:t>当前逻辑帧的</w:t>
+      </w:r>
+      <w:r>
+        <w:rPr>
+          <w:rFonts w:ascii="Times New Roman" w:eastAsia="宋体" w:hAnsi="Times New Roman" w:hint="eastAsia"/>
+        </w:rPr>
+        <w:t>round</w:t>
+      </w:r>
+      <w:r>
+        <w:rPr>
+          <w:rFonts w:ascii="Times New Roman" w:eastAsia="宋体" w:hAnsi="Times New Roman" w:hint="eastAsia"/>
+        </w:rPr>
+        <w:t>索引值</w:t>
+      </w:r>
+      <w:r>
+        <w:rPr>
+          <w:rFonts w:ascii="Times New Roman" w:eastAsia="宋体" w:hAnsi="Times New Roman" w:hint="eastAsia"/>
+        </w:rPr>
+        <w:t>来</w:t>
+      </w:r>
+      <w:r>
+        <w:rPr>
+          <w:rFonts w:ascii="Times New Roman" w:eastAsia="宋体" w:hAnsi="Times New Roman" w:hint="eastAsia"/>
+        </w:rPr>
+        <w:t>表达</w:t>
+      </w:r>
+      <w:r>
+        <w:rPr>
+          <w:rFonts w:ascii="Times New Roman" w:eastAsia="宋体" w:hAnsi="Times New Roman" w:hint="eastAsia"/>
+        </w:rPr>
+        <w:t>gameplay</w:t>
+      </w:r>
+      <w:r>
+        <w:rPr>
+          <w:rFonts w:ascii="Times New Roman" w:eastAsia="宋体" w:hAnsi="Times New Roman"/>
+        </w:rPr>
+        <w:t xml:space="preserve"> </w:t>
+      </w:r>
+      <w:r>
+        <w:rPr>
+          <w:rFonts w:ascii="Times New Roman" w:eastAsia="宋体" w:hAnsi="Times New Roman" w:hint="eastAsia"/>
+        </w:rPr>
+        <w:t>time</w:t>
+      </w:r>
+      <w:r>
+        <w:rPr>
+          <w:rFonts w:ascii="Times New Roman" w:eastAsia="宋体" w:hAnsi="Times New Roman" w:hint="eastAsia"/>
+        </w:rPr>
+        <w:t>，</w:t>
+      </w:r>
+      <w:r>
+        <w:rPr>
+          <w:rFonts w:ascii="Times New Roman" w:eastAsia="宋体" w:hAnsi="Times New Roman" w:hint="eastAsia"/>
+        </w:rPr>
+        <w:t>而不是</w:t>
+      </w:r>
+      <w:r>
+        <w:rPr>
+          <w:rFonts w:ascii="Times New Roman" w:eastAsia="宋体" w:hAnsi="Times New Roman" w:hint="eastAsia"/>
+        </w:rPr>
+        <w:t>使用</w:t>
+      </w:r>
+      <w:r>
+        <w:rPr>
+          <w:rFonts w:ascii="Times New Roman" w:eastAsia="宋体" w:hAnsi="Times New Roman" w:hint="eastAsia"/>
+        </w:rPr>
+        <w:t>事件</w:t>
+      </w:r>
+      <w:r>
+        <w:rPr>
+          <w:rFonts w:ascii="Times New Roman" w:eastAsia="宋体" w:hAnsi="Times New Roman" w:hint="eastAsia"/>
+        </w:rPr>
+        <w:t>获取的</w:t>
+      </w:r>
+      <w:r>
+        <w:rPr>
+          <w:rFonts w:ascii="Times New Roman" w:eastAsia="宋体" w:hAnsi="Times New Roman" w:hint="eastAsia"/>
+        </w:rPr>
+        <w:t>调用</w:t>
+      </w:r>
+      <w:r>
+        <w:rPr>
+          <w:rFonts w:ascii="Times New Roman" w:eastAsia="宋体" w:hAnsi="Times New Roman" w:hint="eastAsia"/>
+        </w:rPr>
+        <w:t>来</w:t>
+      </w:r>
+      <w:r>
+        <w:rPr>
+          <w:rFonts w:ascii="Times New Roman" w:eastAsia="宋体" w:hAnsi="Times New Roman" w:hint="eastAsia"/>
+        </w:rPr>
+        <w:t>获取当前</w:t>
+      </w:r>
+      <w:r>
+        <w:rPr>
+          <w:rFonts w:ascii="Times New Roman" w:eastAsia="宋体" w:hAnsi="Times New Roman" w:hint="eastAsia"/>
+        </w:rPr>
+        <w:t>时间的毫秒表达</w:t>
+      </w:r>
+      <w:r>
+        <w:rPr>
+          <w:rFonts w:ascii="Times New Roman" w:eastAsia="宋体" w:hAnsi="Times New Roman" w:hint="eastAsia"/>
+        </w:rPr>
+        <w:t>。</w:t>
+      </w:r>
+      <w:r>
+        <w:rPr>
+          <w:rFonts w:ascii="Times New Roman" w:eastAsia="宋体" w:hAnsi="Times New Roman" w:hint="eastAsia"/>
+        </w:rPr>
+        <w:t>由于</w:t>
+      </w:r>
+      <w:r>
+        <w:rPr>
+          <w:rFonts w:ascii="Times New Roman" w:eastAsia="宋体" w:hAnsi="Times New Roman" w:hint="eastAsia"/>
+        </w:rPr>
+        <w:t>当前</w:t>
+      </w:r>
+      <w:r>
+        <w:rPr>
+          <w:rFonts w:ascii="Times New Roman" w:eastAsia="宋体" w:hAnsi="Times New Roman" w:hint="eastAsia"/>
+        </w:rPr>
+        <w:t>逻辑帧的</w:t>
+      </w:r>
+      <w:r>
+        <w:rPr>
+          <w:rFonts w:ascii="Times New Roman" w:eastAsia="宋体" w:hAnsi="Times New Roman" w:hint="eastAsia"/>
+        </w:rPr>
+        <w:t>所有</w:t>
+      </w:r>
+      <w:r>
+        <w:rPr>
+          <w:rFonts w:ascii="Times New Roman" w:eastAsia="宋体" w:hAnsi="Times New Roman" w:hint="eastAsia"/>
+        </w:rPr>
+        <w:t>输入</w:t>
+      </w:r>
+      <w:r>
+        <w:rPr>
+          <w:rFonts w:ascii="Times New Roman" w:eastAsia="宋体" w:hAnsi="Times New Roman" w:hint="eastAsia"/>
+        </w:rPr>
+        <w:t>会被</w:t>
+      </w:r>
+      <w:r>
+        <w:rPr>
+          <w:rFonts w:ascii="Times New Roman" w:eastAsia="宋体" w:hAnsi="Times New Roman" w:hint="eastAsia"/>
+        </w:rPr>
+        <w:t>统一</w:t>
+      </w:r>
+      <w:r>
+        <w:rPr>
+          <w:rFonts w:ascii="Times New Roman" w:eastAsia="宋体" w:hAnsi="Times New Roman" w:hint="eastAsia"/>
+        </w:rPr>
+        <w:t>处理，</w:t>
+      </w:r>
+      <w:r>
+        <w:rPr>
+          <w:rFonts w:ascii="Times New Roman" w:eastAsia="宋体" w:hAnsi="Times New Roman" w:hint="eastAsia"/>
+        </w:rPr>
+        <w:t>使用</w:t>
+      </w:r>
+      <w:r>
+        <w:rPr>
+          <w:rFonts w:ascii="Times New Roman" w:eastAsia="宋体" w:hAnsi="Times New Roman" w:hint="eastAsia"/>
+        </w:rPr>
+        <w:t>精确</w:t>
+      </w:r>
+      <w:r>
+        <w:rPr>
+          <w:rFonts w:ascii="Times New Roman" w:eastAsia="宋体" w:hAnsi="Times New Roman" w:hint="eastAsia"/>
+        </w:rPr>
+        <w:t>毫秒时间来固定</w:t>
+      </w:r>
+      <w:r>
+        <w:rPr>
+          <w:rFonts w:ascii="Times New Roman" w:eastAsia="宋体" w:hAnsi="Times New Roman" w:hint="eastAsia"/>
+        </w:rPr>
+        <w:t>间隔</w:t>
+      </w:r>
+      <w:r>
+        <w:rPr>
+          <w:rFonts w:ascii="Times New Roman" w:eastAsia="宋体" w:hAnsi="Times New Roman" w:hint="eastAsia"/>
+        </w:rPr>
+        <w:t>会</w:t>
+      </w:r>
+      <w:r>
+        <w:rPr>
+          <w:rFonts w:ascii="Times New Roman" w:eastAsia="宋体" w:hAnsi="Times New Roman" w:hint="eastAsia"/>
+        </w:rPr>
+        <w:t>导致</w:t>
+      </w:r>
+      <w:r>
+        <w:rPr>
+          <w:rFonts w:ascii="Times New Roman" w:eastAsia="宋体" w:hAnsi="Times New Roman" w:hint="eastAsia"/>
+        </w:rPr>
+        <w:t>间隔的</w:t>
+      </w:r>
+      <w:r>
+        <w:rPr>
+          <w:rFonts w:ascii="Times New Roman" w:eastAsia="宋体" w:hAnsi="Times New Roman" w:hint="eastAsia"/>
+        </w:rPr>
+        <w:t>游戏</w:t>
+      </w:r>
+      <w:r>
+        <w:rPr>
+          <w:rFonts w:ascii="Times New Roman" w:eastAsia="宋体" w:hAnsi="Times New Roman" w:hint="eastAsia"/>
+        </w:rPr>
+        <w:t>帧</w:t>
+      </w:r>
+      <w:r>
+        <w:rPr>
+          <w:rFonts w:ascii="Times New Roman" w:eastAsia="宋体" w:hAnsi="Times New Roman" w:hint="eastAsia"/>
+        </w:rPr>
+        <w:t>数反倒</w:t>
+      </w:r>
+      <w:r>
+        <w:rPr>
+          <w:rFonts w:ascii="Times New Roman" w:eastAsia="宋体" w:hAnsi="Times New Roman" w:hint="eastAsia"/>
+        </w:rPr>
+        <w:t>不同</w:t>
+      </w:r>
+      <w:r>
+        <w:rPr>
+          <w:rFonts w:ascii="Times New Roman" w:eastAsia="宋体" w:hAnsi="Times New Roman" w:hint="eastAsia"/>
+        </w:rPr>
+        <w:t>——</w:t>
+      </w:r>
+      <w:r>
+        <w:rPr>
+          <w:rFonts w:ascii="Times New Roman" w:eastAsia="宋体" w:hAnsi="Times New Roman" w:hint="eastAsia"/>
+        </w:rPr>
+        <w:t>如</w:t>
+      </w:r>
+      <w:r>
+        <w:rPr>
+          <w:rFonts w:ascii="Times New Roman" w:eastAsia="宋体" w:hAnsi="Times New Roman" w:hint="eastAsia"/>
+        </w:rPr>
+        <w:t>下图</w:t>
+      </w:r>
+      <w:r>
+        <w:rPr>
+          <w:rFonts w:ascii="Times New Roman" w:eastAsia="宋体" w:hAnsi="Times New Roman" w:hint="eastAsia"/>
+        </w:rPr>
+        <w:t>第一次</w:t>
+      </w:r>
+      <w:r>
+        <w:rPr>
+          <w:rFonts w:ascii="Times New Roman" w:eastAsia="宋体" w:hAnsi="Times New Roman" w:hint="eastAsia"/>
+        </w:rPr>
+        <w:t>移动发生</w:t>
+      </w:r>
+      <w:r>
+        <w:rPr>
+          <w:rFonts w:ascii="Times New Roman" w:eastAsia="宋体" w:hAnsi="Times New Roman" w:hint="eastAsia"/>
+        </w:rPr>
+        <w:t>在</w:t>
+      </w:r>
+      <w:r>
+        <w:rPr>
+          <w:rFonts w:ascii="Times New Roman" w:eastAsia="宋体" w:hAnsi="Times New Roman" w:hint="eastAsia"/>
+        </w:rPr>
+        <w:t>1</w:t>
+      </w:r>
+      <w:r>
+        <w:rPr>
+          <w:rFonts w:ascii="Times New Roman" w:eastAsia="宋体" w:hAnsi="Times New Roman"/>
+        </w:rPr>
+        <w:t>3</w:t>
+      </w:r>
+      <w:r>
+        <w:rPr>
+          <w:rFonts w:ascii="Times New Roman" w:eastAsia="宋体" w:hAnsi="Times New Roman" w:hint="eastAsia"/>
+        </w:rPr>
+        <w:t>帧，</w:t>
+      </w:r>
+      <w:r>
+        <w:rPr>
+          <w:rFonts w:ascii="Times New Roman" w:eastAsia="宋体" w:hAnsi="Times New Roman" w:hint="eastAsia"/>
+        </w:rPr>
+        <w:t>第</w:t>
+      </w:r>
+      <w:r>
+        <w:rPr>
+          <w:rFonts w:ascii="Times New Roman" w:eastAsia="宋体" w:hAnsi="Times New Roman" w:hint="eastAsia"/>
+        </w:rPr>
+        <w:t>二次移动发生在</w:t>
+      </w:r>
+      <w:r>
+        <w:rPr>
+          <w:rFonts w:ascii="Times New Roman" w:eastAsia="宋体" w:hAnsi="Times New Roman" w:hint="eastAsia"/>
+        </w:rPr>
+        <w:t>1</w:t>
+      </w:r>
+      <w:r>
+        <w:rPr>
+          <w:rFonts w:ascii="Times New Roman" w:eastAsia="宋体" w:hAnsi="Times New Roman"/>
+        </w:rPr>
+        <w:t>6</w:t>
+      </w:r>
+      <w:r>
+        <w:rPr>
+          <w:rFonts w:ascii="Times New Roman" w:eastAsia="宋体" w:hAnsi="Times New Roman" w:hint="eastAsia"/>
+        </w:rPr>
+        <w:t>帧，</w:t>
+      </w:r>
+      <w:r>
+        <w:rPr>
+          <w:rFonts w:ascii="Times New Roman" w:eastAsia="宋体" w:hAnsi="Times New Roman" w:hint="eastAsia"/>
+        </w:rPr>
+        <w:t>第三次</w:t>
+      </w:r>
+      <w:r>
+        <w:rPr>
+          <w:rFonts w:ascii="Times New Roman" w:eastAsia="宋体" w:hAnsi="Times New Roman" w:hint="eastAsia"/>
+        </w:rPr>
+        <w:t>移动发生</w:t>
+      </w:r>
+      <w:r>
+        <w:rPr>
+          <w:rFonts w:ascii="Times New Roman" w:eastAsia="宋体" w:hAnsi="Times New Roman" w:hint="eastAsia"/>
+        </w:rPr>
+        <w:t>在</w:t>
+      </w:r>
+      <w:r>
+        <w:rPr>
+          <w:rFonts w:ascii="Times New Roman" w:eastAsia="宋体" w:hAnsi="Times New Roman"/>
+        </w:rPr>
+        <w:t>20</w:t>
+      </w:r>
+      <w:r>
+        <w:rPr>
+          <w:rFonts w:ascii="Times New Roman" w:eastAsia="宋体" w:hAnsi="Times New Roman" w:hint="eastAsia"/>
+        </w:rPr>
+        <w:t>帧</w:t>
+      </w:r>
+      <w:r>
+        <w:rPr>
+          <w:rFonts w:ascii="Times New Roman" w:eastAsia="宋体" w:hAnsi="Times New Roman" w:hint="eastAsia"/>
+        </w:rPr>
+        <w:t>，尽管</w:t>
+      </w:r>
+      <w:r>
+        <w:rPr>
+          <w:rFonts w:ascii="Times New Roman" w:eastAsia="宋体" w:hAnsi="Times New Roman" w:hint="eastAsia"/>
+        </w:rPr>
+        <w:t>该按键</w:t>
+      </w:r>
+      <w:r>
+        <w:rPr>
+          <w:rFonts w:ascii="Times New Roman" w:eastAsia="宋体" w:hAnsi="Times New Roman" w:hint="eastAsia"/>
+        </w:rPr>
+        <w:t>事件被</w:t>
+      </w:r>
+      <w:r>
+        <w:rPr>
+          <w:rFonts w:ascii="Times New Roman" w:eastAsia="宋体" w:hAnsi="Times New Roman" w:hint="eastAsia"/>
+        </w:rPr>
+        <w:t>记录</w:t>
+      </w:r>
+      <w:r>
+        <w:rPr>
+          <w:rFonts w:ascii="Times New Roman" w:eastAsia="宋体" w:hAnsi="Times New Roman" w:hint="eastAsia"/>
+        </w:rPr>
+        <w:t>的</w:t>
+      </w:r>
+      <w:r>
+        <w:rPr>
+          <w:rFonts w:ascii="Times New Roman" w:eastAsia="宋体" w:hAnsi="Times New Roman" w:hint="eastAsia"/>
+        </w:rPr>
+        <w:t>间隔是</w:t>
+      </w:r>
+      <w:r>
+        <w:rPr>
+          <w:rFonts w:ascii="Times New Roman" w:eastAsia="宋体" w:hAnsi="Times New Roman" w:hint="eastAsia"/>
+        </w:rPr>
+        <w:t>固定的</w:t>
+      </w:r>
+      <w:r>
+        <w:rPr>
+          <w:rFonts w:ascii="Times New Roman" w:eastAsia="宋体" w:hAnsi="Times New Roman" w:hint="eastAsia"/>
+        </w:rPr>
+        <w:t>，</w:t>
+      </w:r>
+      <w:r>
+        <w:rPr>
+          <w:rFonts w:ascii="Times New Roman" w:eastAsia="宋体" w:hAnsi="Times New Roman" w:hint="eastAsia"/>
+        </w:rPr>
+        <w:t>但由于</w:t>
+      </w:r>
+      <w:r>
+        <w:rPr>
+          <w:rFonts w:ascii="Times New Roman" w:eastAsia="宋体" w:hAnsi="Times New Roman" w:hint="eastAsia"/>
+        </w:rPr>
+        <w:t>输入层与逻辑层</w:t>
+      </w:r>
+      <w:r>
+        <w:rPr>
+          <w:rFonts w:ascii="Times New Roman" w:eastAsia="宋体" w:hAnsi="Times New Roman" w:hint="eastAsia"/>
+        </w:rPr>
+        <w:t>解耦，</w:t>
+      </w:r>
+      <w:r>
+        <w:rPr>
+          <w:rFonts w:ascii="Times New Roman" w:eastAsia="宋体" w:hAnsi="Times New Roman" w:hint="eastAsia"/>
+        </w:rPr>
+        <w:t>持续</w:t>
+      </w:r>
+      <w:r>
+        <w:rPr>
+          <w:rFonts w:ascii="Times New Roman" w:eastAsia="宋体" w:hAnsi="Times New Roman" w:hint="eastAsia"/>
+        </w:rPr>
+        <w:t>移动中</w:t>
+      </w:r>
+      <w:r>
+        <w:rPr>
+          <w:rFonts w:ascii="Times New Roman" w:eastAsia="宋体" w:hAnsi="Times New Roman" w:hint="eastAsia"/>
+        </w:rPr>
+        <w:t>画面表现反倒会出现卡顿</w:t>
+      </w:r>
+      <w:r>
+        <w:rPr>
+          <w:rFonts w:ascii="Times New Roman" w:eastAsia="宋体" w:hAnsi="Times New Roman" w:hint="eastAsia"/>
+        </w:rPr>
+        <w:t>感</w:t>
+      </w:r>
+      <w:r>
+        <w:rPr>
+          <w:rFonts w:ascii="Times New Roman" w:eastAsia="宋体" w:hAnsi="Times New Roman" w:hint="eastAsia"/>
+        </w:rPr>
+        <w:t>。</w:t>
+      </w:r>
+    </w:p>
+    <w:p>
+      <w:pPr>
+        <w:pStyle w:val="a3"/>
+        <w:ind w:left="1980" w:firstLineChars="0" w:firstLine="0"/>
+        <w:jc w:val="center"/>
+        <w:rPr>
+          <w:rFonts w:ascii="Times New Roman" w:eastAsia="宋体" w:hAnsi="Times New Roman"/>
+        </w:rPr>
+      </w:pPr>
+      <w:r>
+        <w:rPr>
+          <w:rFonts w:ascii="Times New Roman" w:eastAsia="宋体" w:hAnsi="Times New Roman"/>
+          <w:noProof/>
+        </w:rPr>
+        <w:lastRenderedPageBreak/>
+        <w:drawing>
+          <wp:inline distT="0" distB="0" distL="0" distR="0" wp14:anchorId="5727A476" wp14:editId="6AA74B3D">
+            <wp:extent cx="3375172" cy="1928147"/>
+            <wp:effectExtent l="0" t="0" r="0" b="0"/>
+            <wp:docPr id="17" name="图片 17"/>
+            <wp:cNvGraphicFramePr>
+              <a:graphicFrameLocks xmlns:a="http://schemas.openxmlformats.org/drawingml/2006/main" noChangeAspect="1"/>
+            </wp:cNvGraphicFramePr>
+            <a:graphic xmlns:a="http://schemas.openxmlformats.org/drawingml/2006/main">
+              <a:graphicData uri="http://schemas.openxmlformats.org/drawingml/2006/picture">
+                <pic:pic xmlns:pic="http://schemas.openxmlformats.org/drawingml/2006/picture">
+                  <pic:nvPicPr>
+                    <pic:cNvPr id="1" name=""/>
+                    <pic:cNvPicPr/>
+                  </pic:nvPicPr>
+                  <pic:blipFill>
+                    <a:blip r:embed="rId19"/>
+                    <a:stretch>
+                      <a:fillRect/>
+                    </a:stretch>
+                  </pic:blipFill>
+                  <pic:spPr>
+                    <a:xfrm>
+                      <a:off x="0" y="0"/>
                       <a:ext cx="3378831" cy="1930237"/>
                     </a:xfrm>
                     <a:prstGeom prst="rect">
@@ -5668,7 +5423,7 @@
     <w:p>
       <w:pPr>
         <w:rPr>
-          <w:rFonts w:ascii="Times New Roman" w:eastAsia="宋体" w:hAnsi="Times New Roman" w:hint="eastAsia"/>
+          <w:rFonts w:ascii="Times New Roman" w:eastAsia="宋体" w:hAnsi="Times New Roman"/>
         </w:rPr>
       </w:pPr>
       <w:r>
@@ -5739,7 +5494,7 @@
     <w:p>
       <w:pPr>
         <w:rPr>
-          <w:rFonts w:ascii="Times New Roman" w:eastAsia="宋体" w:hAnsi="Times New Roman" w:hint="eastAsia"/>
+          <w:rFonts w:ascii="Times New Roman" w:eastAsia="宋体" w:hAnsi="Times New Roman"/>
         </w:rPr>
       </w:pPr>
     </w:p>
@@ -6915,6 +6670,7 @@
   <w:style w:type="character" w:default="1" w:styleId="a0">
     <w:name w:val="Default Paragraph Font"/>
     <w:uiPriority w:val="1"/>
+    <w:semiHidden/>
     <w:unhideWhenUsed/>
   </w:style>
   <w:style w:type="table" w:default="1" w:styleId="a1">

</xml_diff>